<commit_message>
Proyecto Finalizado, según pruebas todo funciona bien
</commit_message>
<xml_diff>
--- a/Documentacion/Manual Tecnico.docx
+++ b/Documentacion/Manual Tecnico.docx
@@ -149,13 +149,10 @@
           <w:sz w:val="36"/>
           <w:szCs w:val="36"/>
         </w:rPr>
-        <w:t>Proyecto 1:  StatPy Convertor</w:t>
-      </w:r>
-    </w:p>
-    <w:p>
-      <w:pPr>
-        <w:spacing w:line="480" w:lineRule="auto"/>
-        <w:jc w:val="center"/>
+        <w:t xml:space="preserve">Proyecto 1:  </w:t>
+      </w:r>
+      <w:proofErr w:type="spellStart"/>
+      <w:r>
         <w:rPr>
           <w:rFonts w:ascii="Arial" w:hAnsi="Arial" w:cs="Arial"/>
           <w:b/>
@@ -163,8 +160,14 @@
           <w:sz w:val="36"/>
           <w:szCs w:val="36"/>
         </w:rPr>
-      </w:pPr>
-      <w:r>
+        <w:t>DataForge</w:t>
+      </w:r>
+      <w:proofErr w:type="spellEnd"/>
+    </w:p>
+    <w:p>
+      <w:pPr>
+        <w:spacing w:line="480" w:lineRule="auto"/>
+        <w:jc w:val="center"/>
         <w:rPr>
           <w:rFonts w:ascii="Arial" w:hAnsi="Arial" w:cs="Arial"/>
           <w:b/>
@@ -172,70 +175,50 @@
           <w:sz w:val="36"/>
           <w:szCs w:val="36"/>
         </w:rPr>
-        <w:t>Manual Técnico</w:t>
-      </w:r>
-    </w:p>
-    <w:p>
-      <w:pPr>
-        <w:spacing w:line="480" w:lineRule="auto"/>
-        <w:jc w:val="both"/>
-        <w:rPr>
-          <w:rFonts w:ascii="Arial" w:hAnsi="Arial" w:cs="Arial"/>
-          <w:sz w:val="24"/>
-          <w:szCs w:val="24"/>
-        </w:rPr>
-      </w:pPr>
-    </w:p>
-    <w:p>
-      <w:pPr>
-        <w:spacing w:line="480" w:lineRule="auto"/>
-        <w:jc w:val="both"/>
-        <w:rPr>
-          <w:rFonts w:ascii="Arial" w:hAnsi="Arial" w:cs="Arial"/>
-          <w:sz w:val="24"/>
-          <w:szCs w:val="24"/>
-        </w:rPr>
-      </w:pPr>
-    </w:p>
-    <w:p>
-      <w:pPr>
-        <w:spacing w:line="480" w:lineRule="auto"/>
-        <w:jc w:val="both"/>
-        <w:rPr>
-          <w:rFonts w:ascii="Arial" w:hAnsi="Arial" w:cs="Arial"/>
-          <w:sz w:val="24"/>
-          <w:szCs w:val="24"/>
-        </w:rPr>
-      </w:pPr>
-    </w:p>
-    <w:p>
-      <w:pPr>
-        <w:spacing w:line="480" w:lineRule="auto"/>
-        <w:jc w:val="both"/>
-        <w:rPr>
-          <w:rFonts w:ascii="Arial" w:hAnsi="Arial" w:cs="Arial"/>
-          <w:sz w:val="24"/>
-          <w:szCs w:val="24"/>
-        </w:rPr>
       </w:pPr>
       <w:r>
         <w:rPr>
           <w:rFonts w:ascii="Arial" w:hAnsi="Arial" w:cs="Arial"/>
           <w:b/>
           <w:bCs/>
-          <w:sz w:val="24"/>
-          <w:szCs w:val="24"/>
-        </w:rPr>
-        <w:t>Nombre:</w:t>
-      </w:r>
-      <w:r>
-        <w:rPr>
-          <w:rFonts w:ascii="Arial" w:hAnsi="Arial" w:cs="Arial"/>
-          <w:sz w:val="24"/>
-          <w:szCs w:val="24"/>
-        </w:rPr>
-        <w:t xml:space="preserve"> Josué Daniel Rojché García</w:t>
-      </w:r>
+          <w:sz w:val="36"/>
+          <w:szCs w:val="36"/>
+        </w:rPr>
+        <w:t>Manual Técnico</w:t>
+      </w:r>
+    </w:p>
+    <w:p>
+      <w:pPr>
+        <w:spacing w:line="480" w:lineRule="auto"/>
+        <w:jc w:val="both"/>
+        <w:rPr>
+          <w:rFonts w:ascii="Arial" w:hAnsi="Arial" w:cs="Arial"/>
+          <w:sz w:val="24"/>
+          <w:szCs w:val="24"/>
+        </w:rPr>
+      </w:pPr>
+    </w:p>
+    <w:p>
+      <w:pPr>
+        <w:spacing w:line="480" w:lineRule="auto"/>
+        <w:jc w:val="both"/>
+        <w:rPr>
+          <w:rFonts w:ascii="Arial" w:hAnsi="Arial" w:cs="Arial"/>
+          <w:sz w:val="24"/>
+          <w:szCs w:val="24"/>
+        </w:rPr>
+      </w:pPr>
+    </w:p>
+    <w:p>
+      <w:pPr>
+        <w:spacing w:line="480" w:lineRule="auto"/>
+        <w:jc w:val="both"/>
+        <w:rPr>
+          <w:rFonts w:ascii="Arial" w:hAnsi="Arial" w:cs="Arial"/>
+          <w:sz w:val="24"/>
+          <w:szCs w:val="24"/>
+        </w:rPr>
+      </w:pPr>
     </w:p>
     <w:p>
       <w:pPr>
@@ -255,15 +238,33 @@
           <w:sz w:val="24"/>
           <w:szCs w:val="24"/>
         </w:rPr>
-        <w:t>Carné:</w:t>
-      </w:r>
-      <w:r>
-        <w:rPr>
-          <w:rFonts w:ascii="Arial" w:hAnsi="Arial" w:cs="Arial"/>
-          <w:sz w:val="24"/>
-          <w:szCs w:val="24"/>
-        </w:rPr>
-        <w:t xml:space="preserve"> 201901103</w:t>
+        <w:t>Nombre:</w:t>
+      </w:r>
+      <w:r>
+        <w:rPr>
+          <w:rFonts w:ascii="Arial" w:hAnsi="Arial" w:cs="Arial"/>
+          <w:sz w:val="24"/>
+          <w:szCs w:val="24"/>
+        </w:rPr>
+        <w:t xml:space="preserve"> Josué Daniel </w:t>
+      </w:r>
+      <w:proofErr w:type="spellStart"/>
+      <w:r>
+        <w:rPr>
+          <w:rFonts w:ascii="Arial" w:hAnsi="Arial" w:cs="Arial"/>
+          <w:sz w:val="24"/>
+          <w:szCs w:val="24"/>
+        </w:rPr>
+        <w:t>Rojché</w:t>
+      </w:r>
+      <w:proofErr w:type="spellEnd"/>
+      <w:r>
+        <w:rPr>
+          <w:rFonts w:ascii="Arial" w:hAnsi="Arial" w:cs="Arial"/>
+          <w:sz w:val="24"/>
+          <w:szCs w:val="24"/>
+        </w:rPr>
+        <w:t xml:space="preserve"> García</w:t>
       </w:r>
     </w:p>
     <w:p>
@@ -284,6 +285,35 @@
           <w:sz w:val="24"/>
           <w:szCs w:val="24"/>
         </w:rPr>
+        <w:t>Carné:</w:t>
+      </w:r>
+      <w:r>
+        <w:rPr>
+          <w:rFonts w:ascii="Arial" w:hAnsi="Arial" w:cs="Arial"/>
+          <w:sz w:val="24"/>
+          <w:szCs w:val="24"/>
+        </w:rPr>
+        <w:t xml:space="preserve"> 201901103</w:t>
+      </w:r>
+    </w:p>
+    <w:p>
+      <w:pPr>
+        <w:spacing w:line="480" w:lineRule="auto"/>
+        <w:jc w:val="both"/>
+        <w:rPr>
+          <w:rFonts w:ascii="Arial" w:hAnsi="Arial" w:cs="Arial"/>
+          <w:sz w:val="24"/>
+          <w:szCs w:val="24"/>
+        </w:rPr>
+      </w:pPr>
+      <w:r>
+        <w:rPr>
+          <w:rFonts w:ascii="Arial" w:hAnsi="Arial" w:cs="Arial"/>
+          <w:b/>
+          <w:bCs/>
+          <w:sz w:val="24"/>
+          <w:szCs w:val="24"/>
+        </w:rPr>
         <w:t>Fecha:</w:t>
       </w:r>
       <w:r>
@@ -292,7 +322,47 @@
           <w:sz w:val="24"/>
           <w:szCs w:val="24"/>
         </w:rPr>
-        <w:t xml:space="preserve"> 16/09/2023</w:t>
+        <w:t xml:space="preserve"> 1</w:t>
+      </w:r>
+      <w:r>
+        <w:rPr>
+          <w:rFonts w:ascii="Arial" w:hAnsi="Arial" w:cs="Arial"/>
+          <w:sz w:val="24"/>
+          <w:szCs w:val="24"/>
+        </w:rPr>
+        <w:t>0</w:t>
+      </w:r>
+      <w:r>
+        <w:rPr>
+          <w:rFonts w:ascii="Arial" w:hAnsi="Arial" w:cs="Arial"/>
+          <w:sz w:val="24"/>
+          <w:szCs w:val="24"/>
+        </w:rPr>
+        <w:t>/0</w:t>
+      </w:r>
+      <w:r>
+        <w:rPr>
+          <w:rFonts w:ascii="Arial" w:hAnsi="Arial" w:cs="Arial"/>
+          <w:sz w:val="24"/>
+          <w:szCs w:val="24"/>
+        </w:rPr>
+        <w:t>3</w:t>
+      </w:r>
+      <w:r>
+        <w:rPr>
+          <w:rFonts w:ascii="Arial" w:hAnsi="Arial" w:cs="Arial"/>
+          <w:sz w:val="24"/>
+          <w:szCs w:val="24"/>
+        </w:rPr>
+        <w:t>/202</w:t>
+      </w:r>
+      <w:r>
+        <w:rPr>
+          <w:rFonts w:ascii="Arial" w:hAnsi="Arial" w:cs="Arial"/>
+          <w:sz w:val="24"/>
+          <w:szCs w:val="24"/>
+        </w:rPr>
+        <w:t>4</w:t>
       </w:r>
     </w:p>
     <w:p>
@@ -416,10 +486,10 @@
           <w:szCs w:val="24"/>
         </w:rPr>
         <w:drawing>
-          <wp:inline distT="0" distB="0" distL="0" distR="0" wp14:anchorId="54010248" wp14:editId="5151FA1A">
-            <wp:extent cx="4877223" cy="5860288"/>
-            <wp:effectExtent l="0" t="0" r="0" b="7620"/>
-            <wp:docPr id="1377980559" name="Imagen 1" descr="Interfaz de usuario gráfica&#10;&#10;Descripción generada automáticamente"/>
+          <wp:inline distT="0" distB="0" distL="0" distR="0" wp14:anchorId="29D36610" wp14:editId="0B7C10AD">
+            <wp:extent cx="4717189" cy="5662151"/>
+            <wp:effectExtent l="0" t="0" r="7620" b="0"/>
+            <wp:docPr id="164452166" name="Imagen 1" descr="Interfaz de usuario gráfica, Texto, Sitio web&#10;&#10;Descripción generada automáticamente"/>
             <wp:cNvGraphicFramePr>
               <a:graphicFrameLocks xmlns:a="http://schemas.openxmlformats.org/drawingml/2006/main" noChangeAspect="1"/>
             </wp:cNvGraphicFramePr>
@@ -427,7 +497,7 @@
               <a:graphicData uri="http://schemas.openxmlformats.org/drawingml/2006/picture">
                 <pic:pic xmlns:pic="http://schemas.openxmlformats.org/drawingml/2006/picture">
                   <pic:nvPicPr>
-                    <pic:cNvPr id="1377980559" name="Imagen 1" descr="Interfaz de usuario gráfica&#10;&#10;Descripción generada automáticamente"/>
+                    <pic:cNvPr id="164452166" name="Imagen 1" descr="Interfaz de usuario gráfica, Texto, Sitio web&#10;&#10;Descripción generada automáticamente"/>
                     <pic:cNvPicPr/>
                   </pic:nvPicPr>
                   <pic:blipFill>
@@ -445,7 +515,7 @@
                   <pic:spPr>
                     <a:xfrm>
                       <a:off x="0" y="0"/>
-                      <a:ext cx="4877223" cy="5860288"/>
+                      <a:ext cx="4717189" cy="5662151"/>
                     </a:xfrm>
                     <a:prstGeom prst="rect">
                       <a:avLst/>
@@ -475,33 +545,50 @@
           <w:sz w:val="24"/>
           <w:szCs w:val="24"/>
         </w:rPr>
-        <w:t>También se utilizó la versión del jdk de java como se observa en la siguiente imagen.</w:t>
-      </w:r>
-    </w:p>
-    <w:p>
-      <w:pPr>
-        <w:spacing w:line="480" w:lineRule="auto"/>
-        <w:ind w:firstLine="709"/>
-        <w:jc w:val="both"/>
-        <w:rPr>
-          <w:rFonts w:ascii="Arial" w:hAnsi="Arial" w:cs="Arial"/>
-          <w:sz w:val="24"/>
-          <w:szCs w:val="24"/>
-        </w:rPr>
-      </w:pPr>
-      <w:r>
-        <w:rPr>
-          <w:rFonts w:ascii="Arial" w:hAnsi="Arial" w:cs="Arial"/>
-          <w:noProof/>
+        <w:t xml:space="preserve">También se utilizó la versión del </w:t>
+      </w:r>
+      <w:proofErr w:type="spellStart"/>
+      <w:r>
+        <w:rPr>
+          <w:rFonts w:ascii="Arial" w:hAnsi="Arial" w:cs="Arial"/>
+          <w:sz w:val="24"/>
+          <w:szCs w:val="24"/>
+        </w:rPr>
+        <w:t>jdk</w:t>
+      </w:r>
+      <w:proofErr w:type="spellEnd"/>
+      <w:r>
+        <w:rPr>
+          <w:rFonts w:ascii="Arial" w:hAnsi="Arial" w:cs="Arial"/>
+          <w:sz w:val="24"/>
+          <w:szCs w:val="24"/>
+        </w:rPr>
+        <w:t xml:space="preserve"> de java como se observa en la siguiente imagen.</w:t>
+      </w:r>
+    </w:p>
+    <w:p>
+      <w:pPr>
+        <w:spacing w:line="480" w:lineRule="auto"/>
+        <w:ind w:firstLine="709"/>
+        <w:jc w:val="center"/>
+        <w:rPr>
+          <w:rFonts w:ascii="Arial" w:hAnsi="Arial" w:cs="Arial"/>
+          <w:sz w:val="24"/>
+          <w:szCs w:val="24"/>
+        </w:rPr>
+      </w:pPr>
+      <w:r>
+        <w:rPr>
+          <w:rFonts w:ascii="Arial" w:hAnsi="Arial" w:cs="Arial"/>
           <w:sz w:val="24"/>
           <w:szCs w:val="24"/>
         </w:rPr>
         <w:lastRenderedPageBreak/>
         <w:drawing>
-          <wp:inline distT="0" distB="0" distL="0" distR="0" wp14:anchorId="62D239CB" wp14:editId="5AC7E5B1">
-            <wp:extent cx="5612130" cy="528320"/>
-            <wp:effectExtent l="0" t="0" r="7620" b="5080"/>
-            <wp:docPr id="1699663222" name="Imagen 2"/>
+          <wp:inline distT="0" distB="0" distL="0" distR="0" wp14:anchorId="70439415" wp14:editId="42F384F0">
+            <wp:extent cx="5612130" cy="478790"/>
+            <wp:effectExtent l="0" t="0" r="7620" b="0"/>
+            <wp:docPr id="1785536158" name="Imagen 1"/>
             <wp:cNvGraphicFramePr>
               <a:graphicFrameLocks xmlns:a="http://schemas.openxmlformats.org/drawingml/2006/main" noChangeAspect="1"/>
             </wp:cNvGraphicFramePr>
@@ -509,17 +596,11 @@
               <a:graphicData uri="http://schemas.openxmlformats.org/drawingml/2006/picture">
                 <pic:pic xmlns:pic="http://schemas.openxmlformats.org/drawingml/2006/picture">
                   <pic:nvPicPr>
-                    <pic:cNvPr id="1699663222" name="Imagen 1699663222"/>
+                    <pic:cNvPr id="1785536158" name=""/>
                     <pic:cNvPicPr/>
                   </pic:nvPicPr>
                   <pic:blipFill>
-                    <a:blip r:embed="rId5">
-                      <a:extLst>
-                        <a:ext uri="{28A0092B-C50C-407E-A947-70E740481C1C}">
-                          <a14:useLocalDpi xmlns:a14="http://schemas.microsoft.com/office/drawing/2010/main" val="0"/>
-                        </a:ext>
-                      </a:extLst>
-                    </a:blip>
+                    <a:blip r:embed="rId5"/>
                     <a:stretch>
                       <a:fillRect/>
                     </a:stretch>
@@ -527,7 +608,7 @@
                   <pic:spPr>
                     <a:xfrm>
                       <a:off x="0" y="0"/>
-                      <a:ext cx="5612130" cy="528320"/>
+                      <a:ext cx="5612130" cy="478790"/>
                     </a:xfrm>
                     <a:prstGeom prst="rect">
                       <a:avLst/>
@@ -557,24 +638,39 @@
           <w:sz w:val="24"/>
           <w:szCs w:val="24"/>
         </w:rPr>
-        <w:t>Para la realización del analizador léxico y sintáctico se utilizaron las librerías jflex, y cup, las versiones las puede visualizar en la siguiente imagen.</w:t>
-      </w:r>
-    </w:p>
-    <w:p>
-      <w:pPr>
-        <w:spacing w:line="480" w:lineRule="auto"/>
-        <w:ind w:firstLine="709"/>
-        <w:jc w:val="both"/>
-      </w:pPr>
-      <w:r>
-        <w:rPr>
-          <w:noProof/>
-        </w:rPr>
+        <w:t xml:space="preserve">Para la realización del analizador léxico y sintáctico se utilizaron las librerías </w:t>
+      </w:r>
+      <w:proofErr w:type="spellStart"/>
+      <w:r>
+        <w:rPr>
+          <w:rFonts w:ascii="Arial" w:hAnsi="Arial" w:cs="Arial"/>
+          <w:sz w:val="24"/>
+          <w:szCs w:val="24"/>
+        </w:rPr>
+        <w:t>jflex</w:t>
+      </w:r>
+      <w:proofErr w:type="spellEnd"/>
+      <w:r>
+        <w:rPr>
+          <w:rFonts w:ascii="Arial" w:hAnsi="Arial" w:cs="Arial"/>
+          <w:sz w:val="24"/>
+          <w:szCs w:val="24"/>
+        </w:rPr>
+        <w:t>, y cup, las versiones las puede visualizar en la siguiente imagen.</w:t>
+      </w:r>
+    </w:p>
+    <w:p>
+      <w:pPr>
+        <w:spacing w:line="480" w:lineRule="auto"/>
+        <w:ind w:firstLine="709"/>
+        <w:jc w:val="both"/>
+      </w:pPr>
+      <w:r>
         <w:drawing>
-          <wp:inline distT="0" distB="0" distL="0" distR="0" wp14:anchorId="4C8984E9" wp14:editId="572BE405">
-            <wp:extent cx="4715933" cy="1631075"/>
-            <wp:effectExtent l="0" t="0" r="0" b="7620"/>
-            <wp:docPr id="286691288" name="Imagen 3" descr="Texto&#10;&#10;Descripción generada automáticamente"/>
+          <wp:inline distT="0" distB="0" distL="0" distR="0" wp14:anchorId="715B590F" wp14:editId="2A46D3D6">
+            <wp:extent cx="4046220" cy="1099351"/>
+            <wp:effectExtent l="0" t="0" r="0" b="5715"/>
+            <wp:docPr id="552762509" name="Imagen 1" descr="Texto&#10;&#10;Descripción generada automáticamente"/>
             <wp:cNvGraphicFramePr>
               <a:graphicFrameLocks xmlns:a="http://schemas.openxmlformats.org/drawingml/2006/main" noChangeAspect="1"/>
             </wp:cNvGraphicFramePr>
@@ -582,17 +678,11 @@
               <a:graphicData uri="http://schemas.openxmlformats.org/drawingml/2006/picture">
                 <pic:pic xmlns:pic="http://schemas.openxmlformats.org/drawingml/2006/picture">
                   <pic:nvPicPr>
-                    <pic:cNvPr id="286691288" name="Imagen 3" descr="Texto&#10;&#10;Descripción generada automáticamente"/>
+                    <pic:cNvPr id="552762509" name="Imagen 1" descr="Texto&#10;&#10;Descripción generada automáticamente"/>
                     <pic:cNvPicPr/>
                   </pic:nvPicPr>
                   <pic:blipFill>
-                    <a:blip r:embed="rId6">
-                      <a:extLst>
-                        <a:ext uri="{28A0092B-C50C-407E-A947-70E740481C1C}">
-                          <a14:useLocalDpi xmlns:a14="http://schemas.microsoft.com/office/drawing/2010/main" val="0"/>
-                        </a:ext>
-                      </a:extLst>
-                    </a:blip>
+                    <a:blip r:embed="rId6"/>
                     <a:stretch>
                       <a:fillRect/>
                     </a:stretch>
@@ -600,7 +690,7 @@
                   <pic:spPr>
                     <a:xfrm>
                       <a:off x="0" y="0"/>
-                      <a:ext cx="4746961" cy="1641807"/>
+                      <a:ext cx="4081286" cy="1108878"/>
                     </a:xfrm>
                     <a:prstGeom prst="rect">
                       <a:avLst/>
@@ -630,7 +720,23 @@
           <w:sz w:val="24"/>
           <w:szCs w:val="24"/>
         </w:rPr>
-        <w:t>Para la realización de las gráficas estadísticas, se utilizaron las librerías siguientes.</w:t>
+        <w:t xml:space="preserve">Para la realización de las gráficas estadísticas, </w:t>
+      </w:r>
+      <w:r>
+        <w:rPr>
+          <w:rFonts w:ascii="Arial" w:hAnsi="Arial" w:cs="Arial"/>
+          <w:sz w:val="24"/>
+          <w:szCs w:val="24"/>
+        </w:rPr>
+        <w:t xml:space="preserve">y los cálculos de funciones estadísticas </w:t>
+      </w:r>
+      <w:r>
+        <w:rPr>
+          <w:rFonts w:ascii="Arial" w:hAnsi="Arial" w:cs="Arial"/>
+          <w:sz w:val="24"/>
+          <w:szCs w:val="24"/>
+        </w:rPr>
+        <w:t>se utilizaron las librerías siguientes.</w:t>
       </w:r>
     </w:p>
     <w:p>
@@ -652,10 +758,10 @@
           <w:szCs w:val="24"/>
         </w:rPr>
         <w:drawing>
-          <wp:inline distT="0" distB="0" distL="0" distR="0" wp14:anchorId="4187A04C" wp14:editId="38B575D3">
-            <wp:extent cx="4732866" cy="1056640"/>
-            <wp:effectExtent l="0" t="0" r="0" b="0"/>
-            <wp:docPr id="1312085490" name="Imagen 4"/>
+          <wp:inline distT="0" distB="0" distL="0" distR="0" wp14:anchorId="6BF4A965" wp14:editId="03021B83">
+            <wp:extent cx="3573780" cy="4499449"/>
+            <wp:effectExtent l="0" t="0" r="7620" b="0"/>
+            <wp:docPr id="551636274" name="Imagen 2" descr="Texto&#10;&#10;Descripción generada automáticamente"/>
             <wp:cNvGraphicFramePr>
               <a:graphicFrameLocks xmlns:a="http://schemas.openxmlformats.org/drawingml/2006/main" noChangeAspect="1"/>
             </wp:cNvGraphicFramePr>
@@ -663,7 +769,7 @@
               <a:graphicData uri="http://schemas.openxmlformats.org/drawingml/2006/picture">
                 <pic:pic xmlns:pic="http://schemas.openxmlformats.org/drawingml/2006/picture">
                   <pic:nvPicPr>
-                    <pic:cNvPr id="1312085490" name="Imagen 1312085490"/>
+                    <pic:cNvPr id="551636274" name="Imagen 2" descr="Texto&#10;&#10;Descripción generada automáticamente"/>
                     <pic:cNvPicPr/>
                   </pic:nvPicPr>
                   <pic:blipFill>
@@ -681,7 +787,7 @@
                   <pic:spPr>
                     <a:xfrm>
                       <a:off x="0" y="0"/>
-                      <a:ext cx="4794975" cy="1070506"/>
+                      <a:ext cx="3592414" cy="4522909"/>
                     </a:xfrm>
                     <a:prstGeom prst="rect">
                       <a:avLst/>
@@ -698,78 +804,6 @@
       <w:pPr>
         <w:spacing w:line="480" w:lineRule="auto"/>
         <w:ind w:firstLine="709"/>
-        <w:jc w:val="both"/>
-        <w:rPr>
-          <w:rFonts w:ascii="Arial" w:hAnsi="Arial" w:cs="Arial"/>
-          <w:sz w:val="24"/>
-          <w:szCs w:val="24"/>
-        </w:rPr>
-      </w:pPr>
-    </w:p>
-    <w:p>
-      <w:pPr>
-        <w:spacing w:line="480" w:lineRule="auto"/>
-        <w:ind w:firstLine="709"/>
-        <w:jc w:val="both"/>
-        <w:rPr>
-          <w:rFonts w:ascii="Arial" w:hAnsi="Arial" w:cs="Arial"/>
-          <w:sz w:val="24"/>
-          <w:szCs w:val="24"/>
-        </w:rPr>
-      </w:pPr>
-    </w:p>
-    <w:p>
-      <w:pPr>
-        <w:spacing w:line="480" w:lineRule="auto"/>
-        <w:ind w:firstLine="709"/>
-        <w:jc w:val="both"/>
-        <w:rPr>
-          <w:rFonts w:ascii="Arial" w:hAnsi="Arial" w:cs="Arial"/>
-          <w:sz w:val="24"/>
-          <w:szCs w:val="24"/>
-        </w:rPr>
-      </w:pPr>
-    </w:p>
-    <w:p>
-      <w:pPr>
-        <w:spacing w:line="480" w:lineRule="auto"/>
-        <w:ind w:firstLine="709"/>
-        <w:jc w:val="both"/>
-        <w:rPr>
-          <w:rFonts w:ascii="Arial" w:hAnsi="Arial" w:cs="Arial"/>
-          <w:sz w:val="24"/>
-          <w:szCs w:val="24"/>
-        </w:rPr>
-      </w:pPr>
-    </w:p>
-    <w:p>
-      <w:pPr>
-        <w:spacing w:line="480" w:lineRule="auto"/>
-        <w:ind w:firstLine="709"/>
-        <w:jc w:val="both"/>
-        <w:rPr>
-          <w:rFonts w:ascii="Arial" w:hAnsi="Arial" w:cs="Arial"/>
-          <w:sz w:val="24"/>
-          <w:szCs w:val="24"/>
-        </w:rPr>
-      </w:pPr>
-    </w:p>
-    <w:p>
-      <w:pPr>
-        <w:spacing w:line="480" w:lineRule="auto"/>
-        <w:ind w:firstLine="709"/>
-        <w:jc w:val="both"/>
-        <w:rPr>
-          <w:rFonts w:ascii="Arial" w:hAnsi="Arial" w:cs="Arial"/>
-          <w:sz w:val="24"/>
-          <w:szCs w:val="24"/>
-        </w:rPr>
-      </w:pPr>
-    </w:p>
-    <w:p>
-      <w:pPr>
-        <w:spacing w:line="480" w:lineRule="auto"/>
-        <w:ind w:firstLine="709"/>
         <w:jc w:val="center"/>
         <w:rPr>
           <w:rFonts w:ascii="Arial" w:hAnsi="Arial" w:cs="Arial"/>
@@ -790,57 +824,96 @@
         <w:lastRenderedPageBreak/>
         <w:t>Analizador Léxico</w:t>
       </w:r>
-    </w:p>
-    <w:p>
-      <w:pPr>
-        <w:spacing w:line="480" w:lineRule="auto"/>
-        <w:ind w:firstLine="709"/>
-        <w:jc w:val="both"/>
-        <w:rPr>
-          <w:rFonts w:ascii="Arial" w:hAnsi="Arial" w:cs="Arial"/>
-          <w:sz w:val="24"/>
-          <w:szCs w:val="24"/>
-        </w:rPr>
-      </w:pPr>
-      <w:r>
-        <w:rPr>
-          <w:rFonts w:ascii="Arial" w:hAnsi="Arial" w:cs="Arial"/>
-          <w:sz w:val="24"/>
-          <w:szCs w:val="24"/>
-        </w:rPr>
-        <w:t xml:space="preserve">Para conseguir la solución del programa se realizaron dos analizadores léxicos diferentes, uno para el reconocimiento de archivos de tipo .json y otro para el reconocimiento de archivos .sp, por lo que se utiliza las librerías mencionadas anteriormente. </w:t>
-      </w:r>
-    </w:p>
-    <w:p>
-      <w:pPr>
-        <w:spacing w:line="480" w:lineRule="auto"/>
-        <w:ind w:firstLine="709"/>
-        <w:jc w:val="both"/>
-        <w:rPr>
-          <w:rFonts w:ascii="Arial" w:hAnsi="Arial" w:cs="Arial"/>
-          <w:sz w:val="24"/>
-          <w:szCs w:val="24"/>
-        </w:rPr>
-      </w:pPr>
-      <w:r>
-        <w:rPr>
-          <w:rFonts w:ascii="Arial" w:hAnsi="Arial" w:cs="Arial"/>
-          <w:sz w:val="24"/>
-          <w:szCs w:val="24"/>
-        </w:rPr>
-        <w:t>Para diferencias cual es el analizador correspondiente para cada uno, se utilizaron dos paquetes diferentes como se muestra en la siguiente imagen.</w:t>
-      </w:r>
-    </w:p>
-    <w:p>
-      <w:pPr>
-        <w:spacing w:line="480" w:lineRule="auto"/>
-        <w:ind w:firstLine="709"/>
-        <w:jc w:val="both"/>
-        <w:rPr>
-          <w:rFonts w:ascii="Arial" w:hAnsi="Arial" w:cs="Arial"/>
-          <w:sz w:val="24"/>
-          <w:szCs w:val="24"/>
-          <w:u w:val="single"/>
+      <w:r>
+        <w:rPr>
+          <w:rFonts w:ascii="Arial" w:hAnsi="Arial" w:cs="Arial"/>
+          <w:b/>
+          <w:bCs/>
+          <w:sz w:val="28"/>
+          <w:szCs w:val="28"/>
+        </w:rPr>
+        <w:t xml:space="preserve"> y Sintáctico </w:t>
+      </w:r>
+    </w:p>
+    <w:p>
+      <w:pPr>
+        <w:spacing w:line="480" w:lineRule="auto"/>
+        <w:ind w:firstLine="709"/>
+        <w:jc w:val="both"/>
+        <w:rPr>
+          <w:rFonts w:ascii="Arial" w:hAnsi="Arial" w:cs="Arial"/>
+          <w:sz w:val="24"/>
+          <w:szCs w:val="24"/>
+        </w:rPr>
+      </w:pPr>
+      <w:r>
+        <w:rPr>
+          <w:rFonts w:ascii="Arial" w:hAnsi="Arial" w:cs="Arial"/>
+          <w:sz w:val="24"/>
+          <w:szCs w:val="24"/>
+        </w:rPr>
+        <w:t>Para conseguir la solución del programa se realiz</w:t>
+      </w:r>
+      <w:r>
+        <w:rPr>
+          <w:rFonts w:ascii="Arial" w:hAnsi="Arial" w:cs="Arial"/>
+          <w:sz w:val="24"/>
+          <w:szCs w:val="24"/>
+        </w:rPr>
+        <w:t>ó</w:t>
+      </w:r>
+      <w:r>
+        <w:rPr>
+          <w:rFonts w:ascii="Arial" w:hAnsi="Arial" w:cs="Arial"/>
+          <w:sz w:val="24"/>
+          <w:szCs w:val="24"/>
+        </w:rPr>
+        <w:t xml:space="preserve"> analizador léxico, para el reconocimiento de archivos de tipo .</w:t>
+      </w:r>
+      <w:proofErr w:type="spellStart"/>
+      <w:r>
+        <w:rPr>
+          <w:rFonts w:ascii="Arial" w:hAnsi="Arial" w:cs="Arial"/>
+          <w:sz w:val="24"/>
+          <w:szCs w:val="24"/>
+        </w:rPr>
+        <w:t>df</w:t>
+      </w:r>
+      <w:proofErr w:type="spellEnd"/>
+      <w:r>
+        <w:rPr>
+          <w:rFonts w:ascii="Arial" w:hAnsi="Arial" w:cs="Arial"/>
+          <w:sz w:val="24"/>
+          <w:szCs w:val="24"/>
+        </w:rPr>
+        <w:t xml:space="preserve">, </w:t>
+      </w:r>
+      <w:r>
+        <w:rPr>
+          <w:rFonts w:ascii="Arial" w:hAnsi="Arial" w:cs="Arial"/>
+          <w:sz w:val="24"/>
+          <w:szCs w:val="24"/>
+        </w:rPr>
+        <w:t xml:space="preserve">por lo que se utiliza las librerías mencionadas anteriormente. </w:t>
+      </w:r>
+      <w:r>
+        <w:rPr>
+          <w:rFonts w:ascii="Arial" w:hAnsi="Arial" w:cs="Arial"/>
+          <w:sz w:val="24"/>
+          <w:szCs w:val="24"/>
+        </w:rPr>
+        <w:t>En la siguiente imagen podrá observar el paquete para el analizador, con sus respectivos archivos.</w:t>
+      </w:r>
+    </w:p>
+    <w:p>
+      <w:pPr>
+        <w:spacing w:line="480" w:lineRule="auto"/>
+        <w:ind w:firstLine="709"/>
+        <w:jc w:val="center"/>
+        <w:rPr>
+          <w:rFonts w:ascii="Arial" w:hAnsi="Arial" w:cs="Arial"/>
+          <w:sz w:val="24"/>
+          <w:szCs w:val="24"/>
         </w:rPr>
       </w:pPr>
       <w:r>
@@ -851,10 +924,10 @@
           <w:szCs w:val="24"/>
         </w:rPr>
         <w:drawing>
-          <wp:inline distT="0" distB="0" distL="0" distR="0" wp14:anchorId="0514C5F3" wp14:editId="14D5B560">
-            <wp:extent cx="4013200" cy="5397062"/>
-            <wp:effectExtent l="0" t="0" r="6350" b="0"/>
-            <wp:docPr id="1634322350" name="Imagen 5" descr="Interfaz de usuario gráfica, Aplicación&#10;&#10;Descripción generada automáticamente"/>
+          <wp:inline distT="0" distB="0" distL="0" distR="0" wp14:anchorId="2E7AB8E5" wp14:editId="64E224B6">
+            <wp:extent cx="2628900" cy="2156643"/>
+            <wp:effectExtent l="0" t="0" r="0" b="0"/>
+            <wp:docPr id="1619862552" name="Imagen 3" descr="Interfaz de usuario gráfica, Texto, Aplicación, Chat o mensaje de texto&#10;&#10;Descripción generada automáticamente"/>
             <wp:cNvGraphicFramePr>
               <a:graphicFrameLocks xmlns:a="http://schemas.openxmlformats.org/drawingml/2006/main" noChangeAspect="1"/>
             </wp:cNvGraphicFramePr>
@@ -862,7 +935,7 @@
               <a:graphicData uri="http://schemas.openxmlformats.org/drawingml/2006/picture">
                 <pic:pic xmlns:pic="http://schemas.openxmlformats.org/drawingml/2006/picture">
                   <pic:nvPicPr>
-                    <pic:cNvPr id="1634322350" name="Imagen 5" descr="Interfaz de usuario gráfica, Aplicación&#10;&#10;Descripción generada automáticamente"/>
+                    <pic:cNvPr id="1619862552" name="Imagen 3" descr="Interfaz de usuario gráfica, Texto, Aplicación, Chat o mensaje de texto&#10;&#10;Descripción generada automáticamente"/>
                     <pic:cNvPicPr/>
                   </pic:nvPicPr>
                   <pic:blipFill>
@@ -880,7 +953,7 @@
                   <pic:spPr>
                     <a:xfrm>
                       <a:off x="0" y="0"/>
-                      <a:ext cx="4015864" cy="5400645"/>
+                      <a:ext cx="2632903" cy="2159927"/>
                     </a:xfrm>
                     <a:prstGeom prst="rect">
                       <a:avLst/>
@@ -910,16 +983,25 @@
           <w:sz w:val="24"/>
           <w:szCs w:val="24"/>
         </w:rPr>
-        <w:lastRenderedPageBreak/>
-        <w:t xml:space="preserve">El archivo leer tiene la siguiente estructura, en la parte inicial hasta la parte anterior del archivo se debe mantener y no editar nada a excepción del pakage, luego añadimos las expresiones regulares que servirán para manejar </w:t>
-      </w:r>
-      <w:r>
-        <w:rPr>
-          <w:rFonts w:ascii="Arial" w:hAnsi="Arial" w:cs="Arial"/>
-          <w:sz w:val="24"/>
-          <w:szCs w:val="24"/>
-        </w:rPr>
-        <w:t>las cadenas de texto, los números decimales, comentarios de línea y multilínea.</w:t>
+        <w:t xml:space="preserve">Dentro del archivo </w:t>
+      </w:r>
+      <w:proofErr w:type="spellStart"/>
+      <w:r>
+        <w:rPr>
+          <w:rFonts w:ascii="Arial" w:hAnsi="Arial" w:cs="Arial"/>
+          <w:sz w:val="24"/>
+          <w:szCs w:val="24"/>
+        </w:rPr>
+        <w:t>Lexer.jflex</w:t>
+      </w:r>
+      <w:proofErr w:type="spellEnd"/>
+      <w:r>
+        <w:rPr>
+          <w:rFonts w:ascii="Arial" w:hAnsi="Arial" w:cs="Arial"/>
+          <w:sz w:val="24"/>
+          <w:szCs w:val="24"/>
+        </w:rPr>
+        <w:t xml:space="preserve"> se puede observar los caracteres y expresiones regulares y palabras reservadas que serán reconocidos por el lenguaje, así como el manejo de errores léxicos que puedan ocurrir.</w:t>
       </w:r>
     </w:p>
     <w:p>
@@ -941,10 +1023,10 @@
           <w:szCs w:val="24"/>
         </w:rPr>
         <w:drawing>
-          <wp:inline distT="0" distB="0" distL="0" distR="0" wp14:anchorId="2749E2AB" wp14:editId="00FE7718">
-            <wp:extent cx="5612130" cy="4705985"/>
-            <wp:effectExtent l="0" t="0" r="7620" b="0"/>
-            <wp:docPr id="15747676" name="Imagen 1" descr="Texto&#10;&#10;Descripción generada automáticamente"/>
+          <wp:inline distT="0" distB="0" distL="0" distR="0" wp14:anchorId="475EE479" wp14:editId="144FE436">
+            <wp:extent cx="3284505" cy="1668925"/>
+            <wp:effectExtent l="0" t="0" r="0" b="7620"/>
+            <wp:docPr id="1805901654" name="Imagen 4" descr="Texto&#10;&#10;Descripción generada automáticamente"/>
             <wp:cNvGraphicFramePr>
               <a:graphicFrameLocks xmlns:a="http://schemas.openxmlformats.org/drawingml/2006/main" noChangeAspect="1"/>
             </wp:cNvGraphicFramePr>
@@ -952,7 +1034,7 @@
               <a:graphicData uri="http://schemas.openxmlformats.org/drawingml/2006/picture">
                 <pic:pic xmlns:pic="http://schemas.openxmlformats.org/drawingml/2006/picture">
                   <pic:nvPicPr>
-                    <pic:cNvPr id="15747676" name="Imagen 1" descr="Texto&#10;&#10;Descripción generada automáticamente"/>
+                    <pic:cNvPr id="1805901654" name="Imagen 4" descr="Texto&#10;&#10;Descripción generada automáticamente"/>
                     <pic:cNvPicPr/>
                   </pic:nvPicPr>
                   <pic:blipFill>
@@ -970,7 +1052,7 @@
                   <pic:spPr>
                     <a:xfrm>
                       <a:off x="0" y="0"/>
-                      <a:ext cx="5612130" cy="4705985"/>
+                      <a:ext cx="3284505" cy="1668925"/>
                     </a:xfrm>
                     <a:prstGeom prst="rect">
                       <a:avLst/>
@@ -987,86 +1069,26 @@
       <w:pPr>
         <w:spacing w:line="480" w:lineRule="auto"/>
         <w:ind w:firstLine="709"/>
-        <w:jc w:val="both"/>
-        <w:rPr>
-          <w:rFonts w:ascii="Arial" w:hAnsi="Arial" w:cs="Arial"/>
-          <w:sz w:val="24"/>
-          <w:szCs w:val="24"/>
-        </w:rPr>
-      </w:pPr>
-      <w:r>
-        <w:rPr>
-          <w:rFonts w:ascii="Arial" w:hAnsi="Arial" w:cs="Arial"/>
-          <w:sz w:val="24"/>
-          <w:szCs w:val="24"/>
-        </w:rPr>
-        <w:t xml:space="preserve">En reglas léxicas se declaran los caracteres que serán utilizados </w:t>
-      </w:r>
-      <w:r>
-        <w:rPr>
-          <w:rFonts w:ascii="Arial" w:hAnsi="Arial" w:cs="Arial"/>
-          <w:sz w:val="24"/>
-          <w:szCs w:val="24"/>
-        </w:rPr>
-        <w:t xml:space="preserve">para analizar y también </w:t>
-      </w:r>
-      <w:r>
-        <w:rPr>
-          <w:rFonts w:ascii="Arial" w:hAnsi="Arial" w:cs="Arial"/>
-          <w:sz w:val="24"/>
-          <w:szCs w:val="24"/>
-        </w:rPr>
-        <w:t xml:space="preserve">los correspondientes a las expresiones regulares, los nombres de las expresiones regulares deben ser igual en las reglas </w:t>
-      </w:r>
-      <w:r>
-        <w:rPr>
-          <w:rFonts w:ascii="Arial" w:hAnsi="Arial" w:cs="Arial"/>
-          <w:sz w:val="24"/>
-          <w:szCs w:val="24"/>
-        </w:rPr>
-        <w:t xml:space="preserve">léxicas, y se debe agregar un nombre de token a cada uno de los utilizados, el método func.Funcion.addTokensJSON, sirve para agregar a la tabla de tokens cada uno de </w:t>
-      </w:r>
-      <w:r>
-        <w:rPr>
-          <w:rFonts w:ascii="Arial" w:hAnsi="Arial" w:cs="Arial"/>
+        <w:jc w:val="center"/>
+        <w:rPr>
+          <w:rFonts w:ascii="Arial" w:hAnsi="Arial" w:cs="Arial"/>
+          <w:sz w:val="24"/>
+          <w:szCs w:val="24"/>
+        </w:rPr>
+      </w:pPr>
+      <w:r>
+        <w:rPr>
+          <w:rFonts w:ascii="Arial" w:hAnsi="Arial" w:cs="Arial"/>
+          <w:noProof/>
           <w:sz w:val="24"/>
           <w:szCs w:val="24"/>
         </w:rPr>
         <w:lastRenderedPageBreak/>
-        <w:t>los tokens con forme el lexema, descripción, fila y columna.</w:t>
-      </w:r>
-      <w:r>
-        <w:rPr>
-          <w:rFonts w:ascii="Arial" w:hAnsi="Arial" w:cs="Arial"/>
-          <w:sz w:val="24"/>
-          <w:szCs w:val="24"/>
-        </w:rPr>
-        <w:t xml:space="preserve"> En la parte de errores léxicos se agrega el envio de los errores hacia una función que se encarga de almacenar en un LinkedList cada uno de estos errores que se encuentre al analizar.</w:t>
-      </w:r>
-    </w:p>
-    <w:p>
-      <w:pPr>
-        <w:spacing w:line="480" w:lineRule="auto"/>
-        <w:ind w:firstLine="709"/>
-        <w:jc w:val="both"/>
-        <w:rPr>
-          <w:rFonts w:ascii="Arial" w:hAnsi="Arial" w:cs="Arial"/>
-          <w:sz w:val="24"/>
-          <w:szCs w:val="24"/>
-        </w:rPr>
-      </w:pPr>
-      <w:r>
-        <w:rPr>
-          <w:rFonts w:ascii="Arial" w:hAnsi="Arial" w:cs="Arial"/>
-          <w:noProof/>
-          <w:sz w:val="24"/>
-          <w:szCs w:val="24"/>
-        </w:rPr>
         <w:drawing>
-          <wp:inline distT="0" distB="0" distL="0" distR="0" wp14:anchorId="6A0D4A7E" wp14:editId="448D270D">
-            <wp:extent cx="5612130" cy="2510155"/>
-            <wp:effectExtent l="0" t="0" r="7620" b="4445"/>
-            <wp:docPr id="738507611" name="Imagen 1" descr="Captura de pantalla de computadora&#10;&#10;Descripción generada automáticamente"/>
+          <wp:inline distT="0" distB="0" distL="0" distR="0" wp14:anchorId="2BFABD72" wp14:editId="5A194CFF">
+            <wp:extent cx="5612130" cy="3101340"/>
+            <wp:effectExtent l="0" t="0" r="7620" b="3810"/>
+            <wp:docPr id="1276279865" name="Imagen 5" descr="Texto&#10;&#10;Descripción generada automáticamente"/>
             <wp:cNvGraphicFramePr>
               <a:graphicFrameLocks xmlns:a="http://schemas.openxmlformats.org/drawingml/2006/main" noChangeAspect="1"/>
             </wp:cNvGraphicFramePr>
@@ -1074,11 +1096,11 @@
               <a:graphicData uri="http://schemas.openxmlformats.org/drawingml/2006/picture">
                 <pic:pic xmlns:pic="http://schemas.openxmlformats.org/drawingml/2006/picture">
                   <pic:nvPicPr>
-                    <pic:cNvPr id="738507611" name="Imagen 1" descr="Captura de pantalla de computadora&#10;&#10;Descripción generada automáticamente"/>
+                    <pic:cNvPr id="1276279865" name="Imagen 5" descr="Texto&#10;&#10;Descripción generada automáticamente"/>
                     <pic:cNvPicPr/>
                   </pic:nvPicPr>
                   <pic:blipFill>
-                    <a:blip r:embed="rId10" cstate="print">
+                    <a:blip r:embed="rId10">
                       <a:extLst>
                         <a:ext uri="{28A0092B-C50C-407E-A947-70E740481C1C}">
                           <a14:useLocalDpi xmlns:a14="http://schemas.microsoft.com/office/drawing/2010/main" val="0"/>
@@ -1092,7 +1114,7 @@
                   <pic:spPr>
                     <a:xfrm>
                       <a:off x="0" y="0"/>
-                      <a:ext cx="5612130" cy="2510155"/>
+                      <a:ext cx="5612130" cy="3101340"/>
                     </a:xfrm>
                     <a:prstGeom prst="rect">
                       <a:avLst/>
@@ -1119,43 +1141,15 @@
       <w:r>
         <w:rPr>
           <w:rFonts w:ascii="Arial" w:hAnsi="Arial" w:cs="Arial"/>
-          <w:sz w:val="24"/>
-          <w:szCs w:val="24"/>
-        </w:rPr>
-        <w:t>De la misma forma, se realiza la estructura para el analizador de statpy.</w:t>
-      </w:r>
-      <w:r>
-        <w:rPr>
-          <w:rFonts w:ascii="Arial" w:hAnsi="Arial" w:cs="Arial"/>
-          <w:sz w:val="24"/>
-          <w:szCs w:val="24"/>
-        </w:rPr>
-        <w:t xml:space="preserve"> La diferencia será que se tendrán diferentes expresiones regulares.</w:t>
-      </w:r>
-    </w:p>
-    <w:p>
-      <w:pPr>
-        <w:spacing w:line="480" w:lineRule="auto"/>
-        <w:ind w:firstLine="709"/>
-        <w:jc w:val="both"/>
-        <w:rPr>
-          <w:rFonts w:ascii="Arial" w:hAnsi="Arial" w:cs="Arial"/>
-          <w:sz w:val="24"/>
-          <w:szCs w:val="24"/>
-        </w:rPr>
-      </w:pPr>
-      <w:r>
-        <w:rPr>
-          <w:rFonts w:ascii="Arial" w:hAnsi="Arial" w:cs="Arial"/>
           <w:noProof/>
           <w:sz w:val="24"/>
           <w:szCs w:val="24"/>
         </w:rPr>
         <w:drawing>
-          <wp:inline distT="0" distB="0" distL="0" distR="0" wp14:anchorId="1CF08EB8" wp14:editId="2670079B">
-            <wp:extent cx="4762913" cy="1996613"/>
-            <wp:effectExtent l="0" t="0" r="0" b="3810"/>
-            <wp:docPr id="60177298" name="Imagen 4" descr="Texto&#10;&#10;Descripción generada automáticamente"/>
+          <wp:inline distT="0" distB="0" distL="0" distR="0" wp14:anchorId="08AD9AFE" wp14:editId="24EB6A58">
+            <wp:extent cx="5612130" cy="3640455"/>
+            <wp:effectExtent l="0" t="0" r="7620" b="0"/>
+            <wp:docPr id="43965912" name="Imagen 6" descr="Texto&#10;&#10;Descripción generada automáticamente"/>
             <wp:cNvGraphicFramePr>
               <a:graphicFrameLocks xmlns:a="http://schemas.openxmlformats.org/drawingml/2006/main" noChangeAspect="1"/>
             </wp:cNvGraphicFramePr>
@@ -1163,7 +1157,7 @@
               <a:graphicData uri="http://schemas.openxmlformats.org/drawingml/2006/picture">
                 <pic:pic xmlns:pic="http://schemas.openxmlformats.org/drawingml/2006/picture">
                   <pic:nvPicPr>
-                    <pic:cNvPr id="60177298" name="Imagen 4" descr="Texto&#10;&#10;Descripción generada automáticamente"/>
+                    <pic:cNvPr id="43965912" name="Imagen 6" descr="Texto&#10;&#10;Descripción generada automáticamente"/>
                     <pic:cNvPicPr/>
                   </pic:nvPicPr>
                   <pic:blipFill>
@@ -1181,7 +1175,7 @@
                   <pic:spPr>
                     <a:xfrm>
                       <a:off x="0" y="0"/>
-                      <a:ext cx="4762913" cy="1996613"/>
+                      <a:ext cx="5612130" cy="3640455"/>
                     </a:xfrm>
                     <a:prstGeom prst="rect">
                       <a:avLst/>
@@ -1208,44 +1202,16 @@
       <w:r>
         <w:rPr>
           <w:rFonts w:ascii="Arial" w:hAnsi="Arial" w:cs="Arial"/>
-          <w:sz w:val="24"/>
-          <w:szCs w:val="24"/>
-        </w:rPr>
-        <w:t xml:space="preserve">También se tendrán diferentes reglas lexicas, en este caso tendremos diferentes caracteres que servirán para validar que cumpla con la regla del lenguaje. Y básicamente se agregan los nombres de los tokens y a la función que recibe como </w:t>
-      </w:r>
-      <w:r>
-        <w:rPr>
-          <w:rFonts w:ascii="Arial" w:hAnsi="Arial" w:cs="Arial"/>
+          <w:noProof/>
           <w:sz w:val="24"/>
           <w:szCs w:val="24"/>
         </w:rPr>
         <w:lastRenderedPageBreak/>
-        <w:t>parámetros los tokens, el lexema, fila y columna para almacenarlas en una LinkendList.</w:t>
-      </w:r>
-    </w:p>
-    <w:p>
-      <w:pPr>
-        <w:spacing w:line="480" w:lineRule="auto"/>
-        <w:ind w:firstLine="709"/>
-        <w:jc w:val="both"/>
-        <w:rPr>
-          <w:rFonts w:ascii="Arial" w:hAnsi="Arial" w:cs="Arial"/>
-          <w:sz w:val="24"/>
-          <w:szCs w:val="24"/>
-        </w:rPr>
-      </w:pPr>
-      <w:r>
-        <w:rPr>
-          <w:rFonts w:ascii="Arial" w:hAnsi="Arial" w:cs="Arial"/>
-          <w:noProof/>
-          <w:sz w:val="24"/>
-          <w:szCs w:val="24"/>
-        </w:rPr>
         <w:drawing>
-          <wp:inline distT="0" distB="0" distL="0" distR="0" wp14:anchorId="51F063E1" wp14:editId="5B5C3988">
-            <wp:extent cx="5612130" cy="4083050"/>
+          <wp:inline distT="0" distB="0" distL="0" distR="0" wp14:anchorId="60EE0BE0" wp14:editId="3A4A2A0A">
+            <wp:extent cx="5612130" cy="1697355"/>
             <wp:effectExtent l="0" t="0" r="7620" b="0"/>
-            <wp:docPr id="1888852942" name="Imagen 5" descr="Texto&#10;&#10;Descripción generada automáticamente"/>
+            <wp:docPr id="1099897731" name="Imagen 7" descr="Texto&#10;&#10;Descripción generada automáticamente"/>
             <wp:cNvGraphicFramePr>
               <a:graphicFrameLocks xmlns:a="http://schemas.openxmlformats.org/drawingml/2006/main" noChangeAspect="1"/>
             </wp:cNvGraphicFramePr>
@@ -1253,11 +1219,11 @@
               <a:graphicData uri="http://schemas.openxmlformats.org/drawingml/2006/picture">
                 <pic:pic xmlns:pic="http://schemas.openxmlformats.org/drawingml/2006/picture">
                   <pic:nvPicPr>
-                    <pic:cNvPr id="1888852942" name="Imagen 5" descr="Texto&#10;&#10;Descripción generada automáticamente"/>
+                    <pic:cNvPr id="1099897731" name="Imagen 7" descr="Texto&#10;&#10;Descripción generada automáticamente"/>
                     <pic:cNvPicPr/>
                   </pic:nvPicPr>
                   <pic:blipFill>
-                    <a:blip r:embed="rId12">
+                    <a:blip r:embed="rId12" cstate="print">
                       <a:extLst>
                         <a:ext uri="{28A0092B-C50C-407E-A947-70E740481C1C}">
                           <a14:useLocalDpi xmlns:a14="http://schemas.microsoft.com/office/drawing/2010/main" val="0"/>
@@ -1271,7 +1237,7 @@
                   <pic:spPr>
                     <a:xfrm>
                       <a:off x="0" y="0"/>
-                      <a:ext cx="5612130" cy="4083050"/>
+                      <a:ext cx="5612130" cy="1697355"/>
                     </a:xfrm>
                     <a:prstGeom prst="rect">
                       <a:avLst/>
@@ -1301,22 +1267,31 @@
           <w:sz w:val="24"/>
           <w:szCs w:val="24"/>
         </w:rPr>
-        <w:t>Luego de los caracteres se utilizan las palabras reservadas que tendrá el lenguaje, se agrega el nombre del token y luego se envían los tokens a la lista de tokens a través de la función</w:t>
-      </w:r>
-      <w:r>
-        <w:rPr>
-          <w:rFonts w:ascii="Arial" w:hAnsi="Arial" w:cs="Arial"/>
-          <w:sz w:val="24"/>
-          <w:szCs w:val="24"/>
-        </w:rPr>
-        <w:t>.</w:t>
-      </w:r>
-    </w:p>
-    <w:p>
-      <w:pPr>
-        <w:spacing w:line="480" w:lineRule="auto"/>
-        <w:ind w:firstLine="709"/>
-        <w:jc w:val="both"/>
+        <w:t xml:space="preserve">Dentro del archivo </w:t>
+      </w:r>
+      <w:proofErr w:type="spellStart"/>
+      <w:r>
+        <w:rPr>
+          <w:rFonts w:ascii="Arial" w:hAnsi="Arial" w:cs="Arial"/>
+          <w:sz w:val="24"/>
+          <w:szCs w:val="24"/>
+        </w:rPr>
+        <w:t>Parser.cup</w:t>
+      </w:r>
+      <w:proofErr w:type="spellEnd"/>
+      <w:r>
+        <w:rPr>
+          <w:rFonts w:ascii="Arial" w:hAnsi="Arial" w:cs="Arial"/>
+          <w:sz w:val="24"/>
+          <w:szCs w:val="24"/>
+        </w:rPr>
+        <w:t xml:space="preserve"> se tiene el manejo de errores sintácticos, la gramática que servirá para verificar la correcta lectura del archivo y la declaración de los terminales y no terminales, también se realiza el manejo de la lógica para almacenar lo reconocido, como declaraciones, impresiones, operaciones, etc.</w:t>
+      </w:r>
+    </w:p>
+    <w:p>
+      <w:pPr>
+        <w:spacing w:line="480" w:lineRule="auto"/>
+        <w:ind w:firstLine="709"/>
         <w:rPr>
           <w:rFonts w:ascii="Arial" w:hAnsi="Arial" w:cs="Arial"/>
           <w:sz w:val="24"/>
@@ -1330,12 +1305,11 @@
           <w:sz w:val="24"/>
           <w:szCs w:val="24"/>
         </w:rPr>
-        <w:lastRenderedPageBreak/>
         <w:drawing>
-          <wp:inline distT="0" distB="0" distL="0" distR="0" wp14:anchorId="41CEB555" wp14:editId="20B2D90E">
-            <wp:extent cx="5612130" cy="3658870"/>
-            <wp:effectExtent l="0" t="0" r="7620" b="0"/>
-            <wp:docPr id="1188030682" name="Imagen 6" descr="Texto&#10;&#10;Descripción generada automáticamente"/>
+          <wp:inline distT="0" distB="0" distL="0" distR="0" wp14:anchorId="022E5317" wp14:editId="612990FA">
+            <wp:extent cx="6015990" cy="1745304"/>
+            <wp:effectExtent l="0" t="0" r="3810" b="7620"/>
+            <wp:docPr id="603806302" name="Imagen 8" descr="Texto&#10;&#10;Descripción generada automáticamente"/>
             <wp:cNvGraphicFramePr>
               <a:graphicFrameLocks xmlns:a="http://schemas.openxmlformats.org/drawingml/2006/main" noChangeAspect="1"/>
             </wp:cNvGraphicFramePr>
@@ -1343,11 +1317,11 @@
               <a:graphicData uri="http://schemas.openxmlformats.org/drawingml/2006/picture">
                 <pic:pic xmlns:pic="http://schemas.openxmlformats.org/drawingml/2006/picture">
                   <pic:nvPicPr>
-                    <pic:cNvPr id="1188030682" name="Imagen 6" descr="Texto&#10;&#10;Descripción generada automáticamente"/>
+                    <pic:cNvPr id="603806302" name="Imagen 8" descr="Texto&#10;&#10;Descripción generada automáticamente"/>
                     <pic:cNvPicPr/>
                   </pic:nvPicPr>
                   <pic:blipFill>
-                    <a:blip r:embed="rId13">
+                    <a:blip r:embed="rId13" cstate="print">
                       <a:extLst>
                         <a:ext uri="{28A0092B-C50C-407E-A947-70E740481C1C}">
                           <a14:useLocalDpi xmlns:a14="http://schemas.microsoft.com/office/drawing/2010/main" val="0"/>
@@ -1361,7 +1335,7 @@
                   <pic:spPr>
                     <a:xfrm>
                       <a:off x="0" y="0"/>
-                      <a:ext cx="5612130" cy="3658870"/>
+                      <a:ext cx="6032694" cy="1750150"/>
                     </a:xfrm>
                     <a:prstGeom prst="rect">
                       <a:avLst/>
@@ -1393,26 +1367,10 @@
           <w:szCs w:val="24"/>
         </w:rPr>
         <w:drawing>
-          <wp:anchor distT="0" distB="0" distL="114300" distR="114300" simplePos="0" relativeHeight="251659264" behindDoc="0" locked="0" layoutInCell="1" allowOverlap="1" wp14:anchorId="7A30158A" wp14:editId="37091938">
-            <wp:simplePos x="0" y="0"/>
-            <wp:positionH relativeFrom="margin">
-              <wp:align>left</wp:align>
-            </wp:positionH>
-            <wp:positionV relativeFrom="paragraph">
-              <wp:posOffset>1124585</wp:posOffset>
-            </wp:positionV>
-            <wp:extent cx="6120130" cy="2227705"/>
-            <wp:effectExtent l="0" t="0" r="0" b="1270"/>
-            <wp:wrapThrough wrapText="bothSides">
-              <wp:wrapPolygon edited="0">
-                <wp:start x="0" y="0"/>
-                <wp:lineTo x="0" y="21428"/>
-                <wp:lineTo x="21515" y="21428"/>
-                <wp:lineTo x="21515" y="0"/>
-                <wp:lineTo x="0" y="0"/>
-              </wp:wrapPolygon>
-            </wp:wrapThrough>
-            <wp:docPr id="1068950164" name="Imagen 7" descr="Texto&#10;&#10;Descripción generada automáticamente con confianza media"/>
+          <wp:inline distT="0" distB="0" distL="0" distR="0" wp14:anchorId="1C582D86" wp14:editId="796E8A92">
+            <wp:extent cx="3154953" cy="2309060"/>
+            <wp:effectExtent l="0" t="0" r="7620" b="0"/>
+            <wp:docPr id="747679833" name="Imagen 9" descr="Texto&#10;&#10;Descripción generada automáticamente"/>
             <wp:cNvGraphicFramePr>
               <a:graphicFrameLocks xmlns:a="http://schemas.openxmlformats.org/drawingml/2006/main" noChangeAspect="1"/>
             </wp:cNvGraphicFramePr>
@@ -1420,7 +1378,7 @@
               <a:graphicData uri="http://schemas.openxmlformats.org/drawingml/2006/picture">
                 <pic:pic xmlns:pic="http://schemas.openxmlformats.org/drawingml/2006/picture">
                   <pic:nvPicPr>
-                    <pic:cNvPr id="1068950164" name="Imagen 7" descr="Texto&#10;&#10;Descripción generada automáticamente con confianza media"/>
+                    <pic:cNvPr id="747679833" name="Imagen 9" descr="Texto&#10;&#10;Descripción generada automáticamente"/>
                     <pic:cNvPicPr/>
                   </pic:nvPicPr>
                   <pic:blipFill>
@@ -1438,7 +1396,7 @@
                   <pic:spPr>
                     <a:xfrm>
                       <a:off x="0" y="0"/>
-                      <a:ext cx="6120130" cy="2227705"/>
+                      <a:ext cx="3154953" cy="2309060"/>
                     </a:xfrm>
                     <a:prstGeom prst="rect">
                       <a:avLst/>
@@ -1447,136 +1405,34 @@
                 </pic:pic>
               </a:graphicData>
             </a:graphic>
-            <wp14:sizeRelH relativeFrom="page">
-              <wp14:pctWidth>0</wp14:pctWidth>
-            </wp14:sizeRelH>
-            <wp14:sizeRelV relativeFrom="page">
-              <wp14:pctHeight>0</wp14:pctHeight>
-            </wp14:sizeRelV>
-          </wp:anchor>
+          </wp:inline>
         </w:drawing>
       </w:r>
-      <w:r>
-        <w:rPr>
-          <w:rFonts w:ascii="Arial" w:hAnsi="Arial" w:cs="Arial"/>
-          <w:sz w:val="24"/>
-          <w:szCs w:val="24"/>
-        </w:rPr>
-        <w:t>Mas adelante se u</w:t>
-      </w:r>
-      <w:r>
-        <w:rPr>
-          <w:rFonts w:ascii="Arial" w:hAnsi="Arial" w:cs="Arial"/>
-          <w:sz w:val="24"/>
-          <w:szCs w:val="24"/>
-        </w:rPr>
-        <w:t xml:space="preserve">tiliza </w:t>
-      </w:r>
-      <w:r>
-        <w:rPr>
-          <w:rFonts w:ascii="Arial" w:hAnsi="Arial" w:cs="Arial"/>
-          <w:sz w:val="24"/>
-          <w:szCs w:val="24"/>
-        </w:rPr>
-        <w:t xml:space="preserve">también las </w:t>
-      </w:r>
-      <w:r>
-        <w:rPr>
-          <w:rFonts w:ascii="Arial" w:hAnsi="Arial" w:cs="Arial"/>
-          <w:sz w:val="24"/>
-          <w:szCs w:val="24"/>
-        </w:rPr>
-        <w:t>variables utilizadas para las expresiones regulares, y para los comentarios multilínea, luego se agrega las agregaciones para las funciones de errores léxicos, el cual se encarga de agregar a la lista de errores.</w:t>
-      </w:r>
-    </w:p>
-    <w:p>
-      <w:pPr>
-        <w:spacing w:line="480" w:lineRule="auto"/>
-        <w:ind w:firstLine="709"/>
-        <w:jc w:val="both"/>
-        <w:rPr>
-          <w:rFonts w:ascii="Arial" w:hAnsi="Arial" w:cs="Arial"/>
-          <w:sz w:val="24"/>
-          <w:szCs w:val="24"/>
-        </w:rPr>
-      </w:pPr>
-    </w:p>
-    <w:p>
-      <w:pPr>
-        <w:spacing w:line="480" w:lineRule="auto"/>
-        <w:ind w:firstLine="709"/>
-        <w:jc w:val="both"/>
-        <w:rPr>
-          <w:rFonts w:ascii="Arial" w:hAnsi="Arial" w:cs="Arial"/>
-          <w:sz w:val="24"/>
-          <w:szCs w:val="24"/>
-        </w:rPr>
-      </w:pPr>
-    </w:p>
-    <w:p>
-      <w:pPr>
-        <w:spacing w:line="480" w:lineRule="auto"/>
-        <w:ind w:firstLine="709"/>
-        <w:jc w:val="center"/>
-        <w:rPr>
-          <w:rFonts w:ascii="Arial" w:hAnsi="Arial" w:cs="Arial"/>
-          <w:b/>
-          <w:bCs/>
-          <w:sz w:val="28"/>
-          <w:szCs w:val="28"/>
-        </w:rPr>
-      </w:pPr>
-      <w:r>
-        <w:rPr>
-          <w:rFonts w:ascii="Arial" w:hAnsi="Arial" w:cs="Arial"/>
-          <w:b/>
-          <w:bCs/>
-          <w:sz w:val="28"/>
-          <w:szCs w:val="28"/>
+    </w:p>
+    <w:p>
+      <w:pPr>
+        <w:spacing w:line="480" w:lineRule="auto"/>
+        <w:ind w:firstLine="709"/>
+        <w:jc w:val="both"/>
+        <w:rPr>
+          <w:rFonts w:ascii="Arial" w:hAnsi="Arial" w:cs="Arial"/>
+          <w:sz w:val="24"/>
+          <w:szCs w:val="24"/>
+        </w:rPr>
+      </w:pPr>
+      <w:r>
+        <w:rPr>
+          <w:rFonts w:ascii="Arial" w:hAnsi="Arial" w:cs="Arial"/>
+          <w:noProof/>
+          <w:sz w:val="24"/>
+          <w:szCs w:val="24"/>
         </w:rPr>
         <w:lastRenderedPageBreak/>
-        <w:t>Analizador Sintáctico</w:t>
-      </w:r>
-    </w:p>
-    <w:p>
-      <w:pPr>
-        <w:spacing w:line="480" w:lineRule="auto"/>
-        <w:ind w:firstLine="709"/>
-        <w:jc w:val="both"/>
-        <w:rPr>
-          <w:rFonts w:ascii="Arial" w:hAnsi="Arial" w:cs="Arial"/>
-          <w:sz w:val="24"/>
-          <w:szCs w:val="24"/>
-        </w:rPr>
-      </w:pPr>
-      <w:r>
-        <w:rPr>
-          <w:rFonts w:ascii="Arial" w:hAnsi="Arial" w:cs="Arial"/>
-          <w:noProof/>
-          <w:sz w:val="24"/>
-          <w:szCs w:val="24"/>
-        </w:rPr>
         <w:drawing>
-          <wp:anchor distT="0" distB="0" distL="114300" distR="114300" simplePos="0" relativeHeight="251658240" behindDoc="0" locked="0" layoutInCell="1" allowOverlap="1" wp14:anchorId="169F7391" wp14:editId="0E3A8096">
-            <wp:simplePos x="0" y="0"/>
-            <wp:positionH relativeFrom="margin">
-              <wp:align>left</wp:align>
-            </wp:positionH>
-            <wp:positionV relativeFrom="paragraph">
-              <wp:posOffset>794808</wp:posOffset>
-            </wp:positionV>
-            <wp:extent cx="5857664" cy="2590151"/>
-            <wp:effectExtent l="0" t="0" r="0" b="1270"/>
-            <wp:wrapThrough wrapText="bothSides">
-              <wp:wrapPolygon edited="0">
-                <wp:start x="0" y="0"/>
-                <wp:lineTo x="0" y="21452"/>
-                <wp:lineTo x="21497" y="21452"/>
-                <wp:lineTo x="21497" y="0"/>
-                <wp:lineTo x="0" y="0"/>
-              </wp:wrapPolygon>
-            </wp:wrapThrough>
-            <wp:docPr id="1172540903" name="Imagen 2" descr="Texto&#10;&#10;Descripción generada automáticamente"/>
+          <wp:inline distT="0" distB="0" distL="0" distR="0" wp14:anchorId="5E16FCDF" wp14:editId="7AEF9F19">
+            <wp:extent cx="3596952" cy="3665538"/>
+            <wp:effectExtent l="0" t="0" r="3810" b="0"/>
+            <wp:docPr id="1893972060" name="Imagen 10" descr="Texto&#10;&#10;Descripción generada automáticamente"/>
             <wp:cNvGraphicFramePr>
               <a:graphicFrameLocks xmlns:a="http://schemas.openxmlformats.org/drawingml/2006/main" noChangeAspect="1"/>
             </wp:cNvGraphicFramePr>
@@ -1584,11 +1440,11 @@
               <a:graphicData uri="http://schemas.openxmlformats.org/drawingml/2006/picture">
                 <pic:pic xmlns:pic="http://schemas.openxmlformats.org/drawingml/2006/picture">
                   <pic:nvPicPr>
-                    <pic:cNvPr id="1172540903" name="Imagen 2" descr="Texto&#10;&#10;Descripción generada automáticamente"/>
+                    <pic:cNvPr id="1893972060" name="Imagen 10" descr="Texto&#10;&#10;Descripción generada automáticamente"/>
                     <pic:cNvPicPr/>
                   </pic:nvPicPr>
                   <pic:blipFill>
-                    <a:blip r:embed="rId15" cstate="print">
+                    <a:blip r:embed="rId15">
                       <a:extLst>
                         <a:ext uri="{28A0092B-C50C-407E-A947-70E740481C1C}">
                           <a14:useLocalDpi xmlns:a14="http://schemas.microsoft.com/office/drawing/2010/main" val="0"/>
@@ -1602,7 +1458,7 @@
                   <pic:spPr>
                     <a:xfrm>
                       <a:off x="0" y="0"/>
-                      <a:ext cx="5857664" cy="2590151"/>
+                      <a:ext cx="3596952" cy="3665538"/>
                     </a:xfrm>
                     <a:prstGeom prst="rect">
                       <a:avLst/>
@@ -1611,63 +1467,9 @@
                 </pic:pic>
               </a:graphicData>
             </a:graphic>
-            <wp14:sizeRelH relativeFrom="page">
-              <wp14:pctWidth>0</wp14:pctWidth>
-            </wp14:sizeRelH>
-            <wp14:sizeRelV relativeFrom="page">
-              <wp14:pctHeight>0</wp14:pctHeight>
-            </wp14:sizeRelV>
-          </wp:anchor>
+          </wp:inline>
         </w:drawing>
       </w:r>
-      <w:r>
-        <w:rPr>
-          <w:rFonts w:ascii="Arial" w:hAnsi="Arial" w:cs="Arial"/>
-          <w:sz w:val="24"/>
-          <w:szCs w:val="24"/>
-        </w:rPr>
-        <w:t xml:space="preserve">Este es el archivo Parser.cup, en este básicamente vamos a tener la siguiente estructura par </w:t>
-      </w:r>
-      <w:r>
-        <w:rPr>
-          <w:rFonts w:ascii="Arial" w:hAnsi="Arial" w:cs="Arial"/>
-          <w:sz w:val="24"/>
-          <w:szCs w:val="24"/>
-        </w:rPr>
-        <w:t>manejar las producciones.</w:t>
-      </w:r>
-    </w:p>
-    <w:p>
-      <w:pPr>
-        <w:spacing w:line="480" w:lineRule="auto"/>
-        <w:ind w:firstLine="709"/>
-        <w:jc w:val="both"/>
-        <w:rPr>
-          <w:rFonts w:ascii="Arial" w:hAnsi="Arial" w:cs="Arial"/>
-          <w:sz w:val="24"/>
-          <w:szCs w:val="24"/>
-        </w:rPr>
-      </w:pPr>
-    </w:p>
-    <w:p>
-      <w:pPr>
-        <w:spacing w:line="480" w:lineRule="auto"/>
-        <w:ind w:firstLine="709"/>
-        <w:jc w:val="both"/>
-        <w:rPr>
-          <w:rFonts w:ascii="Arial" w:hAnsi="Arial" w:cs="Arial"/>
-          <w:sz w:val="24"/>
-          <w:szCs w:val="24"/>
-        </w:rPr>
-      </w:pPr>
-      <w:r>
-        <w:rPr>
-          <w:rFonts w:ascii="Arial" w:hAnsi="Arial" w:cs="Arial"/>
-          <w:sz w:val="24"/>
-          <w:szCs w:val="24"/>
-        </w:rPr>
-        <w:t>Luego hacemos la declaración de los no terminales y de las terminales que usaremos para las producciones.</w:t>
-      </w:r>
     </w:p>
     <w:p>
       <w:pPr>
@@ -1688,10 +1490,10 @@
           <w:szCs w:val="24"/>
         </w:rPr>
         <w:drawing>
-          <wp:inline distT="0" distB="0" distL="0" distR="0" wp14:anchorId="5F34E3D1" wp14:editId="34D1470D">
-            <wp:extent cx="3871295" cy="2179509"/>
-            <wp:effectExtent l="0" t="0" r="0" b="0"/>
-            <wp:docPr id="376067535" name="Imagen 3" descr="Texto&#10;&#10;Descripción generada automáticamente"/>
+          <wp:inline distT="0" distB="0" distL="0" distR="0" wp14:anchorId="27C394E4" wp14:editId="7F43A54E">
+            <wp:extent cx="5612130" cy="2456180"/>
+            <wp:effectExtent l="0" t="0" r="7620" b="1270"/>
+            <wp:docPr id="1237973070" name="Imagen 11" descr="Texto, Escala de tiempo&#10;&#10;Descripción generada automáticamente"/>
             <wp:cNvGraphicFramePr>
               <a:graphicFrameLocks xmlns:a="http://schemas.openxmlformats.org/drawingml/2006/main" noChangeAspect="1"/>
             </wp:cNvGraphicFramePr>
@@ -1699,11 +1501,11 @@
               <a:graphicData uri="http://schemas.openxmlformats.org/drawingml/2006/picture">
                 <pic:pic xmlns:pic="http://schemas.openxmlformats.org/drawingml/2006/picture">
                   <pic:nvPicPr>
-                    <pic:cNvPr id="376067535" name="Imagen 3" descr="Texto&#10;&#10;Descripción generada automáticamente"/>
+                    <pic:cNvPr id="1237973070" name="Imagen 11" descr="Texto, Escala de tiempo&#10;&#10;Descripción generada automáticamente"/>
                     <pic:cNvPicPr/>
                   </pic:nvPicPr>
                   <pic:blipFill>
-                    <a:blip r:embed="rId16">
+                    <a:blip r:embed="rId16" cstate="print">
                       <a:extLst>
                         <a:ext uri="{28A0092B-C50C-407E-A947-70E740481C1C}">
                           <a14:useLocalDpi xmlns:a14="http://schemas.microsoft.com/office/drawing/2010/main" val="0"/>
@@ -1717,7 +1519,7 @@
                   <pic:spPr>
                     <a:xfrm>
                       <a:off x="0" y="0"/>
-                      <a:ext cx="3871295" cy="2179509"/>
+                      <a:ext cx="5612130" cy="2456180"/>
                     </a:xfrm>
                     <a:prstGeom prst="rect">
                       <a:avLst/>
@@ -1734,58 +1536,70 @@
       <w:pPr>
         <w:spacing w:line="480" w:lineRule="auto"/>
         <w:ind w:firstLine="709"/>
-        <w:jc w:val="both"/>
-        <w:rPr>
-          <w:rFonts w:ascii="Arial" w:hAnsi="Arial" w:cs="Arial"/>
-          <w:sz w:val="24"/>
-          <w:szCs w:val="24"/>
-        </w:rPr>
-      </w:pPr>
-      <w:r>
-        <w:rPr>
-          <w:rFonts w:ascii="Arial" w:hAnsi="Arial" w:cs="Arial"/>
-          <w:sz w:val="24"/>
-          <w:szCs w:val="24"/>
-        </w:rPr>
-        <w:t xml:space="preserve">En las producciones utilizamos las no terminales y las terminales declaradas anteriormente para poder crear la gramática de manera funcional. También dentro </w:t>
-      </w:r>
-      <w:r>
-        <w:rPr>
-          <w:rFonts w:ascii="Arial" w:hAnsi="Arial" w:cs="Arial"/>
+        <w:jc w:val="center"/>
+        <w:rPr>
+          <w:rFonts w:ascii="Arial" w:hAnsi="Arial" w:cs="Arial"/>
+          <w:b/>
+          <w:bCs/>
+          <w:sz w:val="28"/>
+          <w:szCs w:val="28"/>
+        </w:rPr>
+      </w:pPr>
+      <w:r>
+        <w:rPr>
+          <w:rFonts w:ascii="Arial" w:hAnsi="Arial" w:cs="Arial"/>
+          <w:b/>
+          <w:bCs/>
+          <w:sz w:val="28"/>
+          <w:szCs w:val="28"/>
+        </w:rPr>
+        <w:t>Manejo de Errores</w:t>
+      </w:r>
+    </w:p>
+    <w:p>
+      <w:pPr>
+        <w:spacing w:line="480" w:lineRule="auto"/>
+        <w:ind w:firstLine="709"/>
+        <w:jc w:val="both"/>
+        <w:rPr>
+          <w:rFonts w:ascii="Arial" w:hAnsi="Arial" w:cs="Arial"/>
+          <w:sz w:val="24"/>
+          <w:szCs w:val="24"/>
+        </w:rPr>
+      </w:pPr>
+      <w:r>
+        <w:rPr>
+          <w:rFonts w:ascii="Arial" w:hAnsi="Arial" w:cs="Arial"/>
+          <w:sz w:val="24"/>
+          <w:szCs w:val="24"/>
+        </w:rPr>
+        <w:t>Para el manejo de los errores, se utilizó un objeto que contendría los parámetros que se observan en la imagen y estas a su vez se almacenaron dentro de una lista y así poder recorrerla para los reportes.</w:t>
+      </w:r>
+    </w:p>
+    <w:p>
+      <w:pPr>
+        <w:spacing w:line="480" w:lineRule="auto"/>
+        <w:ind w:firstLine="709"/>
+        <w:jc w:val="both"/>
+        <w:rPr>
+          <w:rFonts w:ascii="Arial" w:hAnsi="Arial" w:cs="Arial"/>
+          <w:sz w:val="24"/>
+          <w:szCs w:val="24"/>
+        </w:rPr>
+      </w:pPr>
+      <w:r>
+        <w:rPr>
+          <w:rFonts w:ascii="Arial" w:hAnsi="Arial" w:cs="Arial"/>
+          <w:noProof/>
           <w:sz w:val="24"/>
           <w:szCs w:val="24"/>
         </w:rPr>
         <w:lastRenderedPageBreak/>
-        <w:t xml:space="preserve">de la terminal obtenemos el valor del terminal asignándole una variable y luego dentro de las llaves, mandamos a llamar la función addlistarchJson, esto nos servirá </w:t>
-      </w:r>
-      <w:r>
-        <w:rPr>
-          <w:rFonts w:ascii="Arial" w:hAnsi="Arial" w:cs="Arial"/>
-          <w:noProof/>
-          <w:sz w:val="24"/>
-          <w:szCs w:val="24"/>
-        </w:rPr>
         <w:drawing>
-          <wp:anchor distT="0" distB="0" distL="114300" distR="114300" simplePos="0" relativeHeight="251660288" behindDoc="0" locked="0" layoutInCell="1" allowOverlap="1" wp14:anchorId="4121BC0D" wp14:editId="1C9D95D9">
-            <wp:simplePos x="0" y="0"/>
-            <wp:positionH relativeFrom="margin">
-              <wp:align>left</wp:align>
-            </wp:positionH>
-            <wp:positionV relativeFrom="paragraph">
-              <wp:posOffset>1114848</wp:posOffset>
-            </wp:positionV>
-            <wp:extent cx="5953713" cy="2361141"/>
-            <wp:effectExtent l="0" t="0" r="9525" b="1270"/>
-            <wp:wrapThrough wrapText="bothSides">
-              <wp:wrapPolygon edited="0">
-                <wp:start x="0" y="0"/>
-                <wp:lineTo x="0" y="21437"/>
-                <wp:lineTo x="21565" y="21437"/>
-                <wp:lineTo x="21565" y="0"/>
-                <wp:lineTo x="0" y="0"/>
-              </wp:wrapPolygon>
-            </wp:wrapThrough>
-            <wp:docPr id="528477453" name="Imagen 8" descr="Texto&#10;&#10;Descripción generada automáticamente"/>
+          <wp:inline distT="0" distB="0" distL="0" distR="0" wp14:anchorId="14B16623" wp14:editId="7B03AF48">
+            <wp:extent cx="5612130" cy="2063115"/>
+            <wp:effectExtent l="0" t="0" r="7620" b="0"/>
+            <wp:docPr id="872335110" name="Imagen 12" descr="Texto&#10;&#10;Descripción generada automáticamente"/>
             <wp:cNvGraphicFramePr>
               <a:graphicFrameLocks xmlns:a="http://schemas.openxmlformats.org/drawingml/2006/main" noChangeAspect="1"/>
             </wp:cNvGraphicFramePr>
@@ -1793,7 +1607,7 @@
               <a:graphicData uri="http://schemas.openxmlformats.org/drawingml/2006/picture">
                 <pic:pic xmlns:pic="http://schemas.openxmlformats.org/drawingml/2006/picture">
                   <pic:nvPicPr>
-                    <pic:cNvPr id="528477453" name="Imagen 8" descr="Texto&#10;&#10;Descripción generada automáticamente"/>
+                    <pic:cNvPr id="872335110" name="Imagen 12" descr="Texto&#10;&#10;Descripción generada automáticamente"/>
                     <pic:cNvPicPr/>
                   </pic:nvPicPr>
                   <pic:blipFill>
@@ -1811,7 +1625,7 @@
                   <pic:spPr>
                     <a:xfrm>
                       <a:off x="0" y="0"/>
-                      <a:ext cx="5953713" cy="2361141"/>
+                      <a:ext cx="5612130" cy="2063115"/>
                     </a:xfrm>
                     <a:prstGeom prst="rect">
                       <a:avLst/>
@@ -1820,42 +1634,62 @@
                 </pic:pic>
               </a:graphicData>
             </a:graphic>
-            <wp14:sizeRelH relativeFrom="page">
-              <wp14:pctWidth>0</wp14:pctWidth>
-            </wp14:sizeRelH>
-            <wp14:sizeRelV relativeFrom="page">
-              <wp14:pctHeight>0</wp14:pctHeight>
-            </wp14:sizeRelV>
-          </wp:anchor>
+          </wp:inline>
         </w:drawing>
       </w:r>
-      <w:r>
-        <w:rPr>
-          <w:rFonts w:ascii="Arial" w:hAnsi="Arial" w:cs="Arial"/>
-          <w:sz w:val="24"/>
-          <w:szCs w:val="24"/>
-        </w:rPr>
-        <w:t>para validar el ingreso de los datos a una linkedlist y luego a un hasmap.</w:t>
-      </w:r>
-    </w:p>
-    <w:p>
-      <w:pPr>
-        <w:spacing w:line="480" w:lineRule="auto"/>
-        <w:ind w:firstLine="709"/>
-        <w:jc w:val="both"/>
-        <w:rPr>
-          <w:rFonts w:ascii="Arial" w:hAnsi="Arial" w:cs="Arial"/>
-          <w:sz w:val="24"/>
-          <w:szCs w:val="24"/>
-        </w:rPr>
-      </w:pPr>
-      <w:r>
-        <w:rPr>
-          <w:rFonts w:ascii="Arial" w:hAnsi="Arial" w:cs="Arial"/>
-          <w:sz w:val="24"/>
-          <w:szCs w:val="24"/>
-        </w:rPr>
-        <w:t>La misma estructura se utiliza para manejar el sintactico de statpy.</w:t>
+    </w:p>
+    <w:p>
+      <w:pPr>
+        <w:spacing w:line="480" w:lineRule="auto"/>
+        <w:ind w:firstLine="709"/>
+        <w:jc w:val="center"/>
+        <w:rPr>
+          <w:rFonts w:ascii="Arial" w:hAnsi="Arial" w:cs="Arial"/>
+          <w:b/>
+          <w:bCs/>
+          <w:sz w:val="28"/>
+          <w:szCs w:val="28"/>
+        </w:rPr>
+      </w:pPr>
+      <w:r>
+        <w:rPr>
+          <w:rFonts w:ascii="Arial" w:hAnsi="Arial" w:cs="Arial"/>
+          <w:b/>
+          <w:bCs/>
+          <w:sz w:val="28"/>
+          <w:szCs w:val="28"/>
+        </w:rPr>
+        <w:t xml:space="preserve">Manejo de </w:t>
+      </w:r>
+      <w:r>
+        <w:rPr>
+          <w:rFonts w:ascii="Arial" w:hAnsi="Arial" w:cs="Arial"/>
+          <w:b/>
+          <w:bCs/>
+          <w:sz w:val="28"/>
+          <w:szCs w:val="28"/>
+        </w:rPr>
+        <w:t>Tokens</w:t>
+      </w:r>
+    </w:p>
+    <w:p>
+      <w:pPr>
+        <w:spacing w:line="480" w:lineRule="auto"/>
+        <w:ind w:firstLine="709"/>
+        <w:jc w:val="both"/>
+        <w:rPr>
+          <w:rFonts w:ascii="Arial" w:hAnsi="Arial" w:cs="Arial"/>
+          <w:sz w:val="24"/>
+          <w:szCs w:val="24"/>
+        </w:rPr>
+      </w:pPr>
+      <w:r>
+        <w:rPr>
+          <w:rFonts w:ascii="Arial" w:hAnsi="Arial" w:cs="Arial"/>
+          <w:sz w:val="24"/>
+          <w:szCs w:val="24"/>
+        </w:rPr>
+        <w:t>También se manejaron a través de objetos, y se almacenaron en una lista para poder utilizarlo en el reporte correspondiente, el objeto cuenta con los siguientes parámetros:</w:t>
       </w:r>
     </w:p>
     <w:p>
@@ -1877,10 +1711,10 @@
           <w:szCs w:val="24"/>
         </w:rPr>
         <w:drawing>
-          <wp:inline distT="0" distB="0" distL="0" distR="0" wp14:anchorId="06B908E7" wp14:editId="51A4C909">
-            <wp:extent cx="5612130" cy="3060700"/>
-            <wp:effectExtent l="0" t="0" r="7620" b="6350"/>
-            <wp:docPr id="1892929546" name="Imagen 9" descr="Texto&#10;&#10;Descripción generada automáticamente"/>
+          <wp:inline distT="0" distB="0" distL="0" distR="0" wp14:anchorId="0E07618A" wp14:editId="6513C6E8">
+            <wp:extent cx="5612130" cy="2849880"/>
+            <wp:effectExtent l="0" t="0" r="7620" b="7620"/>
+            <wp:docPr id="836385668" name="Imagen 13" descr="Texto&#10;&#10;Descripción generada automáticamente"/>
             <wp:cNvGraphicFramePr>
               <a:graphicFrameLocks xmlns:a="http://schemas.openxmlformats.org/drawingml/2006/main" noChangeAspect="1"/>
             </wp:cNvGraphicFramePr>
@@ -1888,11 +1722,11 @@
               <a:graphicData uri="http://schemas.openxmlformats.org/drawingml/2006/picture">
                 <pic:pic xmlns:pic="http://schemas.openxmlformats.org/drawingml/2006/picture">
                   <pic:nvPicPr>
-                    <pic:cNvPr id="1892929546" name="Imagen 9" descr="Texto&#10;&#10;Descripción generada automáticamente"/>
+                    <pic:cNvPr id="836385668" name="Imagen 13" descr="Texto&#10;&#10;Descripción generada automáticamente"/>
                     <pic:cNvPicPr/>
                   </pic:nvPicPr>
                   <pic:blipFill>
-                    <a:blip r:embed="rId18" cstate="print">
+                    <a:blip r:embed="rId18">
                       <a:extLst>
                         <a:ext uri="{28A0092B-C50C-407E-A947-70E740481C1C}">
                           <a14:useLocalDpi xmlns:a14="http://schemas.microsoft.com/office/drawing/2010/main" val="0"/>
@@ -1906,7 +1740,7 @@
                   <pic:spPr>
                     <a:xfrm>
                       <a:off x="0" y="0"/>
-                      <a:ext cx="5612130" cy="3060700"/>
+                      <a:ext cx="5612130" cy="2849880"/>
                     </a:xfrm>
                     <a:prstGeom prst="rect">
                       <a:avLst/>
@@ -1930,6 +1764,143 @@
           <w:szCs w:val="24"/>
         </w:rPr>
       </w:pPr>
+    </w:p>
+    <w:p>
+      <w:pPr>
+        <w:spacing w:line="480" w:lineRule="auto"/>
+        <w:ind w:firstLine="709"/>
+        <w:jc w:val="both"/>
+        <w:rPr>
+          <w:rFonts w:ascii="Arial" w:hAnsi="Arial" w:cs="Arial"/>
+          <w:sz w:val="24"/>
+          <w:szCs w:val="24"/>
+        </w:rPr>
+      </w:pPr>
+    </w:p>
+    <w:p>
+      <w:pPr>
+        <w:spacing w:line="480" w:lineRule="auto"/>
+        <w:ind w:firstLine="709"/>
+        <w:jc w:val="both"/>
+        <w:rPr>
+          <w:rFonts w:ascii="Arial" w:hAnsi="Arial" w:cs="Arial"/>
+          <w:sz w:val="24"/>
+          <w:szCs w:val="24"/>
+        </w:rPr>
+      </w:pPr>
+    </w:p>
+    <w:p>
+      <w:pPr>
+        <w:spacing w:line="480" w:lineRule="auto"/>
+        <w:ind w:firstLine="709"/>
+        <w:jc w:val="center"/>
+        <w:rPr>
+          <w:rFonts w:ascii="Arial" w:hAnsi="Arial" w:cs="Arial"/>
+          <w:b/>
+          <w:bCs/>
+          <w:sz w:val="28"/>
+          <w:szCs w:val="28"/>
+        </w:rPr>
+      </w:pPr>
+      <w:r>
+        <w:rPr>
+          <w:rFonts w:ascii="Arial" w:hAnsi="Arial" w:cs="Arial"/>
+          <w:b/>
+          <w:bCs/>
+          <w:sz w:val="28"/>
+          <w:szCs w:val="28"/>
+        </w:rPr>
+        <w:lastRenderedPageBreak/>
+        <w:t xml:space="preserve">Manejo de </w:t>
+      </w:r>
+      <w:proofErr w:type="spellStart"/>
+      <w:r>
+        <w:rPr>
+          <w:rFonts w:ascii="Arial" w:hAnsi="Arial" w:cs="Arial"/>
+          <w:b/>
+          <w:bCs/>
+          <w:sz w:val="28"/>
+          <w:szCs w:val="28"/>
+        </w:rPr>
+        <w:t>Simbolos</w:t>
+      </w:r>
+      <w:proofErr w:type="spellEnd"/>
+    </w:p>
+    <w:p>
+      <w:pPr>
+        <w:spacing w:line="480" w:lineRule="auto"/>
+        <w:ind w:firstLine="709"/>
+        <w:jc w:val="both"/>
+        <w:rPr>
+          <w:rFonts w:ascii="Arial" w:hAnsi="Arial" w:cs="Arial"/>
+          <w:sz w:val="24"/>
+          <w:szCs w:val="24"/>
+        </w:rPr>
+      </w:pPr>
+      <w:r>
+        <w:rPr>
+          <w:rFonts w:ascii="Arial" w:hAnsi="Arial" w:cs="Arial"/>
+          <w:sz w:val="24"/>
+          <w:szCs w:val="24"/>
+        </w:rPr>
+        <w:t>Para este se manejaron dos objetos, el primero para almacenar d</w:t>
+      </w:r>
+      <w:r>
+        <w:rPr>
+          <w:rFonts w:ascii="Arial" w:hAnsi="Arial" w:cs="Arial"/>
+          <w:sz w:val="24"/>
+          <w:szCs w:val="24"/>
+        </w:rPr>
+        <w:t xml:space="preserve">atos con valores simples, y el segundo para manejar los que incluyen arreglos de valores, y todos estos objetos se almacenaron a su vez en </w:t>
+      </w:r>
+      <w:proofErr w:type="spellStart"/>
+      <w:r>
+        <w:rPr>
+          <w:rFonts w:ascii="Arial" w:hAnsi="Arial" w:cs="Arial"/>
+          <w:sz w:val="24"/>
+          <w:szCs w:val="24"/>
+        </w:rPr>
+        <w:t>hashmap</w:t>
+      </w:r>
+      <w:proofErr w:type="spellEnd"/>
+      <w:r>
+        <w:rPr>
+          <w:rFonts w:ascii="Arial" w:hAnsi="Arial" w:cs="Arial"/>
+          <w:sz w:val="24"/>
+          <w:szCs w:val="24"/>
+        </w:rPr>
+        <w:t xml:space="preserve"> y </w:t>
+      </w:r>
+      <w:proofErr w:type="spellStart"/>
+      <w:r>
+        <w:rPr>
+          <w:rFonts w:ascii="Arial" w:hAnsi="Arial" w:cs="Arial"/>
+          <w:sz w:val="24"/>
+          <w:szCs w:val="24"/>
+        </w:rPr>
+        <w:t>linkedlist</w:t>
+      </w:r>
+      <w:proofErr w:type="spellEnd"/>
+      <w:r>
+        <w:rPr>
+          <w:rFonts w:ascii="Arial" w:hAnsi="Arial" w:cs="Arial"/>
+          <w:sz w:val="24"/>
+          <w:szCs w:val="24"/>
+        </w:rPr>
+        <w:t xml:space="preserve"> para posteriormente poder ser utilizado para obtener los datos tanto para manejo de funcionalidades y el reporte. Para ello se muestran los dos objetos en las imágenes siguientes:</w:t>
+      </w:r>
+    </w:p>
+    <w:p>
+      <w:pPr>
+        <w:spacing w:line="480" w:lineRule="auto"/>
+        <w:ind w:firstLine="709"/>
+        <w:jc w:val="both"/>
+        <w:rPr>
+          <w:rFonts w:ascii="Arial" w:hAnsi="Arial" w:cs="Arial"/>
+          <w:sz w:val="24"/>
+          <w:szCs w:val="24"/>
+        </w:rPr>
+      </w:pPr>
       <w:r>
         <w:rPr>
           <w:rFonts w:ascii="Arial" w:hAnsi="Arial" w:cs="Arial"/>
@@ -1937,12 +1908,11 @@
           <w:sz w:val="24"/>
           <w:szCs w:val="24"/>
         </w:rPr>
-        <w:lastRenderedPageBreak/>
         <w:drawing>
-          <wp:inline distT="0" distB="0" distL="0" distR="0" wp14:anchorId="37A0B7CB" wp14:editId="3C2CF1CB">
-            <wp:extent cx="5612130" cy="4598035"/>
+          <wp:inline distT="0" distB="0" distL="0" distR="0" wp14:anchorId="08E1E47F" wp14:editId="1C75CC42">
+            <wp:extent cx="5612130" cy="5031740"/>
             <wp:effectExtent l="0" t="0" r="7620" b="0"/>
-            <wp:docPr id="2145335352" name="Imagen 10" descr="Texto&#10;&#10;Descripción generada automáticamente"/>
+            <wp:docPr id="2034654008" name="Imagen 16" descr="Texto&#10;&#10;Descripción generada automáticamente"/>
             <wp:cNvGraphicFramePr>
               <a:graphicFrameLocks xmlns:a="http://schemas.openxmlformats.org/drawingml/2006/main" noChangeAspect="1"/>
             </wp:cNvGraphicFramePr>
@@ -1950,7 +1920,7 @@
               <a:graphicData uri="http://schemas.openxmlformats.org/drawingml/2006/picture">
                 <pic:pic xmlns:pic="http://schemas.openxmlformats.org/drawingml/2006/picture">
                   <pic:nvPicPr>
-                    <pic:cNvPr id="2145335352" name="Imagen 10" descr="Texto&#10;&#10;Descripción generada automáticamente"/>
+                    <pic:cNvPr id="2034654008" name="Imagen 16" descr="Texto&#10;&#10;Descripción generada automáticamente"/>
                     <pic:cNvPicPr/>
                   </pic:nvPicPr>
                   <pic:blipFill>
@@ -1968,7 +1938,7 @@
                   <pic:spPr>
                     <a:xfrm>
                       <a:off x="0" y="0"/>
-                      <a:ext cx="5612130" cy="4598035"/>
+                      <a:ext cx="5612130" cy="5031740"/>
                     </a:xfrm>
                     <a:prstGeom prst="rect">
                       <a:avLst/>
@@ -2001,10 +1971,10 @@
         </w:rPr>
         <w:lastRenderedPageBreak/>
         <w:drawing>
-          <wp:inline distT="0" distB="0" distL="0" distR="0" wp14:anchorId="1FB8B9A2" wp14:editId="44341BD6">
-            <wp:extent cx="3071126" cy="5113463"/>
-            <wp:effectExtent l="0" t="0" r="0" b="0"/>
-            <wp:docPr id="593210415" name="Imagen 11" descr="Texto&#10;&#10;Descripción generada automáticamente con confianza baja"/>
+          <wp:inline distT="0" distB="0" distL="0" distR="0" wp14:anchorId="3BD075BE" wp14:editId="1B0481E5">
+            <wp:extent cx="5517358" cy="6729043"/>
+            <wp:effectExtent l="0" t="0" r="7620" b="0"/>
+            <wp:docPr id="1026292688" name="Imagen 15" descr="Texto&#10;&#10;Descripción generada automáticamente"/>
             <wp:cNvGraphicFramePr>
               <a:graphicFrameLocks xmlns:a="http://schemas.openxmlformats.org/drawingml/2006/main" noChangeAspect="1"/>
             </wp:cNvGraphicFramePr>
@@ -2012,7 +1982,7 @@
               <a:graphicData uri="http://schemas.openxmlformats.org/drawingml/2006/picture">
                 <pic:pic xmlns:pic="http://schemas.openxmlformats.org/drawingml/2006/picture">
                   <pic:nvPicPr>
-                    <pic:cNvPr id="593210415" name="Imagen 11" descr="Texto&#10;&#10;Descripción generada automáticamente con confianza baja"/>
+                    <pic:cNvPr id="1026292688" name="Imagen 15" descr="Texto&#10;&#10;Descripción generada automáticamente"/>
                     <pic:cNvPicPr/>
                   </pic:nvPicPr>
                   <pic:blipFill>
@@ -2030,7 +2000,7 @@
                   <pic:spPr>
                     <a:xfrm>
                       <a:off x="0" y="0"/>
-                      <a:ext cx="3071126" cy="5113463"/>
+                      <a:ext cx="5517358" cy="6729043"/>
                     </a:xfrm>
                     <a:prstGeom prst="rect">
                       <a:avLst/>
@@ -2054,6 +2024,123 @@
           <w:szCs w:val="24"/>
         </w:rPr>
       </w:pPr>
+    </w:p>
+    <w:p>
+      <w:pPr>
+        <w:spacing w:line="480" w:lineRule="auto"/>
+        <w:ind w:firstLine="709"/>
+        <w:jc w:val="both"/>
+        <w:rPr>
+          <w:rFonts w:ascii="Arial" w:hAnsi="Arial" w:cs="Arial"/>
+          <w:sz w:val="24"/>
+          <w:szCs w:val="24"/>
+        </w:rPr>
+      </w:pPr>
+    </w:p>
+    <w:p>
+      <w:pPr>
+        <w:spacing w:line="480" w:lineRule="auto"/>
+        <w:ind w:firstLine="709"/>
+        <w:jc w:val="both"/>
+        <w:rPr>
+          <w:rFonts w:ascii="Arial" w:hAnsi="Arial" w:cs="Arial"/>
+          <w:sz w:val="24"/>
+          <w:szCs w:val="24"/>
+        </w:rPr>
+      </w:pPr>
+    </w:p>
+    <w:p>
+      <w:pPr>
+        <w:spacing w:line="480" w:lineRule="auto"/>
+        <w:ind w:firstLine="709"/>
+        <w:jc w:val="center"/>
+        <w:rPr>
+          <w:rFonts w:ascii="Arial" w:hAnsi="Arial" w:cs="Arial"/>
+          <w:b/>
+          <w:bCs/>
+          <w:sz w:val="28"/>
+          <w:szCs w:val="28"/>
+        </w:rPr>
+      </w:pPr>
+      <w:r>
+        <w:rPr>
+          <w:rFonts w:ascii="Arial" w:hAnsi="Arial" w:cs="Arial"/>
+          <w:b/>
+          <w:bCs/>
+          <w:sz w:val="28"/>
+          <w:szCs w:val="28"/>
+        </w:rPr>
+        <w:lastRenderedPageBreak/>
+        <w:t>Manejo de</w:t>
+      </w:r>
+      <w:r>
+        <w:rPr>
+          <w:rFonts w:ascii="Arial" w:hAnsi="Arial" w:cs="Arial"/>
+          <w:b/>
+          <w:bCs/>
+          <w:sz w:val="28"/>
+          <w:szCs w:val="28"/>
+        </w:rPr>
+        <w:t xml:space="preserve"> Operaciones</w:t>
+      </w:r>
+    </w:p>
+    <w:p>
+      <w:pPr>
+        <w:spacing w:line="480" w:lineRule="auto"/>
+        <w:ind w:firstLine="709"/>
+        <w:jc w:val="both"/>
+        <w:rPr>
+          <w:rFonts w:ascii="Arial" w:hAnsi="Arial" w:cs="Arial"/>
+          <w:sz w:val="24"/>
+          <w:szCs w:val="24"/>
+        </w:rPr>
+      </w:pPr>
+      <w:r>
+        <w:rPr>
+          <w:rFonts w:ascii="Arial" w:hAnsi="Arial" w:cs="Arial"/>
+          <w:sz w:val="24"/>
+          <w:szCs w:val="24"/>
+        </w:rPr>
+        <w:t xml:space="preserve">Para </w:t>
+      </w:r>
+      <w:r>
+        <w:rPr>
+          <w:rFonts w:ascii="Arial" w:hAnsi="Arial" w:cs="Arial"/>
+          <w:sz w:val="24"/>
+          <w:szCs w:val="24"/>
+        </w:rPr>
+        <w:t xml:space="preserve">las operaciones aritméticas y estadísticas se realizó una clase donde se tuviesen las funciones que reciben como parámetros los datos y los operan internamente, para así retornar los resultados, incluso se utilizó la librería </w:t>
+      </w:r>
+      <w:proofErr w:type="gramStart"/>
+      <w:r>
+        <w:rPr>
+          <w:rFonts w:ascii="Arial" w:hAnsi="Arial" w:cs="Arial"/>
+          <w:sz w:val="24"/>
+          <w:szCs w:val="24"/>
+        </w:rPr>
+        <w:t>commons.math</w:t>
+      </w:r>
+      <w:proofErr w:type="gramEnd"/>
+      <w:r>
+        <w:rPr>
+          <w:rFonts w:ascii="Arial" w:hAnsi="Arial" w:cs="Arial"/>
+          <w:sz w:val="24"/>
+          <w:szCs w:val="24"/>
+        </w:rPr>
+        <w:t>3, de apache para las operaciones de funciones estadísticas como moda, mediana, varianza, etc.</w:t>
+      </w:r>
+    </w:p>
+    <w:p>
+      <w:pPr>
+        <w:spacing w:line="480" w:lineRule="auto"/>
+        <w:ind w:firstLine="709"/>
+        <w:jc w:val="both"/>
+        <w:rPr>
+          <w:rFonts w:ascii="Arial" w:hAnsi="Arial" w:cs="Arial"/>
+          <w:sz w:val="24"/>
+          <w:szCs w:val="24"/>
+        </w:rPr>
+      </w:pPr>
       <w:r>
         <w:rPr>
           <w:rFonts w:ascii="Arial" w:hAnsi="Arial" w:cs="Arial"/>
@@ -2061,12 +2148,11 @@
           <w:sz w:val="24"/>
           <w:szCs w:val="24"/>
         </w:rPr>
-        <w:lastRenderedPageBreak/>
         <w:drawing>
-          <wp:inline distT="0" distB="0" distL="0" distR="0" wp14:anchorId="0F4E26AE" wp14:editId="1AF0CA9D">
-            <wp:extent cx="3917019" cy="5806943"/>
-            <wp:effectExtent l="0" t="0" r="7620" b="3810"/>
-            <wp:docPr id="1363108303" name="Imagen 12" descr="Texto&#10;&#10;Descripción generada automáticamente"/>
+          <wp:inline distT="0" distB="0" distL="0" distR="0" wp14:anchorId="55D9C8BB" wp14:editId="19649D70">
+            <wp:extent cx="5612130" cy="5286375"/>
+            <wp:effectExtent l="0" t="0" r="7620" b="9525"/>
+            <wp:docPr id="1328731393" name="Imagen 17" descr="Texto&#10;&#10;Descripción generada automáticamente"/>
             <wp:cNvGraphicFramePr>
               <a:graphicFrameLocks xmlns:a="http://schemas.openxmlformats.org/drawingml/2006/main" noChangeAspect="1"/>
             </wp:cNvGraphicFramePr>
@@ -2074,7 +2160,7 @@
               <a:graphicData uri="http://schemas.openxmlformats.org/drawingml/2006/picture">
                 <pic:pic xmlns:pic="http://schemas.openxmlformats.org/drawingml/2006/picture">
                   <pic:nvPicPr>
-                    <pic:cNvPr id="1363108303" name="Imagen 12" descr="Texto&#10;&#10;Descripción generada automáticamente"/>
+                    <pic:cNvPr id="1328731393" name="Imagen 17" descr="Texto&#10;&#10;Descripción generada automáticamente"/>
                     <pic:cNvPicPr/>
                   </pic:nvPicPr>
                   <pic:blipFill>
@@ -2092,7 +2178,7 @@
                   <pic:spPr>
                     <a:xfrm>
                       <a:off x="0" y="0"/>
-                      <a:ext cx="3917019" cy="5806943"/>
+                      <a:ext cx="5612130" cy="5286375"/>
                     </a:xfrm>
                     <a:prstGeom prst="rect">
                       <a:avLst/>
@@ -2123,11 +2209,12 @@
           <w:sz w:val="24"/>
           <w:szCs w:val="24"/>
         </w:rPr>
+        <w:lastRenderedPageBreak/>
         <w:drawing>
-          <wp:inline distT="0" distB="0" distL="0" distR="0" wp14:anchorId="687008FA" wp14:editId="388BC9F6">
-            <wp:extent cx="5612130" cy="1943735"/>
-            <wp:effectExtent l="0" t="0" r="7620" b="0"/>
-            <wp:docPr id="1525895861" name="Imagen 13" descr="Texto&#10;&#10;Descripción generada automáticamente"/>
+          <wp:inline distT="0" distB="0" distL="0" distR="0" wp14:anchorId="13163507" wp14:editId="2D7FB74C">
+            <wp:extent cx="5612130" cy="3006090"/>
+            <wp:effectExtent l="0" t="0" r="7620" b="3810"/>
+            <wp:docPr id="927891177" name="Imagen 18" descr="Texto&#10;&#10;Descripción generada automáticamente"/>
             <wp:cNvGraphicFramePr>
               <a:graphicFrameLocks xmlns:a="http://schemas.openxmlformats.org/drawingml/2006/main" noChangeAspect="1"/>
             </wp:cNvGraphicFramePr>
@@ -2135,7 +2222,7 @@
               <a:graphicData uri="http://schemas.openxmlformats.org/drawingml/2006/picture">
                 <pic:pic xmlns:pic="http://schemas.openxmlformats.org/drawingml/2006/picture">
                   <pic:nvPicPr>
-                    <pic:cNvPr id="1525895861" name="Imagen 13" descr="Texto&#10;&#10;Descripción generada automáticamente"/>
+                    <pic:cNvPr id="927891177" name="Imagen 18" descr="Texto&#10;&#10;Descripción generada automáticamente"/>
                     <pic:cNvPicPr/>
                   </pic:nvPicPr>
                   <pic:blipFill>
@@ -2153,7 +2240,7 @@
                   <pic:spPr>
                     <a:xfrm>
                       <a:off x="0" y="0"/>
-                      <a:ext cx="5612130" cy="1943735"/>
+                      <a:ext cx="5612130" cy="3006090"/>
                     </a:xfrm>
                     <a:prstGeom prst="rect">
                       <a:avLst/>
@@ -2186,10 +2273,10 @@
         </w:rPr>
         <w:lastRenderedPageBreak/>
         <w:drawing>
-          <wp:inline distT="0" distB="0" distL="0" distR="0" wp14:anchorId="198FD3D6" wp14:editId="2E175F03">
-            <wp:extent cx="5612130" cy="2796540"/>
-            <wp:effectExtent l="0" t="0" r="7620" b="3810"/>
-            <wp:docPr id="1139789292" name="Imagen 14" descr="Texto&#10;&#10;Descripción generada automáticamente"/>
+          <wp:inline distT="0" distB="0" distL="0" distR="0" wp14:anchorId="3F667043" wp14:editId="0748F1B8">
+            <wp:extent cx="5612130" cy="5046345"/>
+            <wp:effectExtent l="0" t="0" r="7620" b="1905"/>
+            <wp:docPr id="1944037389" name="Imagen 19" descr="Texto&#10;&#10;Descripción generada automáticamente"/>
             <wp:cNvGraphicFramePr>
               <a:graphicFrameLocks xmlns:a="http://schemas.openxmlformats.org/drawingml/2006/main" noChangeAspect="1"/>
             </wp:cNvGraphicFramePr>
@@ -2197,11 +2284,11 @@
               <a:graphicData uri="http://schemas.openxmlformats.org/drawingml/2006/picture">
                 <pic:pic xmlns:pic="http://schemas.openxmlformats.org/drawingml/2006/picture">
                   <pic:nvPicPr>
-                    <pic:cNvPr id="1139789292" name="Imagen 14" descr="Texto&#10;&#10;Descripción generada automáticamente"/>
+                    <pic:cNvPr id="1944037389" name="Imagen 19" descr="Texto&#10;&#10;Descripción generada automáticamente"/>
                     <pic:cNvPicPr/>
                   </pic:nvPicPr>
                   <pic:blipFill>
-                    <a:blip r:embed="rId23" cstate="print">
+                    <a:blip r:embed="rId23">
                       <a:extLst>
                         <a:ext uri="{28A0092B-C50C-407E-A947-70E740481C1C}">
                           <a14:useLocalDpi xmlns:a14="http://schemas.microsoft.com/office/drawing/2010/main" val="0"/>
@@ -2215,7 +2302,7 @@
                   <pic:spPr>
                     <a:xfrm>
                       <a:off x="0" y="0"/>
-                      <a:ext cx="5612130" cy="2796540"/>
+                      <a:ext cx="5612130" cy="5046345"/>
                     </a:xfrm>
                     <a:prstGeom prst="rect">
                       <a:avLst/>
@@ -2242,35 +2329,16 @@
       <w:r>
         <w:rPr>
           <w:rFonts w:ascii="Arial" w:hAnsi="Arial" w:cs="Arial"/>
-          <w:sz w:val="24"/>
-          <w:szCs w:val="24"/>
-        </w:rPr>
-        <w:t>Ahora en la clase función se declararon las listas y hasmap y métodos utilizados para agregar a las listas y escribir el archivo html para las tablas de errores y de tokens.</w:t>
-      </w:r>
-    </w:p>
-    <w:p>
-      <w:pPr>
-        <w:spacing w:line="480" w:lineRule="auto"/>
-        <w:ind w:firstLine="709"/>
-        <w:jc w:val="both"/>
-        <w:rPr>
-          <w:rFonts w:ascii="Arial" w:hAnsi="Arial" w:cs="Arial"/>
-          <w:sz w:val="24"/>
-          <w:szCs w:val="24"/>
-        </w:rPr>
-      </w:pPr>
-      <w:r>
-        <w:rPr>
-          <w:rFonts w:ascii="Arial" w:hAnsi="Arial" w:cs="Arial"/>
           <w:noProof/>
           <w:sz w:val="24"/>
           <w:szCs w:val="24"/>
         </w:rPr>
+        <w:lastRenderedPageBreak/>
         <w:drawing>
-          <wp:inline distT="0" distB="0" distL="0" distR="0" wp14:anchorId="6A625C0D" wp14:editId="16E54B08">
-            <wp:extent cx="5612130" cy="2666365"/>
-            <wp:effectExtent l="0" t="0" r="7620" b="635"/>
-            <wp:docPr id="2101648748" name="Imagen 15" descr="Texto&#10;&#10;Descripción generada automáticamente"/>
+          <wp:inline distT="0" distB="0" distL="0" distR="0" wp14:anchorId="57A72824" wp14:editId="026267BB">
+            <wp:extent cx="5612130" cy="3150870"/>
+            <wp:effectExtent l="0" t="0" r="7620" b="0"/>
+            <wp:docPr id="300541817" name="Imagen 20" descr="Texto&#10;&#10;Descripción generada automáticamente"/>
             <wp:cNvGraphicFramePr>
               <a:graphicFrameLocks xmlns:a="http://schemas.openxmlformats.org/drawingml/2006/main" noChangeAspect="1"/>
             </wp:cNvGraphicFramePr>
@@ -2278,7 +2346,7 @@
               <a:graphicData uri="http://schemas.openxmlformats.org/drawingml/2006/picture">
                 <pic:pic xmlns:pic="http://schemas.openxmlformats.org/drawingml/2006/picture">
                   <pic:nvPicPr>
-                    <pic:cNvPr id="2101648748" name="Imagen 15" descr="Texto&#10;&#10;Descripción generada automáticamente"/>
+                    <pic:cNvPr id="300541817" name="Imagen 20" descr="Texto&#10;&#10;Descripción generada automáticamente"/>
                     <pic:cNvPicPr/>
                   </pic:nvPicPr>
                   <pic:blipFill>
@@ -2296,7 +2364,7 @@
                   <pic:spPr>
                     <a:xfrm>
                       <a:off x="0" y="0"/>
-                      <a:ext cx="5612130" cy="2666365"/>
+                      <a:ext cx="5612130" cy="3150870"/>
                     </a:xfrm>
                     <a:prstGeom prst="rect">
                       <a:avLst/>
@@ -2313,6 +2381,104 @@
       <w:pPr>
         <w:spacing w:line="480" w:lineRule="auto"/>
         <w:ind w:firstLine="709"/>
+        <w:jc w:val="center"/>
+        <w:rPr>
+          <w:rFonts w:ascii="Arial" w:hAnsi="Arial" w:cs="Arial"/>
+          <w:b/>
+          <w:bCs/>
+          <w:sz w:val="28"/>
+          <w:szCs w:val="28"/>
+        </w:rPr>
+      </w:pPr>
+      <w:r>
+        <w:rPr>
+          <w:rFonts w:ascii="Arial" w:hAnsi="Arial" w:cs="Arial"/>
+          <w:b/>
+          <w:bCs/>
+          <w:sz w:val="28"/>
+          <w:szCs w:val="28"/>
+        </w:rPr>
+        <w:t xml:space="preserve">Manejo de </w:t>
+      </w:r>
+      <w:r>
+        <w:rPr>
+          <w:rFonts w:ascii="Arial" w:hAnsi="Arial" w:cs="Arial"/>
+          <w:b/>
+          <w:bCs/>
+          <w:sz w:val="28"/>
+          <w:szCs w:val="28"/>
+        </w:rPr>
+        <w:t>Gráficas</w:t>
+      </w:r>
+    </w:p>
+    <w:p>
+      <w:pPr>
+        <w:spacing w:line="480" w:lineRule="auto"/>
+        <w:ind w:firstLine="709"/>
+        <w:jc w:val="both"/>
+        <w:rPr>
+          <w:rFonts w:ascii="Arial" w:hAnsi="Arial" w:cs="Arial"/>
+          <w:sz w:val="24"/>
+          <w:szCs w:val="24"/>
+        </w:rPr>
+      </w:pPr>
+      <w:r>
+        <w:rPr>
+          <w:rFonts w:ascii="Arial" w:hAnsi="Arial" w:cs="Arial"/>
+          <w:sz w:val="24"/>
+          <w:szCs w:val="24"/>
+        </w:rPr>
+        <w:t xml:space="preserve">Para </w:t>
+      </w:r>
+      <w:r>
+        <w:rPr>
+          <w:rFonts w:ascii="Arial" w:hAnsi="Arial" w:cs="Arial"/>
+          <w:sz w:val="24"/>
+          <w:szCs w:val="24"/>
+        </w:rPr>
+        <w:t xml:space="preserve">tener un manejo adecuado de las gráficas, se realizó una clase para las mismas, en este se manejaron variables de listas y </w:t>
+      </w:r>
+      <w:proofErr w:type="spellStart"/>
+      <w:r>
+        <w:rPr>
+          <w:rFonts w:ascii="Arial" w:hAnsi="Arial" w:cs="Arial"/>
+          <w:sz w:val="24"/>
+          <w:szCs w:val="24"/>
+        </w:rPr>
+        <w:t>strings</w:t>
+      </w:r>
+      <w:proofErr w:type="spellEnd"/>
+      <w:r>
+        <w:rPr>
+          <w:rFonts w:ascii="Arial" w:hAnsi="Arial" w:cs="Arial"/>
+          <w:sz w:val="24"/>
+          <w:szCs w:val="24"/>
+        </w:rPr>
+        <w:t xml:space="preserve">, para almacenar los valores y nombres de títulos, </w:t>
+      </w:r>
+      <w:proofErr w:type="spellStart"/>
+      <w:r>
+        <w:rPr>
+          <w:rFonts w:ascii="Arial" w:hAnsi="Arial" w:cs="Arial"/>
+          <w:sz w:val="24"/>
+          <w:szCs w:val="24"/>
+        </w:rPr>
+        <w:t>etc</w:t>
+      </w:r>
+      <w:proofErr w:type="spellEnd"/>
+      <w:r>
+        <w:rPr>
+          <w:rFonts w:ascii="Arial" w:hAnsi="Arial" w:cs="Arial"/>
+          <w:sz w:val="24"/>
+          <w:szCs w:val="24"/>
+        </w:rPr>
+        <w:t xml:space="preserve"> que servirían para las mismas.</w:t>
+      </w:r>
+    </w:p>
+    <w:p>
+      <w:pPr>
+        <w:spacing w:line="480" w:lineRule="auto"/>
+        <w:ind w:firstLine="709"/>
         <w:jc w:val="both"/>
         <w:rPr>
           <w:rFonts w:ascii="Arial" w:hAnsi="Arial" w:cs="Arial"/>
@@ -2327,12 +2493,11 @@
           <w:sz w:val="24"/>
           <w:szCs w:val="24"/>
         </w:rPr>
-        <w:lastRenderedPageBreak/>
         <w:drawing>
-          <wp:inline distT="0" distB="0" distL="0" distR="0" wp14:anchorId="0E03C883" wp14:editId="1425A326">
-            <wp:extent cx="5612130" cy="2832100"/>
-            <wp:effectExtent l="0" t="0" r="7620" b="6350"/>
-            <wp:docPr id="1470922356" name="Imagen 16" descr="Texto, Escala de tiempo&#10;&#10;Descripción generada automáticamente"/>
+          <wp:inline distT="0" distB="0" distL="0" distR="0" wp14:anchorId="31A7148D" wp14:editId="0B8AF265">
+            <wp:extent cx="4343400" cy="2884297"/>
+            <wp:effectExtent l="0" t="0" r="0" b="0"/>
+            <wp:docPr id="1251580904" name="Imagen 21" descr="Texto&#10;&#10;Descripción generada automáticamente"/>
             <wp:cNvGraphicFramePr>
               <a:graphicFrameLocks xmlns:a="http://schemas.openxmlformats.org/drawingml/2006/main" noChangeAspect="1"/>
             </wp:cNvGraphicFramePr>
@@ -2340,11 +2505,11 @@
               <a:graphicData uri="http://schemas.openxmlformats.org/drawingml/2006/picture">
                 <pic:pic xmlns:pic="http://schemas.openxmlformats.org/drawingml/2006/picture">
                   <pic:nvPicPr>
-                    <pic:cNvPr id="1470922356" name="Imagen 16" descr="Texto, Escala de tiempo&#10;&#10;Descripción generada automáticamente"/>
+                    <pic:cNvPr id="1251580904" name="Imagen 21" descr="Texto&#10;&#10;Descripción generada automáticamente"/>
                     <pic:cNvPicPr/>
                   </pic:nvPicPr>
                   <pic:blipFill>
-                    <a:blip r:embed="rId25" cstate="print">
+                    <a:blip r:embed="rId25">
                       <a:extLst>
                         <a:ext uri="{28A0092B-C50C-407E-A947-70E740481C1C}">
                           <a14:useLocalDpi xmlns:a14="http://schemas.microsoft.com/office/drawing/2010/main" val="0"/>
@@ -2358,7 +2523,7 @@
                   <pic:spPr>
                     <a:xfrm>
                       <a:off x="0" y="0"/>
-                      <a:ext cx="5612130" cy="2832100"/>
+                      <a:ext cx="4347528" cy="2887038"/>
                     </a:xfrm>
                     <a:prstGeom prst="rect">
                       <a:avLst/>
@@ -2385,15 +2550,76 @@
       <w:r>
         <w:rPr>
           <w:rFonts w:ascii="Arial" w:hAnsi="Arial" w:cs="Arial"/>
+          <w:sz w:val="24"/>
+          <w:szCs w:val="24"/>
+        </w:rPr>
+        <w:lastRenderedPageBreak/>
+        <w:t xml:space="preserve">Las </w:t>
+      </w:r>
+      <w:r>
+        <w:rPr>
+          <w:rFonts w:ascii="Arial" w:hAnsi="Arial" w:cs="Arial"/>
+          <w:sz w:val="24"/>
+          <w:szCs w:val="24"/>
+        </w:rPr>
+        <w:t>gráficas</w:t>
+      </w:r>
+      <w:r>
+        <w:rPr>
+          <w:rFonts w:ascii="Arial" w:hAnsi="Arial" w:cs="Arial"/>
+          <w:sz w:val="24"/>
+          <w:szCs w:val="24"/>
+        </w:rPr>
+        <w:t xml:space="preserve"> acced</w:t>
+      </w:r>
+      <w:r>
+        <w:rPr>
+          <w:rFonts w:ascii="Arial" w:hAnsi="Arial" w:cs="Arial"/>
+          <w:sz w:val="24"/>
+          <w:szCs w:val="24"/>
+        </w:rPr>
+        <w:t>en</w:t>
+      </w:r>
+      <w:r>
+        <w:rPr>
+          <w:rFonts w:ascii="Arial" w:hAnsi="Arial" w:cs="Arial"/>
+          <w:sz w:val="24"/>
+          <w:szCs w:val="24"/>
+        </w:rPr>
+        <w:t xml:space="preserve"> a los datos a través de un método en el cual se agregan los valores y títulos necesarios, y </w:t>
+      </w:r>
+      <w:r>
+        <w:rPr>
+          <w:rFonts w:ascii="Arial" w:hAnsi="Arial" w:cs="Arial"/>
+          <w:sz w:val="24"/>
+          <w:szCs w:val="24"/>
+        </w:rPr>
+        <w:t>al crearse la grafica se almacena como imagen para así poder ser visualizado en el programa.</w:t>
+      </w:r>
+    </w:p>
+    <w:p>
+      <w:pPr>
+        <w:spacing w:line="480" w:lineRule="auto"/>
+        <w:ind w:firstLine="709"/>
+        <w:jc w:val="both"/>
+        <w:rPr>
+          <w:rFonts w:ascii="Arial" w:hAnsi="Arial" w:cs="Arial"/>
+          <w:sz w:val="24"/>
+          <w:szCs w:val="24"/>
+        </w:rPr>
+      </w:pPr>
+      <w:r>
+        <w:rPr>
+          <w:rFonts w:ascii="Arial" w:hAnsi="Arial" w:cs="Arial"/>
           <w:noProof/>
           <w:sz w:val="24"/>
           <w:szCs w:val="24"/>
         </w:rPr>
         <w:drawing>
-          <wp:inline distT="0" distB="0" distL="0" distR="0" wp14:anchorId="0BF149D1" wp14:editId="0FCBAFD8">
-            <wp:extent cx="5612130" cy="2855595"/>
-            <wp:effectExtent l="0" t="0" r="7620" b="1905"/>
-            <wp:docPr id="673154353" name="Imagen 17" descr="Texto&#10;&#10;Descripción generada automáticamente"/>
+          <wp:inline distT="0" distB="0" distL="0" distR="0" wp14:anchorId="2AB464E4" wp14:editId="16B3631C">
+            <wp:extent cx="5612130" cy="4381500"/>
+            <wp:effectExtent l="0" t="0" r="7620" b="0"/>
+            <wp:docPr id="2024210962" name="Imagen 22" descr="Texto&#10;&#10;Descripción generada automáticamente"/>
             <wp:cNvGraphicFramePr>
               <a:graphicFrameLocks xmlns:a="http://schemas.openxmlformats.org/drawingml/2006/main" noChangeAspect="1"/>
             </wp:cNvGraphicFramePr>
@@ -2401,11 +2627,11 @@
               <a:graphicData uri="http://schemas.openxmlformats.org/drawingml/2006/picture">
                 <pic:pic xmlns:pic="http://schemas.openxmlformats.org/drawingml/2006/picture">
                   <pic:nvPicPr>
-                    <pic:cNvPr id="673154353" name="Imagen 17" descr="Texto&#10;&#10;Descripción generada automáticamente"/>
+                    <pic:cNvPr id="2024210962" name="Imagen 22" descr="Texto&#10;&#10;Descripción generada automáticamente"/>
                     <pic:cNvPicPr/>
                   </pic:nvPicPr>
                   <pic:blipFill>
-                    <a:blip r:embed="rId26" cstate="print">
+                    <a:blip r:embed="rId26">
                       <a:extLst>
                         <a:ext uri="{28A0092B-C50C-407E-A947-70E740481C1C}">
                           <a14:useLocalDpi xmlns:a14="http://schemas.microsoft.com/office/drawing/2010/main" val="0"/>
@@ -2419,7 +2645,7 @@
                   <pic:spPr>
                     <a:xfrm>
                       <a:off x="0" y="0"/>
-                      <a:ext cx="5612130" cy="2855595"/>
+                      <a:ext cx="5612130" cy="4381500"/>
                     </a:xfrm>
                     <a:prstGeom prst="rect">
                       <a:avLst/>
@@ -2452,10 +2678,10 @@
         </w:rPr>
         <w:lastRenderedPageBreak/>
         <w:drawing>
-          <wp:inline distT="0" distB="0" distL="0" distR="0" wp14:anchorId="75DC2CB8" wp14:editId="3C4DCD59">
-            <wp:extent cx="5612130" cy="3042285"/>
-            <wp:effectExtent l="0" t="0" r="7620" b="5715"/>
-            <wp:docPr id="1455803545" name="Imagen 18" descr="Texto&#10;&#10;Descripción generada automáticamente"/>
+          <wp:inline distT="0" distB="0" distL="0" distR="0" wp14:anchorId="30BD1795" wp14:editId="0C48C0AB">
+            <wp:extent cx="5612130" cy="3253105"/>
+            <wp:effectExtent l="0" t="0" r="7620" b="4445"/>
+            <wp:docPr id="611210701" name="Imagen 23" descr="Texto&#10;&#10;Descripción generada automáticamente"/>
             <wp:cNvGraphicFramePr>
               <a:graphicFrameLocks xmlns:a="http://schemas.openxmlformats.org/drawingml/2006/main" noChangeAspect="1"/>
             </wp:cNvGraphicFramePr>
@@ -2463,11 +2689,11 @@
               <a:graphicData uri="http://schemas.openxmlformats.org/drawingml/2006/picture">
                 <pic:pic xmlns:pic="http://schemas.openxmlformats.org/drawingml/2006/picture">
                   <pic:nvPicPr>
-                    <pic:cNvPr id="1455803545" name="Imagen 18" descr="Texto&#10;&#10;Descripción generada automáticamente"/>
+                    <pic:cNvPr id="611210701" name="Imagen 23" descr="Texto&#10;&#10;Descripción generada automáticamente"/>
                     <pic:cNvPicPr/>
                   </pic:nvPicPr>
                   <pic:blipFill>
-                    <a:blip r:embed="rId27" cstate="print">
+                    <a:blip r:embed="rId27">
                       <a:extLst>
                         <a:ext uri="{28A0092B-C50C-407E-A947-70E740481C1C}">
                           <a14:useLocalDpi xmlns:a14="http://schemas.microsoft.com/office/drawing/2010/main" val="0"/>
@@ -2481,7 +2707,7 @@
                   <pic:spPr>
                     <a:xfrm>
                       <a:off x="0" y="0"/>
-                      <a:ext cx="5612130" cy="3042285"/>
+                      <a:ext cx="5612130" cy="3253105"/>
                     </a:xfrm>
                     <a:prstGeom prst="rect">
                       <a:avLst/>
@@ -2508,35 +2734,15 @@
       <w:r>
         <w:rPr>
           <w:rFonts w:ascii="Arial" w:hAnsi="Arial" w:cs="Arial"/>
-          <w:sz w:val="24"/>
-          <w:szCs w:val="24"/>
-        </w:rPr>
-        <w:t>Para almacenar los símbolos se utilizó un objeto con los respectivos parámetros.</w:t>
-      </w:r>
-    </w:p>
-    <w:p>
-      <w:pPr>
-        <w:spacing w:line="480" w:lineRule="auto"/>
-        <w:ind w:firstLine="709"/>
-        <w:jc w:val="both"/>
-        <w:rPr>
-          <w:rFonts w:ascii="Arial" w:hAnsi="Arial" w:cs="Arial"/>
-          <w:sz w:val="24"/>
-          <w:szCs w:val="24"/>
-        </w:rPr>
-      </w:pPr>
-      <w:r>
-        <w:rPr>
-          <w:rFonts w:ascii="Arial" w:hAnsi="Arial" w:cs="Arial"/>
           <w:noProof/>
           <w:sz w:val="24"/>
           <w:szCs w:val="24"/>
         </w:rPr>
         <w:drawing>
-          <wp:inline distT="0" distB="0" distL="0" distR="0" wp14:anchorId="62B14BFE" wp14:editId="608A15BD">
-            <wp:extent cx="5612130" cy="2776220"/>
-            <wp:effectExtent l="0" t="0" r="7620" b="5080"/>
-            <wp:docPr id="2126280352" name="Imagen 19" descr="Texto&#10;&#10;Descripción generada automáticamente"/>
+          <wp:inline distT="0" distB="0" distL="0" distR="0" wp14:anchorId="4FB263F6" wp14:editId="3C3A115D">
+            <wp:extent cx="5612130" cy="2007870"/>
+            <wp:effectExtent l="0" t="0" r="7620" b="0"/>
+            <wp:docPr id="1095744985" name="Imagen 24" descr="Texto&#10;&#10;Descripción generada automáticamente"/>
             <wp:cNvGraphicFramePr>
               <a:graphicFrameLocks xmlns:a="http://schemas.openxmlformats.org/drawingml/2006/main" noChangeAspect="1"/>
             </wp:cNvGraphicFramePr>
@@ -2544,11 +2750,11 @@
               <a:graphicData uri="http://schemas.openxmlformats.org/drawingml/2006/picture">
                 <pic:pic xmlns:pic="http://schemas.openxmlformats.org/drawingml/2006/picture">
                   <pic:nvPicPr>
-                    <pic:cNvPr id="2126280352" name="Imagen 19" descr="Texto&#10;&#10;Descripción generada automáticamente"/>
+                    <pic:cNvPr id="1095744985" name="Imagen 24" descr="Texto&#10;&#10;Descripción generada automáticamente"/>
                     <pic:cNvPicPr/>
                   </pic:nvPicPr>
                   <pic:blipFill>
-                    <a:blip r:embed="rId28">
+                    <a:blip r:embed="rId28" cstate="print">
                       <a:extLst>
                         <a:ext uri="{28A0092B-C50C-407E-A947-70E740481C1C}">
                           <a14:useLocalDpi xmlns:a14="http://schemas.microsoft.com/office/drawing/2010/main" val="0"/>
@@ -2562,7 +2768,7 @@
                   <pic:spPr>
                     <a:xfrm>
                       <a:off x="0" y="0"/>
-                      <a:ext cx="5612130" cy="2776220"/>
+                      <a:ext cx="5612130" cy="2007870"/>
                     </a:xfrm>
                     <a:prstGeom prst="rect">
                       <a:avLst/>
@@ -2592,25 +2798,33 @@
           <w:sz w:val="24"/>
           <w:szCs w:val="24"/>
         </w:rPr>
-        <w:t>También una clase para manejar los objetos de tokens, con sus parámetros.</w:t>
-      </w:r>
-    </w:p>
-    <w:p>
-      <w:pPr>
-        <w:spacing w:line="480" w:lineRule="auto"/>
-        <w:ind w:firstLine="709"/>
-        <w:jc w:val="both"/>
-      </w:pPr>
-      <w:r>
-        <w:rPr>
+        <w:t>Para el histograma fue necesario realizar otras operaciones, las cuales son la frecuencia, frecuencia acumulada y frecuencia relativa, estas a su vez se almacenan en una variable que servirá para realizar la impresión en consola y luego se crea la imagen de la gráfica.</w:t>
+      </w:r>
+    </w:p>
+    <w:p>
+      <w:pPr>
+        <w:spacing w:line="480" w:lineRule="auto"/>
+        <w:ind w:firstLine="709"/>
+        <w:jc w:val="both"/>
+        <w:rPr>
+          <w:rFonts w:ascii="Arial" w:hAnsi="Arial" w:cs="Arial"/>
+          <w:sz w:val="24"/>
+          <w:szCs w:val="24"/>
+        </w:rPr>
+      </w:pPr>
+      <w:r>
+        <w:rPr>
+          <w:rFonts w:ascii="Arial" w:hAnsi="Arial" w:cs="Arial"/>
           <w:noProof/>
+          <w:sz w:val="24"/>
+          <w:szCs w:val="24"/>
         </w:rPr>
         <w:lastRenderedPageBreak/>
         <w:drawing>
-          <wp:inline distT="0" distB="0" distL="0" distR="0" wp14:anchorId="2061C0AF" wp14:editId="2A821ECB">
-            <wp:extent cx="5612130" cy="2510155"/>
-            <wp:effectExtent l="0" t="0" r="7620" b="4445"/>
-            <wp:docPr id="1496614344" name="Imagen 20" descr="Captura de pantalla de computadora&#10;&#10;Descripción generada automáticamente"/>
+          <wp:inline distT="0" distB="0" distL="0" distR="0" wp14:anchorId="036AA558" wp14:editId="28861E03">
+            <wp:extent cx="5612130" cy="2495550"/>
+            <wp:effectExtent l="0" t="0" r="7620" b="0"/>
+            <wp:docPr id="575884296" name="Imagen 25" descr="Texto&#10;&#10;Descripción generada automáticamente"/>
             <wp:cNvGraphicFramePr>
               <a:graphicFrameLocks xmlns:a="http://schemas.openxmlformats.org/drawingml/2006/main" noChangeAspect="1"/>
             </wp:cNvGraphicFramePr>
@@ -2618,11 +2832,11 @@
               <a:graphicData uri="http://schemas.openxmlformats.org/drawingml/2006/picture">
                 <pic:pic xmlns:pic="http://schemas.openxmlformats.org/drawingml/2006/picture">
                   <pic:nvPicPr>
-                    <pic:cNvPr id="1496614344" name="Imagen 20" descr="Captura de pantalla de computadora&#10;&#10;Descripción generada automáticamente"/>
+                    <pic:cNvPr id="575884296" name="Imagen 25" descr="Texto&#10;&#10;Descripción generada automáticamente"/>
                     <pic:cNvPicPr/>
                   </pic:nvPicPr>
                   <pic:blipFill>
-                    <a:blip r:embed="rId29">
+                    <a:blip r:embed="rId29" cstate="print">
                       <a:extLst>
                         <a:ext uri="{28A0092B-C50C-407E-A947-70E740481C1C}">
                           <a14:useLocalDpi xmlns:a14="http://schemas.microsoft.com/office/drawing/2010/main" val="0"/>
@@ -2636,7 +2850,7 @@
                   <pic:spPr>
                     <a:xfrm>
                       <a:off x="0" y="0"/>
-                      <a:ext cx="5612130" cy="2510155"/>
+                      <a:ext cx="5612130" cy="2495550"/>
                     </a:xfrm>
                     <a:prstGeom prst="rect">
                       <a:avLst/>
@@ -2653,27 +2867,27 @@
       <w:pPr>
         <w:spacing w:line="480" w:lineRule="auto"/>
         <w:ind w:firstLine="709"/>
-        <w:jc w:val="both"/>
-      </w:pPr>
-      <w:r>
-        <w:t>Luego tenemos la clase para el objeto de errores, con sus respectivos parámetros</w:t>
-      </w:r>
-    </w:p>
-    <w:p>
-      <w:pPr>
-        <w:spacing w:line="480" w:lineRule="auto"/>
-        <w:ind w:firstLine="709"/>
-        <w:jc w:val="both"/>
-      </w:pPr>
-      <w:r>
-        <w:rPr>
+        <w:jc w:val="center"/>
+        <w:rPr>
+          <w:rFonts w:ascii="Arial" w:hAnsi="Arial" w:cs="Arial"/>
+          <w:b/>
+          <w:bCs/>
+          <w:sz w:val="28"/>
+          <w:szCs w:val="28"/>
+        </w:rPr>
+      </w:pPr>
+      <w:r>
+        <w:rPr>
+          <w:rFonts w:ascii="Arial" w:hAnsi="Arial" w:cs="Arial"/>
           <w:noProof/>
+          <w:sz w:val="24"/>
+          <w:szCs w:val="24"/>
         </w:rPr>
         <w:drawing>
-          <wp:inline distT="0" distB="0" distL="0" distR="0" wp14:anchorId="3BF9EE8C" wp14:editId="1FD386EC">
-            <wp:extent cx="5612130" cy="2272030"/>
-            <wp:effectExtent l="0" t="0" r="7620" b="0"/>
-            <wp:docPr id="1291015097" name="Imagen 21" descr="Texto&#10;&#10;Descripción generada automáticamente"/>
+          <wp:inline distT="0" distB="0" distL="0" distR="0" wp14:anchorId="339829C0" wp14:editId="6CB64BC8">
+            <wp:extent cx="5612130" cy="2794635"/>
+            <wp:effectExtent l="0" t="0" r="7620" b="5715"/>
+            <wp:docPr id="604572660" name="Imagen 26" descr="Texto&#10;&#10;Descripción generada automáticamente"/>
             <wp:cNvGraphicFramePr>
               <a:graphicFrameLocks xmlns:a="http://schemas.openxmlformats.org/drawingml/2006/main" noChangeAspect="1"/>
             </wp:cNvGraphicFramePr>
@@ -2681,11 +2895,11 @@
               <a:graphicData uri="http://schemas.openxmlformats.org/drawingml/2006/picture">
                 <pic:pic xmlns:pic="http://schemas.openxmlformats.org/drawingml/2006/picture">
                   <pic:nvPicPr>
-                    <pic:cNvPr id="1291015097" name="Imagen 21" descr="Texto&#10;&#10;Descripción generada automáticamente"/>
+                    <pic:cNvPr id="604572660" name="Imagen 26" descr="Texto&#10;&#10;Descripción generada automáticamente"/>
                     <pic:cNvPicPr/>
                   </pic:nvPicPr>
                   <pic:blipFill>
-                    <a:blip r:embed="rId30">
+                    <a:blip r:embed="rId30" cstate="print">
                       <a:extLst>
                         <a:ext uri="{28A0092B-C50C-407E-A947-70E740481C1C}">
                           <a14:useLocalDpi xmlns:a14="http://schemas.microsoft.com/office/drawing/2010/main" val="0"/>
@@ -2699,7 +2913,7 @@
                   <pic:spPr>
                     <a:xfrm>
                       <a:off x="0" y="0"/>
-                      <a:ext cx="5612130" cy="2272030"/>
+                      <a:ext cx="5612130" cy="2794635"/>
                     </a:xfrm>
                     <a:prstGeom prst="rect">
                       <a:avLst/>
@@ -2711,33 +2925,99 @@
           </wp:inline>
         </w:drawing>
       </w:r>
-    </w:p>
-    <w:p>
-      <w:pPr>
-        <w:spacing w:line="480" w:lineRule="auto"/>
-        <w:ind w:firstLine="709"/>
-        <w:jc w:val="both"/>
-      </w:pPr>
-      <w:r>
-        <w:t>Para la traducción se realizó una declaración de un LinkedList para almacenar las traducciones, luego un contador para tabulaciones, y otras variables utilizadas para manejar los parámetros del for, también se agregó el método que se utiliza para agregar cada tabulación de acuerdo a su contador.</w:t>
-      </w:r>
-    </w:p>
-    <w:p>
-      <w:pPr>
-        <w:spacing w:line="480" w:lineRule="auto"/>
-        <w:ind w:firstLine="709"/>
-        <w:jc w:val="both"/>
-      </w:pPr>
-      <w:r>
-        <w:rPr>
+      <w:r>
+        <w:rPr>
+          <w:rFonts w:ascii="Arial" w:hAnsi="Arial" w:cs="Arial"/>
+          <w:b/>
+          <w:bCs/>
+          <w:sz w:val="28"/>
+          <w:szCs w:val="28"/>
+        </w:rPr>
+        <w:t xml:space="preserve"> </w:t>
+      </w:r>
+      <w:r>
+        <w:rPr>
+          <w:rFonts w:ascii="Arial" w:hAnsi="Arial" w:cs="Arial"/>
+          <w:b/>
+          <w:bCs/>
+          <w:sz w:val="28"/>
+          <w:szCs w:val="28"/>
+        </w:rPr>
+        <w:t xml:space="preserve">Manejo de </w:t>
+      </w:r>
+      <w:r>
+        <w:rPr>
+          <w:rFonts w:ascii="Arial" w:hAnsi="Arial" w:cs="Arial"/>
+          <w:b/>
+          <w:bCs/>
+          <w:sz w:val="28"/>
+          <w:szCs w:val="28"/>
+        </w:rPr>
+        <w:t>Funcionalidades</w:t>
+      </w:r>
+    </w:p>
+    <w:p>
+      <w:pPr>
+        <w:spacing w:line="480" w:lineRule="auto"/>
+        <w:ind w:firstLine="709"/>
+        <w:jc w:val="both"/>
+        <w:rPr>
+          <w:rFonts w:ascii="Arial" w:hAnsi="Arial" w:cs="Arial"/>
+          <w:sz w:val="24"/>
+          <w:szCs w:val="24"/>
+        </w:rPr>
+      </w:pPr>
+      <w:r>
+        <w:rPr>
+          <w:rFonts w:ascii="Arial" w:hAnsi="Arial" w:cs="Arial"/>
+          <w:sz w:val="24"/>
+          <w:szCs w:val="24"/>
+        </w:rPr>
+        <w:t xml:space="preserve">Dentro de la clase función, se manejaron las variables, listas y </w:t>
+      </w:r>
+      <w:proofErr w:type="spellStart"/>
+      <w:r>
+        <w:rPr>
+          <w:rFonts w:ascii="Arial" w:hAnsi="Arial" w:cs="Arial"/>
+          <w:sz w:val="24"/>
+          <w:szCs w:val="24"/>
+        </w:rPr>
+        <w:t>hasmap</w:t>
+      </w:r>
+      <w:proofErr w:type="spellEnd"/>
+      <w:r>
+        <w:rPr>
+          <w:rFonts w:ascii="Arial" w:hAnsi="Arial" w:cs="Arial"/>
+          <w:sz w:val="24"/>
+          <w:szCs w:val="24"/>
+        </w:rPr>
+        <w:t xml:space="preserve"> necesario para el manejo de los datos que se van pasando por el analizador durante la ejecución de la entrada, como los tokens, errores y símbolos, así como el ordenamiento de los datos que se imprimen en consola.</w:t>
+      </w:r>
+    </w:p>
+    <w:p>
+      <w:pPr>
+        <w:spacing w:line="480" w:lineRule="auto"/>
+        <w:ind w:firstLine="709"/>
+        <w:jc w:val="both"/>
+        <w:rPr>
+          <w:rFonts w:ascii="Arial" w:hAnsi="Arial" w:cs="Arial"/>
+          <w:sz w:val="24"/>
+          <w:szCs w:val="24"/>
+        </w:rPr>
+      </w:pPr>
+      <w:r>
+        <w:rPr>
+          <w:rFonts w:ascii="Arial" w:hAnsi="Arial" w:cs="Arial"/>
           <w:noProof/>
+          <w:sz w:val="24"/>
+          <w:szCs w:val="24"/>
         </w:rPr>
         <w:lastRenderedPageBreak/>
         <w:drawing>
-          <wp:inline distT="0" distB="0" distL="0" distR="0" wp14:anchorId="5E6EA7AA" wp14:editId="28426863">
-            <wp:extent cx="5612130" cy="3464560"/>
-            <wp:effectExtent l="0" t="0" r="7620" b="2540"/>
-            <wp:docPr id="363392779" name="Imagen 22" descr="Texto&#10;&#10;Descripción generada automáticamente"/>
+          <wp:inline distT="0" distB="0" distL="0" distR="0" wp14:anchorId="323E0E77" wp14:editId="2F04C77A">
+            <wp:extent cx="5612130" cy="2219325"/>
+            <wp:effectExtent l="0" t="0" r="7620" b="9525"/>
+            <wp:docPr id="887496176" name="Imagen 27" descr="Texto&#10;&#10;Descripción generada automáticamente"/>
             <wp:cNvGraphicFramePr>
               <a:graphicFrameLocks xmlns:a="http://schemas.openxmlformats.org/drawingml/2006/main" noChangeAspect="1"/>
             </wp:cNvGraphicFramePr>
@@ -2745,7 +3025,7 @@
               <a:graphicData uri="http://schemas.openxmlformats.org/drawingml/2006/picture">
                 <pic:pic xmlns:pic="http://schemas.openxmlformats.org/drawingml/2006/picture">
                   <pic:nvPicPr>
-                    <pic:cNvPr id="363392779" name="Imagen 22" descr="Texto&#10;&#10;Descripción generada automáticamente"/>
+                    <pic:cNvPr id="887496176" name="Imagen 27" descr="Texto&#10;&#10;Descripción generada automáticamente"/>
                     <pic:cNvPicPr/>
                   </pic:nvPicPr>
                   <pic:blipFill>
@@ -2763,7 +3043,7 @@
                   <pic:spPr>
                     <a:xfrm>
                       <a:off x="0" y="0"/>
-                      <a:ext cx="5612130" cy="3464560"/>
+                      <a:ext cx="5612130" cy="2219325"/>
                     </a:xfrm>
                     <a:prstGeom prst="rect">
                       <a:avLst/>
@@ -2781,26 +3061,24 @@
         <w:spacing w:line="480" w:lineRule="auto"/>
         <w:ind w:firstLine="709"/>
         <w:jc w:val="both"/>
-      </w:pPr>
-      <w:r>
-        <w:t xml:space="preserve">En el método main, se tienen los analizadores  y la llamada al método que ejecuta la ventana grafica. </w:t>
-      </w:r>
-    </w:p>
-    <w:p>
-      <w:pPr>
-        <w:spacing w:line="480" w:lineRule="auto"/>
-        <w:ind w:firstLine="709"/>
-        <w:jc w:val="both"/>
-      </w:pPr>
-      <w:r>
-        <w:rPr>
+        <w:rPr>
+          <w:rFonts w:ascii="Arial" w:hAnsi="Arial" w:cs="Arial"/>
+          <w:sz w:val="24"/>
+          <w:szCs w:val="24"/>
+        </w:rPr>
+      </w:pPr>
+      <w:r>
+        <w:rPr>
+          <w:rFonts w:ascii="Arial" w:hAnsi="Arial" w:cs="Arial"/>
           <w:noProof/>
+          <w:sz w:val="24"/>
+          <w:szCs w:val="24"/>
         </w:rPr>
         <w:drawing>
-          <wp:inline distT="0" distB="0" distL="0" distR="0" wp14:anchorId="55F1E3DC" wp14:editId="69935545">
-            <wp:extent cx="5612130" cy="370205"/>
-            <wp:effectExtent l="0" t="0" r="7620" b="0"/>
-            <wp:docPr id="1794656664" name="Imagen 23"/>
+          <wp:inline distT="0" distB="0" distL="0" distR="0" wp14:anchorId="6FA83D63" wp14:editId="15D15050">
+            <wp:extent cx="5612130" cy="3369945"/>
+            <wp:effectExtent l="0" t="0" r="7620" b="1905"/>
+            <wp:docPr id="309315275" name="Imagen 28" descr="Texto&#10;&#10;Descripción generada automáticamente"/>
             <wp:cNvGraphicFramePr>
               <a:graphicFrameLocks xmlns:a="http://schemas.openxmlformats.org/drawingml/2006/main" noChangeAspect="1"/>
             </wp:cNvGraphicFramePr>
@@ -2808,7 +3086,7 @@
               <a:graphicData uri="http://schemas.openxmlformats.org/drawingml/2006/picture">
                 <pic:pic xmlns:pic="http://schemas.openxmlformats.org/drawingml/2006/picture">
                   <pic:nvPicPr>
-                    <pic:cNvPr id="1794656664" name="Imagen 1794656664"/>
+                    <pic:cNvPr id="309315275" name="Imagen 28" descr="Texto&#10;&#10;Descripción generada automáticamente"/>
                     <pic:cNvPicPr/>
                   </pic:nvPicPr>
                   <pic:blipFill>
@@ -2826,7 +3104,7 @@
                   <pic:spPr>
                     <a:xfrm>
                       <a:off x="0" y="0"/>
-                      <a:ext cx="5612130" cy="370205"/>
+                      <a:ext cx="5612130" cy="3369945"/>
                     </a:xfrm>
                     <a:prstGeom prst="rect">
                       <a:avLst/>
@@ -2844,17 +3122,25 @@
         <w:spacing w:line="480" w:lineRule="auto"/>
         <w:ind w:firstLine="709"/>
         <w:jc w:val="both"/>
-      </w:pPr>
-      <w:r>
-        <w:rPr>
+        <w:rPr>
+          <w:rFonts w:ascii="Arial" w:hAnsi="Arial" w:cs="Arial"/>
+          <w:sz w:val="24"/>
+          <w:szCs w:val="24"/>
+        </w:rPr>
+      </w:pPr>
+      <w:r>
+        <w:rPr>
+          <w:rFonts w:ascii="Arial" w:hAnsi="Arial" w:cs="Arial"/>
           <w:noProof/>
+          <w:sz w:val="24"/>
+          <w:szCs w:val="24"/>
         </w:rPr>
         <w:lastRenderedPageBreak/>
         <w:drawing>
-          <wp:inline distT="0" distB="0" distL="0" distR="0" wp14:anchorId="0D650D0B" wp14:editId="31B95F31">
-            <wp:extent cx="5612130" cy="3246755"/>
+          <wp:inline distT="0" distB="0" distL="0" distR="0" wp14:anchorId="447B1154" wp14:editId="5D40C7BA">
+            <wp:extent cx="5612130" cy="2484755"/>
             <wp:effectExtent l="0" t="0" r="7620" b="0"/>
-            <wp:docPr id="837208341" name="Imagen 24" descr="Texto&#10;&#10;Descripción generada automáticamente"/>
+            <wp:docPr id="1346485981" name="Imagen 29" descr="Texto&#10;&#10;Descripción generada automáticamente"/>
             <wp:cNvGraphicFramePr>
               <a:graphicFrameLocks xmlns:a="http://schemas.openxmlformats.org/drawingml/2006/main" noChangeAspect="1"/>
             </wp:cNvGraphicFramePr>
@@ -2862,11 +3148,11 @@
               <a:graphicData uri="http://schemas.openxmlformats.org/drawingml/2006/picture">
                 <pic:pic xmlns:pic="http://schemas.openxmlformats.org/drawingml/2006/picture">
                   <pic:nvPicPr>
-                    <pic:cNvPr id="837208341" name="Imagen 24" descr="Texto&#10;&#10;Descripción generada automáticamente"/>
+                    <pic:cNvPr id="1346485981" name="Imagen 29" descr="Texto&#10;&#10;Descripción generada automáticamente"/>
                     <pic:cNvPicPr/>
                   </pic:nvPicPr>
                   <pic:blipFill>
-                    <a:blip r:embed="rId33">
+                    <a:blip r:embed="rId33" cstate="print">
                       <a:extLst>
                         <a:ext uri="{28A0092B-C50C-407E-A947-70E740481C1C}">
                           <a14:useLocalDpi xmlns:a14="http://schemas.microsoft.com/office/drawing/2010/main" val="0"/>
@@ -2880,7 +3166,7 @@
                   <pic:spPr>
                     <a:xfrm>
                       <a:off x="0" y="0"/>
-                      <a:ext cx="5612130" cy="3246755"/>
+                      <a:ext cx="5612130" cy="2484755"/>
                     </a:xfrm>
                     <a:prstGeom prst="rect">
                       <a:avLst/>
@@ -2898,16 +3184,44 @@
         <w:spacing w:line="480" w:lineRule="auto"/>
         <w:ind w:firstLine="709"/>
         <w:jc w:val="both"/>
-      </w:pPr>
-      <w:r>
-        <w:rPr>
+        <w:rPr>
+          <w:rFonts w:ascii="Arial" w:hAnsi="Arial" w:cs="Arial"/>
+          <w:sz w:val="24"/>
+          <w:szCs w:val="24"/>
+        </w:rPr>
+      </w:pPr>
+      <w:r>
+        <w:rPr>
+          <w:rFonts w:ascii="Arial" w:hAnsi="Arial" w:cs="Arial"/>
+          <w:sz w:val="24"/>
+          <w:szCs w:val="24"/>
+        </w:rPr>
+        <w:t>También funciones que sirven para la búsqueda de los valores de los id.</w:t>
+      </w:r>
+    </w:p>
+    <w:p>
+      <w:pPr>
+        <w:spacing w:line="480" w:lineRule="auto"/>
+        <w:ind w:firstLine="709"/>
+        <w:jc w:val="both"/>
+        <w:rPr>
+          <w:rFonts w:ascii="Arial" w:hAnsi="Arial" w:cs="Arial"/>
+          <w:sz w:val="24"/>
+          <w:szCs w:val="24"/>
+        </w:rPr>
+      </w:pPr>
+      <w:r>
+        <w:rPr>
+          <w:rFonts w:ascii="Arial" w:hAnsi="Arial" w:cs="Arial"/>
           <w:noProof/>
+          <w:sz w:val="24"/>
+          <w:szCs w:val="24"/>
         </w:rPr>
         <w:drawing>
-          <wp:inline distT="0" distB="0" distL="0" distR="0" wp14:anchorId="5091B763" wp14:editId="403C838B">
-            <wp:extent cx="5612130" cy="3602355"/>
-            <wp:effectExtent l="0" t="0" r="7620" b="0"/>
-            <wp:docPr id="1648847266" name="Imagen 25" descr="Texto&#10;&#10;Descripción generada automáticamente"/>
+          <wp:inline distT="0" distB="0" distL="0" distR="0" wp14:anchorId="1C9E2C43" wp14:editId="7388AC24">
+            <wp:extent cx="5612130" cy="2583180"/>
+            <wp:effectExtent l="0" t="0" r="7620" b="7620"/>
+            <wp:docPr id="47212858" name="Imagen 30" descr="Texto&#10;&#10;Descripción generada automáticamente"/>
             <wp:cNvGraphicFramePr>
               <a:graphicFrameLocks xmlns:a="http://schemas.openxmlformats.org/drawingml/2006/main" noChangeAspect="1"/>
             </wp:cNvGraphicFramePr>
@@ -2915,11 +3229,11 @@
               <a:graphicData uri="http://schemas.openxmlformats.org/drawingml/2006/picture">
                 <pic:pic xmlns:pic="http://schemas.openxmlformats.org/drawingml/2006/picture">
                   <pic:nvPicPr>
-                    <pic:cNvPr id="1648847266" name="Imagen 25" descr="Texto&#10;&#10;Descripción generada automáticamente"/>
+                    <pic:cNvPr id="47212858" name="Imagen 30" descr="Texto&#10;&#10;Descripción generada automáticamente"/>
                     <pic:cNvPicPr/>
                   </pic:nvPicPr>
                   <pic:blipFill>
-                    <a:blip r:embed="rId34">
+                    <a:blip r:embed="rId34" cstate="print">
                       <a:extLst>
                         <a:ext uri="{28A0092B-C50C-407E-A947-70E740481C1C}">
                           <a14:useLocalDpi xmlns:a14="http://schemas.microsoft.com/office/drawing/2010/main" val="0"/>
@@ -2933,7 +3247,7 @@
                   <pic:spPr>
                     <a:xfrm>
                       <a:off x="0" y="0"/>
-                      <a:ext cx="5612130" cy="3602355"/>
+                      <a:ext cx="5612130" cy="2583180"/>
                     </a:xfrm>
                     <a:prstGeom prst="rect">
                       <a:avLst/>
@@ -2951,27 +3265,24 @@
         <w:spacing w:line="480" w:lineRule="auto"/>
         <w:ind w:firstLine="709"/>
         <w:jc w:val="both"/>
-      </w:pPr>
-      <w:r>
-        <w:t>Dentro de la clase de la interfaz grafica, simplemente se tienen los métodos para manejar las acciones que se requieren para el buen funcionamiento de la aplicación de escritorio. Por lo que se muestran en las siguientes imágenes.</w:t>
-      </w:r>
-    </w:p>
-    <w:p>
-      <w:pPr>
-        <w:spacing w:line="480" w:lineRule="auto"/>
-        <w:ind w:firstLine="709"/>
-        <w:jc w:val="both"/>
-      </w:pPr>
-      <w:r>
-        <w:rPr>
+        <w:rPr>
+          <w:rFonts w:ascii="Arial" w:hAnsi="Arial" w:cs="Arial"/>
+          <w:sz w:val="24"/>
+          <w:szCs w:val="24"/>
+        </w:rPr>
+      </w:pPr>
+      <w:r>
+        <w:rPr>
+          <w:rFonts w:ascii="Arial" w:hAnsi="Arial" w:cs="Arial"/>
           <w:noProof/>
-        </w:rPr>
-        <w:lastRenderedPageBreak/>
+          <w:sz w:val="24"/>
+          <w:szCs w:val="24"/>
+        </w:rPr>
         <w:drawing>
-          <wp:inline distT="0" distB="0" distL="0" distR="0" wp14:anchorId="78A6ECA2" wp14:editId="7EBE751F">
-            <wp:extent cx="5612130" cy="1364615"/>
-            <wp:effectExtent l="0" t="0" r="7620" b="6985"/>
-            <wp:docPr id="924626351" name="Imagen 26" descr="Texto&#10;&#10;Descripción generada automáticamente"/>
+          <wp:inline distT="0" distB="0" distL="0" distR="0" wp14:anchorId="422D9AF1" wp14:editId="55994213">
+            <wp:extent cx="5612130" cy="679450"/>
+            <wp:effectExtent l="0" t="0" r="7620" b="6350"/>
+            <wp:docPr id="1127197637" name="Imagen 31"/>
             <wp:cNvGraphicFramePr>
               <a:graphicFrameLocks xmlns:a="http://schemas.openxmlformats.org/drawingml/2006/main" noChangeAspect="1"/>
             </wp:cNvGraphicFramePr>
@@ -2979,7 +3290,7 @@
               <a:graphicData uri="http://schemas.openxmlformats.org/drawingml/2006/picture">
                 <pic:pic xmlns:pic="http://schemas.openxmlformats.org/drawingml/2006/picture">
                   <pic:nvPicPr>
-                    <pic:cNvPr id="924626351" name="Imagen 26" descr="Texto&#10;&#10;Descripción generada automáticamente"/>
+                    <pic:cNvPr id="1127197637" name="Imagen 1127197637"/>
                     <pic:cNvPicPr/>
                   </pic:nvPicPr>
                   <pic:blipFill>
@@ -2997,7 +3308,7 @@
                   <pic:spPr>
                     <a:xfrm>
                       <a:off x="0" y="0"/>
-                      <a:ext cx="5612130" cy="1364615"/>
+                      <a:ext cx="5612130" cy="679450"/>
                     </a:xfrm>
                     <a:prstGeom prst="rect">
                       <a:avLst/>
@@ -3015,16 +3326,45 @@
         <w:spacing w:line="480" w:lineRule="auto"/>
         <w:ind w:firstLine="709"/>
         <w:jc w:val="both"/>
-      </w:pPr>
-      <w:r>
-        <w:rPr>
+        <w:rPr>
+          <w:rFonts w:ascii="Arial" w:hAnsi="Arial" w:cs="Arial"/>
+          <w:sz w:val="24"/>
+          <w:szCs w:val="24"/>
+        </w:rPr>
+      </w:pPr>
+      <w:r>
+        <w:rPr>
+          <w:rFonts w:ascii="Arial" w:hAnsi="Arial" w:cs="Arial"/>
+          <w:sz w:val="24"/>
+          <w:szCs w:val="24"/>
+        </w:rPr>
+        <w:t>Las funciones para realizar los reportes correspondientes a símbolos, tokens y errores.</w:t>
+      </w:r>
+    </w:p>
+    <w:p>
+      <w:pPr>
+        <w:spacing w:line="480" w:lineRule="auto"/>
+        <w:ind w:firstLine="709"/>
+        <w:jc w:val="both"/>
+        <w:rPr>
+          <w:rFonts w:ascii="Arial" w:hAnsi="Arial" w:cs="Arial"/>
+          <w:sz w:val="24"/>
+          <w:szCs w:val="24"/>
+        </w:rPr>
+      </w:pPr>
+      <w:r>
+        <w:rPr>
+          <w:rFonts w:ascii="Arial" w:hAnsi="Arial" w:cs="Arial"/>
           <w:noProof/>
-        </w:rPr>
+          <w:sz w:val="24"/>
+          <w:szCs w:val="24"/>
+        </w:rPr>
+        <w:lastRenderedPageBreak/>
         <w:drawing>
-          <wp:inline distT="0" distB="0" distL="0" distR="0" wp14:anchorId="1F90605E" wp14:editId="5AC38F44">
-            <wp:extent cx="5612130" cy="2658745"/>
-            <wp:effectExtent l="0" t="0" r="7620" b="8255"/>
-            <wp:docPr id="382660605" name="Imagen 27" descr="Captura de pantalla de computadora&#10;&#10;Descripción generada automáticamente"/>
+          <wp:inline distT="0" distB="0" distL="0" distR="0" wp14:anchorId="7E56737D" wp14:editId="06454AD8">
+            <wp:extent cx="5612130" cy="2854325"/>
+            <wp:effectExtent l="0" t="0" r="7620" b="3175"/>
+            <wp:docPr id="921781295" name="Imagen 32" descr="Texto&#10;&#10;Descripción generada automáticamente"/>
             <wp:cNvGraphicFramePr>
               <a:graphicFrameLocks xmlns:a="http://schemas.openxmlformats.org/drawingml/2006/main" noChangeAspect="1"/>
             </wp:cNvGraphicFramePr>
@@ -3032,11 +3372,11 @@
               <a:graphicData uri="http://schemas.openxmlformats.org/drawingml/2006/picture">
                 <pic:pic xmlns:pic="http://schemas.openxmlformats.org/drawingml/2006/picture">
                   <pic:nvPicPr>
-                    <pic:cNvPr id="382660605" name="Imagen 27" descr="Captura de pantalla de computadora&#10;&#10;Descripción generada automáticamente"/>
+                    <pic:cNvPr id="921781295" name="Imagen 32" descr="Texto&#10;&#10;Descripción generada automáticamente"/>
                     <pic:cNvPicPr/>
                   </pic:nvPicPr>
                   <pic:blipFill>
-                    <a:blip r:embed="rId36">
+                    <a:blip r:embed="rId36" cstate="print">
                       <a:extLst>
                         <a:ext uri="{28A0092B-C50C-407E-A947-70E740481C1C}">
                           <a14:useLocalDpi xmlns:a14="http://schemas.microsoft.com/office/drawing/2010/main" val="0"/>
@@ -3050,7 +3390,7 @@
                   <pic:spPr>
                     <a:xfrm>
                       <a:off x="0" y="0"/>
-                      <a:ext cx="5612130" cy="2658745"/>
+                      <a:ext cx="5612130" cy="2854325"/>
                     </a:xfrm>
                     <a:prstGeom prst="rect">
                       <a:avLst/>
@@ -3068,16 +3408,24 @@
         <w:spacing w:line="480" w:lineRule="auto"/>
         <w:ind w:firstLine="709"/>
         <w:jc w:val="both"/>
-      </w:pPr>
-      <w:r>
-        <w:rPr>
+        <w:rPr>
+          <w:rFonts w:ascii="Arial" w:hAnsi="Arial" w:cs="Arial"/>
+          <w:sz w:val="24"/>
+          <w:szCs w:val="24"/>
+        </w:rPr>
+      </w:pPr>
+      <w:r>
+        <w:rPr>
+          <w:rFonts w:ascii="Arial" w:hAnsi="Arial" w:cs="Arial"/>
           <w:noProof/>
+          <w:sz w:val="24"/>
+          <w:szCs w:val="24"/>
         </w:rPr>
         <w:drawing>
-          <wp:inline distT="0" distB="0" distL="0" distR="0" wp14:anchorId="5FDDE0B1" wp14:editId="700D4A9C">
-            <wp:extent cx="5612130" cy="2736850"/>
+          <wp:inline distT="0" distB="0" distL="0" distR="0" wp14:anchorId="2FC7FCB5" wp14:editId="3FA4BCD7">
+            <wp:extent cx="5612130" cy="3917950"/>
             <wp:effectExtent l="0" t="0" r="7620" b="6350"/>
-            <wp:docPr id="441321632" name="Imagen 28" descr="Texto&#10;&#10;Descripción generada automáticamente"/>
+            <wp:docPr id="1540545673" name="Imagen 33" descr="Texto&#10;&#10;Descripción generada automáticamente"/>
             <wp:cNvGraphicFramePr>
               <a:graphicFrameLocks xmlns:a="http://schemas.openxmlformats.org/drawingml/2006/main" noChangeAspect="1"/>
             </wp:cNvGraphicFramePr>
@@ -3085,11 +3433,11 @@
               <a:graphicData uri="http://schemas.openxmlformats.org/drawingml/2006/picture">
                 <pic:pic xmlns:pic="http://schemas.openxmlformats.org/drawingml/2006/picture">
                   <pic:nvPicPr>
-                    <pic:cNvPr id="441321632" name="Imagen 28" descr="Texto&#10;&#10;Descripción generada automáticamente"/>
+                    <pic:cNvPr id="1540545673" name="Imagen 33" descr="Texto&#10;&#10;Descripción generada automáticamente"/>
                     <pic:cNvPicPr/>
                   </pic:nvPicPr>
                   <pic:blipFill>
-                    <a:blip r:embed="rId37" cstate="print">
+                    <a:blip r:embed="rId37">
                       <a:extLst>
                         <a:ext uri="{28A0092B-C50C-407E-A947-70E740481C1C}">
                           <a14:useLocalDpi xmlns:a14="http://schemas.microsoft.com/office/drawing/2010/main" val="0"/>
@@ -3103,7 +3451,7 @@
                   <pic:spPr>
                     <a:xfrm>
                       <a:off x="0" y="0"/>
-                      <a:ext cx="5612130" cy="2736850"/>
+                      <a:ext cx="5612130" cy="3917950"/>
                     </a:xfrm>
                     <a:prstGeom prst="rect">
                       <a:avLst/>
@@ -3121,27 +3469,24 @@
         <w:spacing w:line="480" w:lineRule="auto"/>
         <w:ind w:firstLine="709"/>
         <w:jc w:val="both"/>
-      </w:pPr>
-      <w:r>
-        <w:t>Proceso de armado de la gramática en excalidraw.com</w:t>
-      </w:r>
-    </w:p>
-    <w:p>
-      <w:pPr>
-        <w:spacing w:line="480" w:lineRule="auto"/>
-        <w:ind w:firstLine="709"/>
-        <w:jc w:val="both"/>
-      </w:pPr>
-      <w:r>
-        <w:rPr>
+        <w:rPr>
+          <w:rFonts w:ascii="Arial" w:hAnsi="Arial" w:cs="Arial"/>
+          <w:sz w:val="24"/>
+          <w:szCs w:val="24"/>
+        </w:rPr>
+      </w:pPr>
+      <w:r>
+        <w:rPr>
+          <w:rFonts w:ascii="Arial" w:hAnsi="Arial" w:cs="Arial"/>
           <w:noProof/>
-        </w:rPr>
-        <w:lastRenderedPageBreak/>
+          <w:sz w:val="24"/>
+          <w:szCs w:val="24"/>
+        </w:rPr>
         <w:drawing>
-          <wp:inline distT="0" distB="0" distL="0" distR="0" wp14:anchorId="1AA1043E" wp14:editId="4ECF4FF3">
-            <wp:extent cx="5509737" cy="5540220"/>
-            <wp:effectExtent l="0" t="0" r="0" b="3810"/>
-            <wp:docPr id="1419656167" name="Imagen 29" descr="Texto&#10;&#10;Descripción generada automáticamente"/>
+          <wp:inline distT="0" distB="0" distL="0" distR="0" wp14:anchorId="57960E80" wp14:editId="3D2BEFBE">
+            <wp:extent cx="5612130" cy="397510"/>
+            <wp:effectExtent l="0" t="0" r="7620" b="2540"/>
+            <wp:docPr id="2008928375" name="Imagen 34"/>
             <wp:cNvGraphicFramePr>
               <a:graphicFrameLocks xmlns:a="http://schemas.openxmlformats.org/drawingml/2006/main" noChangeAspect="1"/>
             </wp:cNvGraphicFramePr>
@@ -3149,7 +3494,7 @@
               <a:graphicData uri="http://schemas.openxmlformats.org/drawingml/2006/picture">
                 <pic:pic xmlns:pic="http://schemas.openxmlformats.org/drawingml/2006/picture">
                   <pic:nvPicPr>
-                    <pic:cNvPr id="1419656167" name="Imagen 29" descr="Texto&#10;&#10;Descripción generada automáticamente"/>
+                    <pic:cNvPr id="2008928375" name="Imagen 2008928375"/>
                     <pic:cNvPicPr/>
                   </pic:nvPicPr>
                   <pic:blipFill>
@@ -3167,7 +3512,7 @@
                   <pic:spPr>
                     <a:xfrm>
                       <a:off x="0" y="0"/>
-                      <a:ext cx="5509737" cy="5540220"/>
+                      <a:ext cx="5612130" cy="397510"/>
                     </a:xfrm>
                     <a:prstGeom prst="rect">
                       <a:avLst/>
@@ -3185,17 +3530,45 @@
         <w:spacing w:line="480" w:lineRule="auto"/>
         <w:ind w:firstLine="709"/>
         <w:jc w:val="both"/>
-      </w:pPr>
-      <w:r>
-        <w:rPr>
+        <w:rPr>
+          <w:rFonts w:ascii="Arial" w:hAnsi="Arial" w:cs="Arial"/>
+          <w:sz w:val="24"/>
+          <w:szCs w:val="24"/>
+        </w:rPr>
+      </w:pPr>
+      <w:r>
+        <w:rPr>
+          <w:rFonts w:ascii="Arial" w:hAnsi="Arial" w:cs="Arial"/>
+          <w:sz w:val="24"/>
+          <w:szCs w:val="24"/>
+        </w:rPr>
+        <w:t>Y el método que limpia todas las variables.</w:t>
+      </w:r>
+    </w:p>
+    <w:p>
+      <w:pPr>
+        <w:spacing w:line="480" w:lineRule="auto"/>
+        <w:ind w:firstLine="709"/>
+        <w:jc w:val="both"/>
+        <w:rPr>
+          <w:rFonts w:ascii="Arial" w:hAnsi="Arial" w:cs="Arial"/>
+          <w:sz w:val="24"/>
+          <w:szCs w:val="24"/>
+        </w:rPr>
+      </w:pPr>
+      <w:r>
+        <w:rPr>
+          <w:rFonts w:ascii="Arial" w:hAnsi="Arial" w:cs="Arial"/>
           <w:noProof/>
+          <w:sz w:val="24"/>
+          <w:szCs w:val="24"/>
         </w:rPr>
         <w:lastRenderedPageBreak/>
         <w:drawing>
-          <wp:inline distT="0" distB="0" distL="0" distR="0" wp14:anchorId="46A34FB2" wp14:editId="6E6DC63A">
-            <wp:extent cx="5372566" cy="4602879"/>
-            <wp:effectExtent l="0" t="0" r="0" b="7620"/>
-            <wp:docPr id="176615476" name="Imagen 30" descr="Texto&#10;&#10;Descripción generada automáticamente"/>
+          <wp:inline distT="0" distB="0" distL="0" distR="0" wp14:anchorId="36B5C582" wp14:editId="648F2C1B">
+            <wp:extent cx="3856054" cy="1371719"/>
+            <wp:effectExtent l="0" t="0" r="0" b="0"/>
+            <wp:docPr id="2110334834" name="Imagen 35" descr="Texto&#10;&#10;Descripción generada automáticamente"/>
             <wp:cNvGraphicFramePr>
               <a:graphicFrameLocks xmlns:a="http://schemas.openxmlformats.org/drawingml/2006/main" noChangeAspect="1"/>
             </wp:cNvGraphicFramePr>
@@ -3203,7 +3576,7 @@
               <a:graphicData uri="http://schemas.openxmlformats.org/drawingml/2006/picture">
                 <pic:pic xmlns:pic="http://schemas.openxmlformats.org/drawingml/2006/picture">
                   <pic:nvPicPr>
-                    <pic:cNvPr id="176615476" name="Imagen 30" descr="Texto&#10;&#10;Descripción generada automáticamente"/>
+                    <pic:cNvPr id="2110334834" name="Imagen 35" descr="Texto&#10;&#10;Descripción generada automáticamente"/>
                     <pic:cNvPicPr/>
                   </pic:nvPicPr>
                   <pic:blipFill>
@@ -3221,7 +3594,7 @@
                   <pic:spPr>
                     <a:xfrm>
                       <a:off x="0" y="0"/>
-                      <a:ext cx="5372566" cy="4602879"/>
+                      <a:ext cx="3856054" cy="1371719"/>
                     </a:xfrm>
                     <a:prstGeom prst="rect">
                       <a:avLst/>
@@ -3238,17 +3611,209 @@
       <w:pPr>
         <w:spacing w:line="480" w:lineRule="auto"/>
         <w:ind w:firstLine="709"/>
-        <w:jc w:val="both"/>
-      </w:pPr>
-      <w:r>
-        <w:rPr>
+        <w:jc w:val="center"/>
+        <w:rPr>
+          <w:rFonts w:ascii="Arial" w:hAnsi="Arial" w:cs="Arial"/>
+          <w:b/>
+          <w:bCs/>
+          <w:sz w:val="28"/>
+          <w:szCs w:val="28"/>
+        </w:rPr>
+      </w:pPr>
+      <w:r>
+        <w:rPr>
+          <w:rFonts w:ascii="Arial" w:hAnsi="Arial" w:cs="Arial"/>
+          <w:b/>
+          <w:bCs/>
+          <w:sz w:val="28"/>
+          <w:szCs w:val="28"/>
+        </w:rPr>
+        <w:t>Interfaz Grafica</w:t>
+      </w:r>
+    </w:p>
+    <w:p>
+      <w:pPr>
+        <w:spacing w:line="480" w:lineRule="auto"/>
+        <w:ind w:firstLine="709"/>
+        <w:jc w:val="both"/>
+        <w:rPr>
+          <w:rFonts w:ascii="Arial" w:hAnsi="Arial" w:cs="Arial"/>
+          <w:sz w:val="24"/>
+          <w:szCs w:val="24"/>
+        </w:rPr>
+      </w:pPr>
+      <w:r>
+        <w:rPr>
+          <w:rFonts w:ascii="Arial" w:hAnsi="Arial" w:cs="Arial"/>
+          <w:sz w:val="24"/>
+          <w:szCs w:val="24"/>
+        </w:rPr>
+        <w:t xml:space="preserve">Dentro </w:t>
+      </w:r>
+      <w:r>
+        <w:rPr>
+          <w:rFonts w:ascii="Arial" w:hAnsi="Arial" w:cs="Arial"/>
+          <w:sz w:val="24"/>
+          <w:szCs w:val="24"/>
+        </w:rPr>
+        <w:t xml:space="preserve">de la interfaz se manejan las funcionalidades como el nuevo archivo, abrir archivo, guardar, guardar como, eliminar pestaña, ejecutar, ver reportes. </w:t>
+      </w:r>
+      <w:r>
+        <w:rPr>
+          <w:rFonts w:ascii="Arial" w:hAnsi="Arial" w:cs="Arial"/>
+          <w:sz w:val="24"/>
+          <w:szCs w:val="24"/>
+        </w:rPr>
+        <w:t xml:space="preserve">Dentro del código se utilizó </w:t>
+      </w:r>
+      <w:proofErr w:type="spellStart"/>
+      <w:r>
+        <w:rPr>
+          <w:rFonts w:ascii="Arial" w:hAnsi="Arial" w:cs="Arial"/>
+          <w:sz w:val="24"/>
+          <w:szCs w:val="24"/>
+        </w:rPr>
+        <w:t>JTextArea</w:t>
+      </w:r>
+      <w:proofErr w:type="spellEnd"/>
+      <w:r>
+        <w:rPr>
+          <w:rFonts w:ascii="Arial" w:hAnsi="Arial" w:cs="Arial"/>
+          <w:sz w:val="24"/>
+          <w:szCs w:val="24"/>
+        </w:rPr>
+        <w:t xml:space="preserve"> para el ingreso de los datos, y la salida de </w:t>
+      </w:r>
+      <w:proofErr w:type="gramStart"/>
+      <w:r>
+        <w:rPr>
+          <w:rFonts w:ascii="Arial" w:hAnsi="Arial" w:cs="Arial"/>
+          <w:sz w:val="24"/>
+          <w:szCs w:val="24"/>
+        </w:rPr>
+        <w:t>los mismos</w:t>
+      </w:r>
+      <w:proofErr w:type="gramEnd"/>
+      <w:r>
+        <w:rPr>
+          <w:rFonts w:ascii="Arial" w:hAnsi="Arial" w:cs="Arial"/>
+          <w:sz w:val="24"/>
+          <w:szCs w:val="24"/>
+        </w:rPr>
+        <w:t xml:space="preserve">, junto con panel y </w:t>
+      </w:r>
+      <w:proofErr w:type="spellStart"/>
+      <w:r>
+        <w:rPr>
+          <w:rFonts w:ascii="Arial" w:hAnsi="Arial" w:cs="Arial"/>
+          <w:sz w:val="24"/>
+          <w:szCs w:val="24"/>
+        </w:rPr>
+        <w:t>scroll</w:t>
+      </w:r>
+      <w:proofErr w:type="spellEnd"/>
+      <w:r>
+        <w:rPr>
+          <w:rFonts w:ascii="Arial" w:hAnsi="Arial" w:cs="Arial"/>
+          <w:sz w:val="24"/>
+          <w:szCs w:val="24"/>
+        </w:rPr>
+        <w:t xml:space="preserve"> para poder visualizar los archivos cuando más contenido tuviese, también se utilizó </w:t>
+      </w:r>
+      <w:proofErr w:type="spellStart"/>
+      <w:r>
+        <w:rPr>
+          <w:rFonts w:ascii="Arial" w:hAnsi="Arial" w:cs="Arial"/>
+          <w:sz w:val="24"/>
+          <w:szCs w:val="24"/>
+        </w:rPr>
+        <w:t>JTabbedPane</w:t>
+      </w:r>
+      <w:proofErr w:type="spellEnd"/>
+      <w:r>
+        <w:rPr>
+          <w:rFonts w:ascii="Arial" w:hAnsi="Arial" w:cs="Arial"/>
+          <w:sz w:val="24"/>
+          <w:szCs w:val="24"/>
+        </w:rPr>
+        <w:t xml:space="preserve"> el cual sirve para realizar las pestañas, para las gráficas se mostraron por medio de un </w:t>
+      </w:r>
+      <w:proofErr w:type="spellStart"/>
+      <w:r>
+        <w:rPr>
+          <w:rFonts w:ascii="Arial" w:hAnsi="Arial" w:cs="Arial"/>
+          <w:sz w:val="24"/>
+          <w:szCs w:val="24"/>
+        </w:rPr>
+        <w:t>label</w:t>
+      </w:r>
+      <w:proofErr w:type="spellEnd"/>
+      <w:r>
+        <w:rPr>
+          <w:rFonts w:ascii="Arial" w:hAnsi="Arial" w:cs="Arial"/>
+          <w:sz w:val="24"/>
+          <w:szCs w:val="24"/>
+        </w:rPr>
+        <w:t xml:space="preserve"> el cual funciona para enviar </w:t>
+      </w:r>
+      <w:proofErr w:type="spellStart"/>
+      <w:r>
+        <w:rPr>
+          <w:rFonts w:ascii="Arial" w:hAnsi="Arial" w:cs="Arial"/>
+          <w:sz w:val="24"/>
+          <w:szCs w:val="24"/>
+        </w:rPr>
+        <w:t>ImageIcon</w:t>
+      </w:r>
+      <w:proofErr w:type="spellEnd"/>
+      <w:r>
+        <w:rPr>
+          <w:rFonts w:ascii="Arial" w:hAnsi="Arial" w:cs="Arial"/>
+          <w:sz w:val="24"/>
+          <w:szCs w:val="24"/>
+        </w:rPr>
+        <w:t xml:space="preserve"> y así mostrar las imágenes y para cambiarlas se utilizaron los botones siguiente y anterior. </w:t>
+      </w:r>
+      <w:r>
+        <w:rPr>
+          <w:rFonts w:ascii="Arial" w:hAnsi="Arial" w:cs="Arial"/>
+          <w:sz w:val="24"/>
+          <w:szCs w:val="24"/>
+        </w:rPr>
+        <w:t>Para ello se utilizaron los siguientes métodos.</w:t>
+      </w:r>
+      <w:r>
+        <w:rPr>
+          <w:rFonts w:ascii="Arial" w:hAnsi="Arial" w:cs="Arial"/>
+          <w:sz w:val="24"/>
+          <w:szCs w:val="24"/>
+        </w:rPr>
+        <w:t xml:space="preserve"> </w:t>
+      </w:r>
+    </w:p>
+    <w:p>
+      <w:pPr>
+        <w:spacing w:line="480" w:lineRule="auto"/>
+        <w:ind w:firstLine="709"/>
+        <w:jc w:val="both"/>
+        <w:rPr>
+          <w:rFonts w:ascii="Arial" w:hAnsi="Arial" w:cs="Arial"/>
+          <w:sz w:val="24"/>
+          <w:szCs w:val="24"/>
+        </w:rPr>
+      </w:pPr>
+      <w:r>
+        <w:rPr>
+          <w:rFonts w:ascii="Arial" w:hAnsi="Arial" w:cs="Arial"/>
           <w:noProof/>
+          <w:sz w:val="24"/>
+          <w:szCs w:val="24"/>
         </w:rPr>
         <w:drawing>
-          <wp:inline distT="0" distB="0" distL="0" distR="0" wp14:anchorId="6AC611EF" wp14:editId="44B7C881">
-            <wp:extent cx="3955123" cy="1943268"/>
-            <wp:effectExtent l="0" t="0" r="7620" b="0"/>
-            <wp:docPr id="525503545" name="Imagen 31" descr="Texto&#10;&#10;Descripción generada automáticamente"/>
+          <wp:inline distT="0" distB="0" distL="0" distR="0" wp14:anchorId="5F30C5D0" wp14:editId="3399BE1F">
+            <wp:extent cx="5612130" cy="1955800"/>
+            <wp:effectExtent l="0" t="0" r="7620" b="6350"/>
+            <wp:docPr id="66297076" name="Imagen 36" descr="Texto&#10;&#10;Descripción generada automáticamente"/>
             <wp:cNvGraphicFramePr>
               <a:graphicFrameLocks xmlns:a="http://schemas.openxmlformats.org/drawingml/2006/main" noChangeAspect="1"/>
             </wp:cNvGraphicFramePr>
@@ -3256,7 +3821,7 @@
               <a:graphicData uri="http://schemas.openxmlformats.org/drawingml/2006/picture">
                 <pic:pic xmlns:pic="http://schemas.openxmlformats.org/drawingml/2006/picture">
                   <pic:nvPicPr>
-                    <pic:cNvPr id="525503545" name="Imagen 31" descr="Texto&#10;&#10;Descripción generada automáticamente"/>
+                    <pic:cNvPr id="66297076" name="Imagen 36" descr="Texto&#10;&#10;Descripción generada automáticamente"/>
                     <pic:cNvPicPr/>
                   </pic:nvPicPr>
                   <pic:blipFill>
@@ -3274,7 +3839,7 @@
                   <pic:spPr>
                     <a:xfrm>
                       <a:off x="0" y="0"/>
-                      <a:ext cx="3955123" cy="1943268"/>
+                      <a:ext cx="5612130" cy="1955800"/>
                     </a:xfrm>
                     <a:prstGeom prst="rect">
                       <a:avLst/>
@@ -3286,6 +3851,447 @@
           </wp:inline>
         </w:drawing>
       </w:r>
+    </w:p>
+    <w:p>
+      <w:pPr>
+        <w:spacing w:line="480" w:lineRule="auto"/>
+        <w:ind w:firstLine="709"/>
+        <w:jc w:val="both"/>
+        <w:rPr>
+          <w:rFonts w:ascii="Arial" w:hAnsi="Arial" w:cs="Arial"/>
+          <w:sz w:val="24"/>
+          <w:szCs w:val="24"/>
+        </w:rPr>
+      </w:pPr>
+      <w:r>
+        <w:rPr>
+          <w:rFonts w:ascii="Arial" w:hAnsi="Arial" w:cs="Arial"/>
+          <w:noProof/>
+          <w:sz w:val="24"/>
+          <w:szCs w:val="24"/>
+        </w:rPr>
+        <w:lastRenderedPageBreak/>
+        <w:drawing>
+          <wp:inline distT="0" distB="0" distL="0" distR="0" wp14:anchorId="2FF040D3" wp14:editId="204C0E28">
+            <wp:extent cx="5612130" cy="3376930"/>
+            <wp:effectExtent l="0" t="0" r="7620" b="0"/>
+            <wp:docPr id="1009242904" name="Imagen 37" descr="Texto&#10;&#10;Descripción generada automáticamente"/>
+            <wp:cNvGraphicFramePr>
+              <a:graphicFrameLocks xmlns:a="http://schemas.openxmlformats.org/drawingml/2006/main" noChangeAspect="1"/>
+            </wp:cNvGraphicFramePr>
+            <a:graphic xmlns:a="http://schemas.openxmlformats.org/drawingml/2006/main">
+              <a:graphicData uri="http://schemas.openxmlformats.org/drawingml/2006/picture">
+                <pic:pic xmlns:pic="http://schemas.openxmlformats.org/drawingml/2006/picture">
+                  <pic:nvPicPr>
+                    <pic:cNvPr id="1009242904" name="Imagen 37" descr="Texto&#10;&#10;Descripción generada automáticamente"/>
+                    <pic:cNvPicPr/>
+                  </pic:nvPicPr>
+                  <pic:blipFill>
+                    <a:blip r:embed="rId41">
+                      <a:extLst>
+                        <a:ext uri="{28A0092B-C50C-407E-A947-70E740481C1C}">
+                          <a14:useLocalDpi xmlns:a14="http://schemas.microsoft.com/office/drawing/2010/main" val="0"/>
+                        </a:ext>
+                      </a:extLst>
+                    </a:blip>
+                    <a:stretch>
+                      <a:fillRect/>
+                    </a:stretch>
+                  </pic:blipFill>
+                  <pic:spPr>
+                    <a:xfrm>
+                      <a:off x="0" y="0"/>
+                      <a:ext cx="5612130" cy="3376930"/>
+                    </a:xfrm>
+                    <a:prstGeom prst="rect">
+                      <a:avLst/>
+                    </a:prstGeom>
+                  </pic:spPr>
+                </pic:pic>
+              </a:graphicData>
+            </a:graphic>
+          </wp:inline>
+        </w:drawing>
+      </w:r>
+    </w:p>
+    <w:p>
+      <w:pPr>
+        <w:spacing w:line="480" w:lineRule="auto"/>
+        <w:ind w:firstLine="709"/>
+        <w:jc w:val="both"/>
+        <w:rPr>
+          <w:rFonts w:ascii="Arial" w:hAnsi="Arial" w:cs="Arial"/>
+          <w:sz w:val="24"/>
+          <w:szCs w:val="24"/>
+        </w:rPr>
+      </w:pPr>
+      <w:r>
+        <w:rPr>
+          <w:rFonts w:ascii="Arial" w:hAnsi="Arial" w:cs="Arial"/>
+          <w:noProof/>
+          <w:sz w:val="24"/>
+          <w:szCs w:val="24"/>
+        </w:rPr>
+        <w:drawing>
+          <wp:inline distT="0" distB="0" distL="0" distR="0" wp14:anchorId="4F43F0EB" wp14:editId="5E5A4BA5">
+            <wp:extent cx="5612130" cy="3411855"/>
+            <wp:effectExtent l="0" t="0" r="7620" b="0"/>
+            <wp:docPr id="1347915180" name="Imagen 38" descr="Texto&#10;&#10;Descripción generada automáticamente"/>
+            <wp:cNvGraphicFramePr>
+              <a:graphicFrameLocks xmlns:a="http://schemas.openxmlformats.org/drawingml/2006/main" noChangeAspect="1"/>
+            </wp:cNvGraphicFramePr>
+            <a:graphic xmlns:a="http://schemas.openxmlformats.org/drawingml/2006/main">
+              <a:graphicData uri="http://schemas.openxmlformats.org/drawingml/2006/picture">
+                <pic:pic xmlns:pic="http://schemas.openxmlformats.org/drawingml/2006/picture">
+                  <pic:nvPicPr>
+                    <pic:cNvPr id="1347915180" name="Imagen 38" descr="Texto&#10;&#10;Descripción generada automáticamente"/>
+                    <pic:cNvPicPr/>
+                  </pic:nvPicPr>
+                  <pic:blipFill>
+                    <a:blip r:embed="rId42">
+                      <a:extLst>
+                        <a:ext uri="{28A0092B-C50C-407E-A947-70E740481C1C}">
+                          <a14:useLocalDpi xmlns:a14="http://schemas.microsoft.com/office/drawing/2010/main" val="0"/>
+                        </a:ext>
+                      </a:extLst>
+                    </a:blip>
+                    <a:stretch>
+                      <a:fillRect/>
+                    </a:stretch>
+                  </pic:blipFill>
+                  <pic:spPr>
+                    <a:xfrm>
+                      <a:off x="0" y="0"/>
+                      <a:ext cx="5612130" cy="3411855"/>
+                    </a:xfrm>
+                    <a:prstGeom prst="rect">
+                      <a:avLst/>
+                    </a:prstGeom>
+                  </pic:spPr>
+                </pic:pic>
+              </a:graphicData>
+            </a:graphic>
+          </wp:inline>
+        </w:drawing>
+      </w:r>
+    </w:p>
+    <w:p>
+      <w:pPr>
+        <w:spacing w:line="480" w:lineRule="auto"/>
+        <w:ind w:firstLine="709"/>
+        <w:jc w:val="both"/>
+        <w:rPr>
+          <w:rFonts w:ascii="Arial" w:hAnsi="Arial" w:cs="Arial"/>
+          <w:sz w:val="24"/>
+          <w:szCs w:val="24"/>
+        </w:rPr>
+      </w:pPr>
+      <w:r>
+        <w:rPr>
+          <w:rFonts w:ascii="Arial" w:hAnsi="Arial" w:cs="Arial"/>
+          <w:noProof/>
+          <w:sz w:val="24"/>
+          <w:szCs w:val="24"/>
+        </w:rPr>
+        <w:lastRenderedPageBreak/>
+        <w:drawing>
+          <wp:inline distT="0" distB="0" distL="0" distR="0" wp14:anchorId="2E061191" wp14:editId="223523D4">
+            <wp:extent cx="5612130" cy="2984500"/>
+            <wp:effectExtent l="0" t="0" r="7620" b="6350"/>
+            <wp:docPr id="1499095743" name="Imagen 39" descr="Texto&#10;&#10;Descripción generada automáticamente"/>
+            <wp:cNvGraphicFramePr>
+              <a:graphicFrameLocks xmlns:a="http://schemas.openxmlformats.org/drawingml/2006/main" noChangeAspect="1"/>
+            </wp:cNvGraphicFramePr>
+            <a:graphic xmlns:a="http://schemas.openxmlformats.org/drawingml/2006/main">
+              <a:graphicData uri="http://schemas.openxmlformats.org/drawingml/2006/picture">
+                <pic:pic xmlns:pic="http://schemas.openxmlformats.org/drawingml/2006/picture">
+                  <pic:nvPicPr>
+                    <pic:cNvPr id="1499095743" name="Imagen 39" descr="Texto&#10;&#10;Descripción generada automáticamente"/>
+                    <pic:cNvPicPr/>
+                  </pic:nvPicPr>
+                  <pic:blipFill>
+                    <a:blip r:embed="rId43" cstate="print">
+                      <a:extLst>
+                        <a:ext uri="{28A0092B-C50C-407E-A947-70E740481C1C}">
+                          <a14:useLocalDpi xmlns:a14="http://schemas.microsoft.com/office/drawing/2010/main" val="0"/>
+                        </a:ext>
+                      </a:extLst>
+                    </a:blip>
+                    <a:stretch>
+                      <a:fillRect/>
+                    </a:stretch>
+                  </pic:blipFill>
+                  <pic:spPr>
+                    <a:xfrm>
+                      <a:off x="0" y="0"/>
+                      <a:ext cx="5612130" cy="2984500"/>
+                    </a:xfrm>
+                    <a:prstGeom prst="rect">
+                      <a:avLst/>
+                    </a:prstGeom>
+                  </pic:spPr>
+                </pic:pic>
+              </a:graphicData>
+            </a:graphic>
+          </wp:inline>
+        </w:drawing>
+      </w:r>
+    </w:p>
+    <w:p>
+      <w:pPr>
+        <w:spacing w:line="480" w:lineRule="auto"/>
+        <w:ind w:firstLine="709"/>
+        <w:jc w:val="both"/>
+        <w:rPr>
+          <w:rFonts w:ascii="Arial" w:hAnsi="Arial" w:cs="Arial"/>
+          <w:sz w:val="24"/>
+          <w:szCs w:val="24"/>
+        </w:rPr>
+      </w:pPr>
+      <w:r>
+        <w:rPr>
+          <w:rFonts w:ascii="Arial" w:hAnsi="Arial" w:cs="Arial"/>
+          <w:noProof/>
+          <w:sz w:val="24"/>
+          <w:szCs w:val="24"/>
+        </w:rPr>
+        <w:drawing>
+          <wp:inline distT="0" distB="0" distL="0" distR="0" wp14:anchorId="07EBF848" wp14:editId="2B6F844D">
+            <wp:extent cx="5612130" cy="3455035"/>
+            <wp:effectExtent l="0" t="0" r="7620" b="0"/>
+            <wp:docPr id="429915470" name="Imagen 40" descr="Texto&#10;&#10;Descripción generada automáticamente"/>
+            <wp:cNvGraphicFramePr>
+              <a:graphicFrameLocks xmlns:a="http://schemas.openxmlformats.org/drawingml/2006/main" noChangeAspect="1"/>
+            </wp:cNvGraphicFramePr>
+            <a:graphic xmlns:a="http://schemas.openxmlformats.org/drawingml/2006/main">
+              <a:graphicData uri="http://schemas.openxmlformats.org/drawingml/2006/picture">
+                <pic:pic xmlns:pic="http://schemas.openxmlformats.org/drawingml/2006/picture">
+                  <pic:nvPicPr>
+                    <pic:cNvPr id="429915470" name="Imagen 40" descr="Texto&#10;&#10;Descripción generada automáticamente"/>
+                    <pic:cNvPicPr/>
+                  </pic:nvPicPr>
+                  <pic:blipFill>
+                    <a:blip r:embed="rId44">
+                      <a:extLst>
+                        <a:ext uri="{28A0092B-C50C-407E-A947-70E740481C1C}">
+                          <a14:useLocalDpi xmlns:a14="http://schemas.microsoft.com/office/drawing/2010/main" val="0"/>
+                        </a:ext>
+                      </a:extLst>
+                    </a:blip>
+                    <a:stretch>
+                      <a:fillRect/>
+                    </a:stretch>
+                  </pic:blipFill>
+                  <pic:spPr>
+                    <a:xfrm>
+                      <a:off x="0" y="0"/>
+                      <a:ext cx="5612130" cy="3455035"/>
+                    </a:xfrm>
+                    <a:prstGeom prst="rect">
+                      <a:avLst/>
+                    </a:prstGeom>
+                  </pic:spPr>
+                </pic:pic>
+              </a:graphicData>
+            </a:graphic>
+          </wp:inline>
+        </w:drawing>
+      </w:r>
+    </w:p>
+    <w:p>
+      <w:pPr>
+        <w:spacing w:line="480" w:lineRule="auto"/>
+        <w:ind w:firstLine="709"/>
+        <w:jc w:val="both"/>
+        <w:rPr>
+          <w:rFonts w:ascii="Arial" w:hAnsi="Arial" w:cs="Arial"/>
+          <w:sz w:val="24"/>
+          <w:szCs w:val="24"/>
+        </w:rPr>
+      </w:pPr>
+      <w:r>
+        <w:rPr>
+          <w:rFonts w:ascii="Arial" w:hAnsi="Arial" w:cs="Arial"/>
+          <w:noProof/>
+          <w:sz w:val="24"/>
+          <w:szCs w:val="24"/>
+        </w:rPr>
+        <w:lastRenderedPageBreak/>
+        <w:drawing>
+          <wp:inline distT="0" distB="0" distL="0" distR="0" wp14:anchorId="0C3B513C" wp14:editId="0AFC0FFC">
+            <wp:extent cx="5612130" cy="3303905"/>
+            <wp:effectExtent l="0" t="0" r="7620" b="0"/>
+            <wp:docPr id="89762290" name="Imagen 41" descr="Texto&#10;&#10;Descripción generada automáticamente"/>
+            <wp:cNvGraphicFramePr>
+              <a:graphicFrameLocks xmlns:a="http://schemas.openxmlformats.org/drawingml/2006/main" noChangeAspect="1"/>
+            </wp:cNvGraphicFramePr>
+            <a:graphic xmlns:a="http://schemas.openxmlformats.org/drawingml/2006/main">
+              <a:graphicData uri="http://schemas.openxmlformats.org/drawingml/2006/picture">
+                <pic:pic xmlns:pic="http://schemas.openxmlformats.org/drawingml/2006/picture">
+                  <pic:nvPicPr>
+                    <pic:cNvPr id="89762290" name="Imagen 41" descr="Texto&#10;&#10;Descripción generada automáticamente"/>
+                    <pic:cNvPicPr/>
+                  </pic:nvPicPr>
+                  <pic:blipFill>
+                    <a:blip r:embed="rId45">
+                      <a:extLst>
+                        <a:ext uri="{28A0092B-C50C-407E-A947-70E740481C1C}">
+                          <a14:useLocalDpi xmlns:a14="http://schemas.microsoft.com/office/drawing/2010/main" val="0"/>
+                        </a:ext>
+                      </a:extLst>
+                    </a:blip>
+                    <a:stretch>
+                      <a:fillRect/>
+                    </a:stretch>
+                  </pic:blipFill>
+                  <pic:spPr>
+                    <a:xfrm>
+                      <a:off x="0" y="0"/>
+                      <a:ext cx="5612130" cy="3303905"/>
+                    </a:xfrm>
+                    <a:prstGeom prst="rect">
+                      <a:avLst/>
+                    </a:prstGeom>
+                  </pic:spPr>
+                </pic:pic>
+              </a:graphicData>
+            </a:graphic>
+          </wp:inline>
+        </w:drawing>
+      </w:r>
+    </w:p>
+    <w:p>
+      <w:pPr>
+        <w:spacing w:line="480" w:lineRule="auto"/>
+        <w:ind w:firstLine="709"/>
+        <w:jc w:val="both"/>
+        <w:rPr>
+          <w:rFonts w:ascii="Arial" w:hAnsi="Arial" w:cs="Arial"/>
+          <w:sz w:val="24"/>
+          <w:szCs w:val="24"/>
+        </w:rPr>
+      </w:pPr>
+      <w:r>
+        <w:rPr>
+          <w:rFonts w:ascii="Arial" w:hAnsi="Arial" w:cs="Arial"/>
+          <w:noProof/>
+          <w:sz w:val="24"/>
+          <w:szCs w:val="24"/>
+        </w:rPr>
+        <w:drawing>
+          <wp:inline distT="0" distB="0" distL="0" distR="0" wp14:anchorId="65C95551" wp14:editId="428277A7">
+            <wp:extent cx="5612130" cy="2764790"/>
+            <wp:effectExtent l="0" t="0" r="7620" b="0"/>
+            <wp:docPr id="1224134816" name="Imagen 42" descr="Texto&#10;&#10;Descripción generada automáticamente"/>
+            <wp:cNvGraphicFramePr>
+              <a:graphicFrameLocks xmlns:a="http://schemas.openxmlformats.org/drawingml/2006/main" noChangeAspect="1"/>
+            </wp:cNvGraphicFramePr>
+            <a:graphic xmlns:a="http://schemas.openxmlformats.org/drawingml/2006/main">
+              <a:graphicData uri="http://schemas.openxmlformats.org/drawingml/2006/picture">
+                <pic:pic xmlns:pic="http://schemas.openxmlformats.org/drawingml/2006/picture">
+                  <pic:nvPicPr>
+                    <pic:cNvPr id="1224134816" name="Imagen 42" descr="Texto&#10;&#10;Descripción generada automáticamente"/>
+                    <pic:cNvPicPr/>
+                  </pic:nvPicPr>
+                  <pic:blipFill>
+                    <a:blip r:embed="rId46" cstate="print">
+                      <a:extLst>
+                        <a:ext uri="{28A0092B-C50C-407E-A947-70E740481C1C}">
+                          <a14:useLocalDpi xmlns:a14="http://schemas.microsoft.com/office/drawing/2010/main" val="0"/>
+                        </a:ext>
+                      </a:extLst>
+                    </a:blip>
+                    <a:stretch>
+                      <a:fillRect/>
+                    </a:stretch>
+                  </pic:blipFill>
+                  <pic:spPr>
+                    <a:xfrm>
+                      <a:off x="0" y="0"/>
+                      <a:ext cx="5612130" cy="2764790"/>
+                    </a:xfrm>
+                    <a:prstGeom prst="rect">
+                      <a:avLst/>
+                    </a:prstGeom>
+                  </pic:spPr>
+                </pic:pic>
+              </a:graphicData>
+            </a:graphic>
+          </wp:inline>
+        </w:drawing>
+      </w:r>
+    </w:p>
+    <w:p>
+      <w:pPr>
+        <w:spacing w:line="480" w:lineRule="auto"/>
+        <w:ind w:firstLine="709"/>
+        <w:jc w:val="both"/>
+        <w:rPr>
+          <w:rFonts w:ascii="Arial" w:hAnsi="Arial" w:cs="Arial"/>
+          <w:sz w:val="24"/>
+          <w:szCs w:val="24"/>
+        </w:rPr>
+      </w:pPr>
+      <w:r>
+        <w:rPr>
+          <w:rFonts w:ascii="Arial" w:hAnsi="Arial" w:cs="Arial"/>
+          <w:noProof/>
+          <w:sz w:val="24"/>
+          <w:szCs w:val="24"/>
+        </w:rPr>
+        <w:drawing>
+          <wp:inline distT="0" distB="0" distL="0" distR="0" wp14:anchorId="093D2F5E" wp14:editId="28A7A570">
+            <wp:extent cx="5612130" cy="909320"/>
+            <wp:effectExtent l="0" t="0" r="7620" b="5080"/>
+            <wp:docPr id="2045369115" name="Imagen 43" descr="Texto&#10;&#10;Descripción generada automáticamente"/>
+            <wp:cNvGraphicFramePr>
+              <a:graphicFrameLocks xmlns:a="http://schemas.openxmlformats.org/drawingml/2006/main" noChangeAspect="1"/>
+            </wp:cNvGraphicFramePr>
+            <a:graphic xmlns:a="http://schemas.openxmlformats.org/drawingml/2006/main">
+              <a:graphicData uri="http://schemas.openxmlformats.org/drawingml/2006/picture">
+                <pic:pic xmlns:pic="http://schemas.openxmlformats.org/drawingml/2006/picture">
+                  <pic:nvPicPr>
+                    <pic:cNvPr id="2045369115" name="Imagen 43" descr="Texto&#10;&#10;Descripción generada automáticamente"/>
+                    <pic:cNvPicPr/>
+                  </pic:nvPicPr>
+                  <pic:blipFill>
+                    <a:blip r:embed="rId47">
+                      <a:extLst>
+                        <a:ext uri="{28A0092B-C50C-407E-A947-70E740481C1C}">
+                          <a14:useLocalDpi xmlns:a14="http://schemas.microsoft.com/office/drawing/2010/main" val="0"/>
+                        </a:ext>
+                      </a:extLst>
+                    </a:blip>
+                    <a:stretch>
+                      <a:fillRect/>
+                    </a:stretch>
+                  </pic:blipFill>
+                  <pic:spPr>
+                    <a:xfrm>
+                      <a:off x="0" y="0"/>
+                      <a:ext cx="5612130" cy="909320"/>
+                    </a:xfrm>
+                    <a:prstGeom prst="rect">
+                      <a:avLst/>
+                    </a:prstGeom>
+                  </pic:spPr>
+                </pic:pic>
+              </a:graphicData>
+            </a:graphic>
+          </wp:inline>
+        </w:drawing>
+      </w:r>
+    </w:p>
+    <w:p>
+      <w:pPr>
+        <w:spacing w:line="480" w:lineRule="auto"/>
+        <w:jc w:val="both"/>
+        <w:rPr>
+          <w:rFonts w:ascii="Arial" w:hAnsi="Arial" w:cs="Arial"/>
+          <w:sz w:val="24"/>
+          <w:szCs w:val="24"/>
+        </w:rPr>
+      </w:pPr>
     </w:p>
     <w:sectPr>
       <w:pgSz w:w="12240" w:h="15840"/>
@@ -3695,6 +4701,7 @@
   <w:style w:type="paragraph" w:default="1" w:styleId="Normal">
     <w:name w:val="Normal"/>
     <w:qFormat/>
+    <w:rsid w:val="00A24299"/>
   </w:style>
   <w:style w:type="character" w:default="1" w:styleId="Fuentedeprrafopredeter">
     <w:name w:val="Default Paragraph Font"/>

</xml_diff>